<commit_message>
added new sections and paragraphs to chapter 1
</commit_message>
<xml_diff>
--- a/RezHodDoc.docx
+++ b/RezHodDoc.docx
@@ -112,7 +112,7 @@
           <v:shape id="_x0000_s1028" type="#_x0000_t75" style="position:absolute;left:0;text-align:left;margin-left:163.4pt;margin-top:0;width:126.95pt;height:78.4pt;z-index:251670528;visibility:visible;mso-wrap-edited:f" wrapcoords="-137 0 -137 21380 21600 21380 21600 0 -137 0" filled="t">
             <v:imagedata r:id="rId9" o:title=""/>
           </v:shape>
-          <o:OLEObject Type="Embed" ProgID="Word.Picture.8" ShapeID="_x0000_s1028" DrawAspect="Content" ObjectID="_1690909232" r:id="rId10"/>
+          <o:OLEObject Type="Embed" ProgID="Word.Picture.8" ShapeID="_x0000_s1028" DrawAspect="Content" ObjectID="_1691163698" r:id="rId10"/>
         </w:object>
       </w:r>
     </w:p>
@@ -594,7 +594,7 @@
           <v:shape id="_x0000_s1029" type="#_x0000_t75" style="position:absolute;left:0;text-align:left;margin-left:167.4pt;margin-top:.1pt;width:118.75pt;height:73.35pt;z-index:251672576;visibility:visible;mso-wrap-edited:f" wrapcoords="-137 0 -137 21380 21600 21380 21600 0 -137 0" filled="t">
             <v:imagedata r:id="rId9" o:title=""/>
           </v:shape>
-          <o:OLEObject Type="Embed" ProgID="Word.Picture.8" ShapeID="_x0000_s1029" DrawAspect="Content" ObjectID="_1690909233" r:id="rId11"/>
+          <o:OLEObject Type="Embed" ProgID="Word.Picture.8" ShapeID="_x0000_s1029" DrawAspect="Content" ObjectID="_1691163699" r:id="rId11"/>
         </w:object>
       </w:r>
     </w:p>
@@ -702,13 +702,13 @@
       </w:r>
       <w:r>
         <w:rPr>
-          <w:rFonts w:cs="B Nazanin"/>
+          <w:rFonts w:cs="B Nazanin" w:hint="cs"/>
           <w:sz w:val="20"/>
           <w:szCs w:val="22"/>
           <w:rtl/>
           <w:lang w:bidi="ar-BH"/>
         </w:rPr>
-        <w:t>.....</w:t>
+        <w:t>فناوری اطلاعات</w:t>
       </w:r>
     </w:p>
     <w:p>
@@ -750,11 +750,11 @@
       </w:r>
       <w:r>
         <w:rPr>
-          <w:rFonts w:cs="B Nazanin"/>
+          <w:rFonts w:cs="B Nazanin" w:hint="cs"/>
           <w:rtl/>
           <w:lang w:bidi="ar-BH"/>
         </w:rPr>
-        <w:t>.......</w:t>
+        <w:t>فناوری اطلاعات</w:t>
       </w:r>
       <w:r>
         <w:rPr>
@@ -770,23 +770,15 @@
           <w:rtl/>
           <w:lang w:bidi="ar-BH"/>
         </w:rPr>
-        <w:t>آقاي</w:t>
+        <w:t>آقا</w:t>
       </w:r>
       <w:r>
         <w:rPr>
-          <w:rFonts w:cs="B Nazanin"/>
+          <w:rFonts w:cs="B Nazanin" w:hint="cs"/>
           <w:rtl/>
           <w:lang w:bidi="ar-BH"/>
         </w:rPr>
-        <w:t>/خانم</w:t>
-      </w:r>
-      <w:r>
-        <w:rPr>
-          <w:rFonts w:cs="B Nazanin"/>
-          <w:rtl/>
-          <w:lang w:bidi="ar-BH"/>
-        </w:rPr>
-        <w:t xml:space="preserve"> ................</w:t>
+        <w:t>یان علی هداوند و رضا پازن</w:t>
       </w:r>
     </w:p>
     <w:p>
@@ -818,11 +810,11 @@
       </w:pPr>
       <w:r>
         <w:rPr>
-          <w:rFonts w:cs="B Nazanin"/>
+          <w:rFonts w:cs="B Nazanin" w:hint="cs"/>
           <w:rtl/>
           <w:lang w:bidi="ar-BH"/>
         </w:rPr>
-        <w:t>.....................................</w:t>
+        <w:t>تحلیل زمانی رفتار ترافیکی شبکه با استفاده از الگوریتم‌های تحلیل سری زمانی</w:t>
       </w:r>
     </w:p>
     <w:p>
@@ -1130,8 +1122,9 @@
     </w:p>
     <w:p>
       <w:pPr>
-        <w:pStyle w:val="a1"/>
-        <w:rPr>
+        <w:ind w:firstLine="0"/>
+        <w:rPr>
+          <w:rStyle w:val="a5"/>
           <w:rFonts w:cs="B Nazanin"/>
           <w:rtl/>
           <w:lang w:bidi="ar-BH"/>
@@ -1140,6 +1133,7 @@
     </w:p>
     <w:p>
       <w:pPr>
+        <w:ind w:firstLine="0"/>
         <w:rPr>
           <w:rStyle w:val="a5"/>
           <w:rFonts w:cs="B Nazanin"/>
@@ -1154,12 +1148,19 @@
           <w:rtl/>
           <w:lang w:bidi="ar-BH"/>
         </w:rPr>
-        <w:t xml:space="preserve">                             تقديم به </w:t>
+        <w:t xml:space="preserve"> تقديم به </w:t>
       </w:r>
     </w:p>
     <w:p>
       <w:pPr>
-        <w:rPr>
+        <w:ind w:firstLine="0"/>
+        <w:rPr>
+          <w:b/>
+          <w:bCs/>
+          <w:i/>
+          <w:iCs/>
+          <w:sz w:val="40"/>
+          <w:szCs w:val="40"/>
           <w:rtl/>
           <w:lang w:bidi="ar-BH"/>
         </w:rPr>
@@ -1167,11 +1168,20 @@
       <w:r>
         <w:rPr>
           <w:rStyle w:val="a5"/>
-          <w:rFonts w:cs="B Nazanin"/>
+          <w:rFonts w:cs="B Nazanin" w:hint="cs"/>
           <w:rtl/>
           <w:lang w:bidi="ar-BH"/>
         </w:rPr>
-        <w:t xml:space="preserve">                                           ...............</w:t>
+        <w:t>پدر و مادر عزیزمان، که تلاش بی‌دریغ‌شان</w:t>
+      </w:r>
+      <w:r>
+        <w:rPr>
+          <w:rStyle w:val="a5"/>
+          <w:rFonts w:cs="B Nazanin" w:hint="cs"/>
+          <w:rtl/>
+          <w:lang w:bidi="ar-BH"/>
+        </w:rPr>
+        <w:t xml:space="preserve"> روشنی‌بخش آینده‌ی ما بود.</w:t>
       </w:r>
     </w:p>
     <w:p>
@@ -1907,25 +1917,7 @@
                 <w:noProof/>
                 <w:rtl/>
               </w:rPr>
-              <w:t>مق</w:t>
-            </w:r>
-            <w:r>
-              <w:rPr>
-                <w:rStyle w:val="Hyperlink"/>
-                <w:rFonts w:hint="cs"/>
-                <w:noProof/>
-                <w:rtl/>
-              </w:rPr>
-              <w:t>د</w:t>
-            </w:r>
-            <w:r>
-              <w:rPr>
-                <w:rStyle w:val="Hyperlink"/>
-                <w:rFonts w:hint="cs"/>
-                <w:noProof/>
-                <w:rtl/>
-              </w:rPr>
-              <w:t>مه</w:t>
+              <w:t>مقدمه</w:t>
             </w:r>
             <w:r>
               <w:rPr>
@@ -6439,6 +6431,36 @@
           </w:p>
         </w:tc>
       </w:tr>
+      <w:tr>
+        <w:tc>
+          <w:tcPr>
+            <w:tcW w:w="4520" w:type="dxa"/>
+            <w:vAlign w:val="center"/>
+          </w:tcPr>
+          <w:p>
+            <w:pPr>
+              <w:jc w:val="right"/>
+            </w:pPr>
+            <w:r>
+              <w:t>Computer Networks</w:t>
+            </w:r>
+          </w:p>
+        </w:tc>
+        <w:tc>
+          <w:tcPr>
+            <w:tcW w:w="4520" w:type="dxa"/>
+            <w:vAlign w:val="center"/>
+          </w:tcPr>
+          <w:p>
+            <w:pPr>
+              <w:jc w:val="right"/>
+            </w:pPr>
+            <w:r>
+              <w:t>CN</w:t>
+            </w:r>
+          </w:p>
+        </w:tc>
+      </w:tr>
     </w:tbl>
     <w:p>
       <w:pPr>
@@ -6504,6 +6526,396 @@
           <w:rtl/>
         </w:rPr>
       </w:pPr>
+      <w:r>
+        <w:rPr>
+          <w:rFonts w:hint="cs"/>
+          <w:rtl/>
+        </w:rPr>
+        <w:t>بیان مسئله</w:t>
+      </w:r>
+    </w:p>
+    <w:p>
+      <w:pPr>
+        <w:rPr>
+          <w:rtl/>
+        </w:rPr>
+      </w:pPr>
+      <w:r>
+        <w:rPr>
+          <w:rFonts w:hint="cs"/>
+          <w:rtl/>
+        </w:rPr>
+        <w:t>در طول تاریخ یکی از اساسی‌ترین نیازهای انسان برقراری ارتباط بوده است</w:t>
+      </w:r>
+      <w:r>
+        <w:rPr>
+          <w:rFonts w:hint="cs"/>
+          <w:rtl/>
+        </w:rPr>
+        <w:t xml:space="preserve"> که</w:t>
+      </w:r>
+      <w:r>
+        <w:rPr>
+          <w:rFonts w:hint="cs"/>
+          <w:rtl/>
+        </w:rPr>
+        <w:t xml:space="preserve"> با گذر زمان</w:t>
+      </w:r>
+      <w:r>
+        <w:rPr>
+          <w:rFonts w:hint="cs"/>
+          <w:rtl/>
+        </w:rPr>
+        <w:t>،</w:t>
+      </w:r>
+      <w:r>
+        <w:rPr>
+          <w:rFonts w:hint="cs"/>
+          <w:rtl/>
+        </w:rPr>
+        <w:t xml:space="preserve"> ابزار و روش‌های</w:t>
+      </w:r>
+      <w:r>
+        <w:rPr>
+          <w:rFonts w:hint="cs"/>
+          <w:rtl/>
+        </w:rPr>
+        <w:t xml:space="preserve"> آن</w:t>
+      </w:r>
+      <w:r>
+        <w:rPr>
+          <w:rFonts w:hint="cs"/>
+          <w:rtl/>
+        </w:rPr>
+        <w:t xml:space="preserve"> نیز دستخوش تغییر شد</w:t>
+      </w:r>
+      <w:r>
+        <w:rPr>
+          <w:rFonts w:hint="cs"/>
+          <w:rtl/>
+        </w:rPr>
+        <w:t>ه‌ا</w:t>
+      </w:r>
+      <w:r>
+        <w:rPr>
+          <w:rFonts w:hint="cs"/>
+          <w:rtl/>
+        </w:rPr>
+        <w:t>ند.</w:t>
+      </w:r>
+      <w:r>
+        <w:rPr>
+          <w:rFonts w:hint="cs"/>
+          <w:rtl/>
+        </w:rPr>
+        <w:t xml:space="preserve"> امروزه، فناوری شبکه‌های کامپیوتری</w:t>
+      </w:r>
+      <w:r>
+        <w:rPr>
+          <w:rStyle w:val="FootnoteReference"/>
+          <w:rtl/>
+        </w:rPr>
+        <w:footnoteReference w:id="1"/>
+      </w:r>
+      <w:r>
+        <w:rPr>
+          <w:rFonts w:hint="cs"/>
+          <w:rtl/>
+        </w:rPr>
+        <w:t xml:space="preserve"> (</w:t>
+      </w:r>
+      <w:r>
+        <w:t>CN</w:t>
+      </w:r>
+      <w:r>
+        <w:rPr>
+          <w:rFonts w:hint="cs"/>
+          <w:rtl/>
+        </w:rPr>
+        <w:t>)</w:t>
+      </w:r>
+      <w:r>
+        <w:rPr>
+          <w:rFonts w:hint="cs"/>
+          <w:rtl/>
+        </w:rPr>
+        <w:t xml:space="preserve"> مهم‌ترین ابزار برآورده کردن خواسته‌های تعاملی انسان است. </w:t>
+      </w:r>
+      <w:r>
+        <w:rPr>
+          <w:rFonts w:hint="cs"/>
+          <w:rtl/>
+        </w:rPr>
+        <w:t>از ابتدا تا کنون، به دلیل گسترش جوامع و به دنبال آن گسترش استفاده از شبکه‌های کامپیوتری، چالش‌هایی نیز پیش روی کاربران و توسعه‌دهندگان این فناوری وجود داشته است. مواردی مانند محرمانگی،</w:t>
+      </w:r>
+      <w:r>
+        <w:rPr>
+          <w:rFonts w:hint="cs"/>
+          <w:rtl/>
+        </w:rPr>
+        <w:t xml:space="preserve"> </w:t>
+      </w:r>
+      <w:r>
+        <w:rPr>
+          <w:rFonts w:hint="cs"/>
+          <w:rtl/>
+        </w:rPr>
+        <w:t>وجود یا عدم وجود خطا، صحت انتقال اطلاعات، تأخیر و ...</w:t>
+      </w:r>
+      <w:r>
+        <w:rPr>
+          <w:rFonts w:hint="cs"/>
+          <w:rtl/>
+        </w:rPr>
+        <w:t xml:space="preserve"> از جمله </w:t>
+      </w:r>
+      <w:r>
+        <w:rPr>
+          <w:rFonts w:hint="cs"/>
+          <w:rtl/>
+        </w:rPr>
+        <w:t xml:space="preserve">این چالش‌ها </w:t>
+      </w:r>
+      <w:r>
+        <w:rPr>
+          <w:rFonts w:hint="cs"/>
+          <w:rtl/>
+        </w:rPr>
+        <w:t>هستند.</w:t>
+      </w:r>
+    </w:p>
+    <w:p>
+      <w:pPr>
+        <w:rPr>
+          <w:rtl/>
+        </w:rPr>
+      </w:pPr>
+      <w:r>
+        <w:rPr>
+          <w:rFonts w:hint="cs"/>
+          <w:rtl/>
+        </w:rPr>
+        <w:t xml:space="preserve">با توجه به گسترده شدن کاربرد شبکه‌های کامپیوتری و حضور این فناری در تمام عرصه‌های زندگی انسان، از سازمان‌های بزرگ تا کاربری خانگی، حفظ سلامت این شبکه‌ها امر بسیار مهمی تلقی می‌شود. </w:t>
+      </w:r>
+      <w:r>
+        <w:rPr>
+          <w:rFonts w:hint="cs"/>
+          <w:rtl/>
+        </w:rPr>
+        <w:t xml:space="preserve">یکی از راه‌های کنترل </w:t>
+      </w:r>
+      <w:r>
+        <w:t>CN</w:t>
+      </w:r>
+      <w:r>
+        <w:rPr>
+          <w:rFonts w:hint="cs"/>
+          <w:rtl/>
+        </w:rPr>
+        <w:t>ها، پایش</w:t>
+      </w:r>
+      <w:r>
+        <w:rPr>
+          <w:rStyle w:val="FootnoteReference"/>
+          <w:rtl/>
+        </w:rPr>
+        <w:footnoteReference w:id="2"/>
+      </w:r>
+      <w:r>
+        <w:rPr>
+          <w:rFonts w:hint="cs"/>
+          <w:rtl/>
+        </w:rPr>
+        <w:t xml:space="preserve"> </w:t>
+      </w:r>
+      <w:r>
+        <w:rPr>
+          <w:rFonts w:hint="cs"/>
+          <w:rtl/>
+        </w:rPr>
+        <w:t xml:space="preserve">آن‌ها </w:t>
+      </w:r>
+      <w:r>
+        <w:rPr>
+          <w:rFonts w:hint="cs"/>
+          <w:rtl/>
+        </w:rPr>
+        <w:t>است.</w:t>
+      </w:r>
+      <w:r>
+        <w:rPr>
+          <w:rFonts w:hint="cs"/>
+          <w:rtl/>
+        </w:rPr>
+        <w:t xml:space="preserve"> کارشناسان و متخصصان شبکه، با استفاده از ابزارهای مختلف قادر به </w:t>
+      </w:r>
+      <w:r>
+        <w:rPr>
+          <w:rFonts w:hint="cs"/>
+          <w:rtl/>
+        </w:rPr>
+        <w:t>مشاهده، ذخیره و بررسی داده‌های شبکه هستند که به آن‌ها کمک می‌کند رفتار شبکه‌ی موردنظر را ثبت</w:t>
+      </w:r>
+      <w:r>
+        <w:rPr>
+          <w:rFonts w:hint="cs"/>
+          <w:rtl/>
+        </w:rPr>
+        <w:t xml:space="preserve"> </w:t>
+      </w:r>
+      <w:r>
+        <w:rPr>
+          <w:rFonts w:hint="cs"/>
+          <w:rtl/>
+        </w:rPr>
+        <w:t>و در صورت بروز ناهنجاری</w:t>
+      </w:r>
+      <w:r>
+        <w:rPr>
+          <w:rStyle w:val="FootnoteReference"/>
+          <w:rtl/>
+        </w:rPr>
+        <w:footnoteReference w:id="3"/>
+      </w:r>
+      <w:r>
+        <w:rPr>
+          <w:rFonts w:hint="cs"/>
+          <w:rtl/>
+        </w:rPr>
+        <w:t xml:space="preserve"> یا خطا در جریان داده‌ها، آن را گزارش کنند.</w:t>
+      </w:r>
+    </w:p>
+    <w:p>
+      <w:pPr>
+        <w:rPr>
+          <w:rFonts w:hint="cs"/>
+          <w:rtl/>
+        </w:rPr>
+      </w:pPr>
+      <w:r>
+        <w:rPr>
+          <w:rFonts w:hint="cs"/>
+          <w:rtl/>
+        </w:rPr>
+        <w:t xml:space="preserve">در </w:t>
+      </w:r>
+      <w:r>
+        <w:rPr>
+          <w:rFonts w:hint="cs"/>
+          <w:rtl/>
+        </w:rPr>
+        <w:t>این پروژه با استفاده از مفاهیم علم آمار به نام سری‌های زمانی</w:t>
+      </w:r>
+      <w:r>
+        <w:rPr>
+          <w:rStyle w:val="FootnoteReference"/>
+          <w:rtl/>
+        </w:rPr>
+        <w:footnoteReference w:id="4"/>
+      </w:r>
+      <w:r>
+        <w:rPr>
+          <w:rFonts w:hint="cs"/>
+          <w:rtl/>
+        </w:rPr>
+        <w:t xml:space="preserve"> (</w:t>
+      </w:r>
+      <w:r>
+        <w:t>TS</w:t>
+      </w:r>
+      <w:r>
+        <w:rPr>
+          <w:rFonts w:hint="cs"/>
+          <w:rtl/>
+        </w:rPr>
+        <w:t>)</w:t>
+      </w:r>
+      <w:r>
+        <w:rPr>
+          <w:rFonts w:hint="cs"/>
+          <w:rtl/>
+        </w:rPr>
+        <w:t>،</w:t>
+      </w:r>
+      <w:r>
+        <w:rPr>
+          <w:rFonts w:hint="cs"/>
+          <w:rtl/>
+        </w:rPr>
+        <w:t xml:space="preserve"> روشی برای تحلیل داده‌های شبکه و دسته‌بندی</w:t>
+      </w:r>
+      <w:r>
+        <w:rPr>
+          <w:rStyle w:val="FootnoteReference"/>
+          <w:rtl/>
+        </w:rPr>
+        <w:footnoteReference w:id="5"/>
+      </w:r>
+      <w:r>
+        <w:rPr>
+          <w:rFonts w:hint="cs"/>
+          <w:rtl/>
+        </w:rPr>
+        <w:t xml:space="preserve"> رفتار </w:t>
+      </w:r>
+      <w:r>
+        <w:rPr>
+          <w:rFonts w:hint="cs"/>
+          <w:rtl/>
+        </w:rPr>
+        <w:t>آن</w:t>
+      </w:r>
+      <w:r>
+        <w:rPr>
+          <w:rFonts w:hint="cs"/>
+          <w:rtl/>
+        </w:rPr>
+        <w:t xml:space="preserve"> در بازه‌های زمانی مختلف، جهت ثبت یک الگوی ثابت، ارائه </w:t>
+      </w:r>
+      <w:r>
+        <w:rPr>
+          <w:rFonts w:hint="cs"/>
+          <w:rtl/>
+        </w:rPr>
+        <w:t>شده اس</w:t>
+      </w:r>
+      <w:r>
+        <w:rPr>
+          <w:rFonts w:hint="cs"/>
+          <w:rtl/>
+        </w:rPr>
+        <w:t>ت.</w:t>
+      </w:r>
+    </w:p>
+    <w:p>
+      <w:pPr>
+        <w:pStyle w:val="Heading2"/>
+        <w:rPr>
+          <w:rtl/>
+        </w:rPr>
+      </w:pPr>
+      <w:r>
+        <w:rPr>
+          <w:rFonts w:hint="cs"/>
+          <w:rtl/>
+        </w:rPr>
+        <w:t>ارزش پروژه</w:t>
+      </w:r>
+    </w:p>
+    <w:p>
+      <w:pPr>
+        <w:rPr>
+          <w:rtl/>
+        </w:rPr>
+      </w:pPr>
+    </w:p>
+    <w:p>
+      <w:pPr>
+        <w:pStyle w:val="Heading2"/>
+        <w:rPr>
+          <w:rtl/>
+        </w:rPr>
+      </w:pPr>
       <w:bookmarkStart w:id="1" w:name="_Toc80296022"/>
       <w:r>
         <w:rPr>
@@ -6565,7 +6977,45 @@
           <w:rtl/>
           <w:lang w:bidi="ar-BH"/>
         </w:rPr>
-        <w:t>افزایش کارایی داده‌های موجود از شبکه جهت تحلیل</w:t>
+        <w:t xml:space="preserve">افزایش </w:t>
+      </w:r>
+      <w:r>
+        <w:rPr>
+          <w:rFonts w:hint="cs"/>
+          <w:rtl/>
+          <w:lang w:bidi="ar-BH"/>
+        </w:rPr>
+        <w:t>بهره‌وری از</w:t>
+      </w:r>
+      <w:r>
+        <w:rPr>
+          <w:rtl/>
+          <w:lang w:bidi="ar-BH"/>
+        </w:rPr>
+        <w:t xml:space="preserve"> داده‌های موجود </w:t>
+      </w:r>
+      <w:r>
+        <w:rPr>
+          <w:rFonts w:hint="cs"/>
+          <w:rtl/>
+          <w:lang w:bidi="ar-BH"/>
+        </w:rPr>
+        <w:t>در</w:t>
+      </w:r>
+      <w:r>
+        <w:rPr>
+          <w:rtl/>
+          <w:lang w:bidi="ar-BH"/>
+        </w:rPr>
+        <w:t xml:space="preserve"> شبکه جهت</w:t>
+      </w:r>
+      <w:r>
+        <w:rPr>
+          <w:rFonts w:hint="cs"/>
+          <w:rtl/>
+          <w:lang w:bidi="ar-BH"/>
+        </w:rPr>
+        <w:t xml:space="preserve"> شناسایی ناهنجاری‌ها</w:t>
       </w:r>
     </w:p>
     <w:p>
@@ -6581,7 +7031,6 @@
         </w:tabs>
         <w:spacing w:after="0" w:line="288" w:lineRule="auto"/>
         <w:rPr>
-          <w:rtl/>
           <w:lang w:bidi="ar-BH"/>
         </w:rPr>
       </w:pPr>
@@ -6595,10 +7044,33 @@
     </w:p>
     <w:p>
       <w:pPr>
+        <w:pStyle w:val="ListParagraph"/>
+        <w:widowControl w:val="0"/>
+        <w:numPr>
+          <w:ilvl w:val="0"/>
+          <w:numId w:val="42"/>
+        </w:numPr>
+        <w:tabs>
+          <w:tab w:val="right" w:pos="2204"/>
+        </w:tabs>
+        <w:spacing w:after="0" w:line="288" w:lineRule="auto"/>
+        <w:rPr>
+          <w:rtl/>
+          <w:lang w:bidi="ar-BH"/>
+        </w:rPr>
+      </w:pPr>
+      <w:r>
+        <w:rPr>
+          <w:rFonts w:hint="cs"/>
+          <w:rtl/>
+          <w:lang w:bidi="ar-BH"/>
+        </w:rPr>
+        <w:t>دسته‌بندی رفتار شبکه طبق تغییرات جریان داده‌ها طی گذر زمان</w:t>
+      </w:r>
+    </w:p>
+    <w:p>
+      <w:pPr>
         <w:pStyle w:val="Heading2"/>
-        <w:rPr>
-          <w:rtl/>
-        </w:rPr>
       </w:pPr>
       <w:bookmarkStart w:id="2" w:name="_Toc80296023"/>
       <w:r>
@@ -6606,510 +7078,591 @@
           <w:rFonts w:hint="cs"/>
           <w:rtl/>
         </w:rPr>
+        <w:lastRenderedPageBreak/>
         <w:t>کاربردهای پروژه</w:t>
       </w:r>
       <w:bookmarkEnd w:id="2"/>
     </w:p>
     <w:p>
       <w:pPr>
-        <w:keepNext/>
-        <w:ind w:firstLine="0"/>
-        <w:jc w:val="center"/>
-      </w:pPr>
+        <w:pStyle w:val="Heading2"/>
+        <w:rPr>
+          <w:rtl/>
+        </w:rPr>
+      </w:pPr>
+      <w:bookmarkStart w:id="3" w:name="_Toc80296024"/>
       <w:r>
         <w:rPr>
-          <w:noProof/>
-          <w:rtl/>
-          <w:lang w:val="fa-IR"/>
-        </w:rPr>
-        <w:drawing>
-          <wp:inline distT="0" distB="0" distL="0" distR="0" wp14:anchorId="21183416" wp14:editId="196FFB80">
-            <wp:extent cx="2521695" cy="2513897"/>
-            <wp:effectExtent l="0" t="0" r="0" b="1270"/>
-            <wp:docPr id="6" name="Picture 6"/>
-            <wp:cNvGraphicFramePr>
-              <a:graphicFrameLocks xmlns:a="http://schemas.openxmlformats.org/drawingml/2006/main" noChangeAspect="1"/>
-            </wp:cNvGraphicFramePr>
-            <a:graphic xmlns:a="http://schemas.openxmlformats.org/drawingml/2006/main">
-              <a:graphicData uri="http://schemas.openxmlformats.org/drawingml/2006/picture">
-                <pic:pic xmlns:pic="http://schemas.openxmlformats.org/drawingml/2006/picture">
-                  <pic:nvPicPr>
-                    <pic:cNvPr id="6" name="Picture 6"/>
-                    <pic:cNvPicPr/>
-                  </pic:nvPicPr>
-                  <pic:blipFill>
-                    <a:blip r:embed="rId14" cstate="print">
-                      <a:extLst>
-                        <a:ext uri="{28A0092B-C50C-407E-A947-70E740481C1C}">
-                          <a14:useLocalDpi xmlns:a14="http://schemas.microsoft.com/office/drawing/2010/main" val="0"/>
-                        </a:ext>
-                      </a:extLst>
-                    </a:blip>
-                    <a:stretch>
-                      <a:fillRect/>
-                    </a:stretch>
-                  </pic:blipFill>
-                  <pic:spPr>
-                    <a:xfrm>
-                      <a:off x="0" y="0"/>
-                      <a:ext cx="2529022" cy="2521202"/>
-                    </a:xfrm>
-                    <a:prstGeom prst="rect">
-                      <a:avLst/>
-                    </a:prstGeom>
-                  </pic:spPr>
-                </pic:pic>
-              </a:graphicData>
-            </a:graphic>
-          </wp:inline>
-        </w:drawing>
-      </w:r>
-    </w:p>
-    <w:p>
-      <w:pPr>
-        <w:pStyle w:val="Caption"/>
-        <w:rPr>
-          <w:rtl/>
-        </w:rPr>
-      </w:pPr>
-      <w:bookmarkStart w:id="3" w:name="_Toc80296369"/>
-      <w:r>
-        <w:rPr>
-          <w:rtl/>
-        </w:rPr>
-        <w:t xml:space="preserve">شکل </w:t>
-      </w:r>
-      <w:r>
-        <w:rPr>
-          <w:rtl/>
-        </w:rPr>
-        <w:fldChar w:fldCharType="begin"/>
-      </w:r>
-      <w:r>
-        <w:rPr>
-          <w:rtl/>
-        </w:rPr>
-        <w:instrText xml:space="preserve"> </w:instrText>
-      </w:r>
-      <w:r>
-        <w:instrText>STYLEREF</w:instrText>
-      </w:r>
-      <w:r>
-        <w:rPr>
-          <w:rtl/>
-        </w:rPr>
-        <w:instrText xml:space="preserve"> 1 \</w:instrText>
-      </w:r>
-      <w:r>
-        <w:instrText>s</w:instrText>
-      </w:r>
-      <w:r>
-        <w:rPr>
-          <w:rtl/>
-        </w:rPr>
-        <w:instrText xml:space="preserve"> </w:instrText>
-      </w:r>
-      <w:r>
-        <w:rPr>
-          <w:rtl/>
-        </w:rPr>
-        <w:fldChar w:fldCharType="separate"/>
-      </w:r>
-      <w:r>
-        <w:rPr>
-          <w:rtl/>
-        </w:rPr>
-        <w:t>‏1</w:t>
-      </w:r>
-      <w:r>
-        <w:rPr>
-          <w:rtl/>
-        </w:rPr>
-        <w:fldChar w:fldCharType="end"/>
-      </w:r>
-      <w:r>
-        <w:rPr>
-          <w:rtl/>
-        </w:rPr>
-        <w:noBreakHyphen/>
-      </w:r>
-      <w:r>
-        <w:rPr>
-          <w:rtl/>
-        </w:rPr>
-        <w:fldChar w:fldCharType="begin"/>
-      </w:r>
-      <w:r>
-        <w:rPr>
-          <w:rtl/>
-        </w:rPr>
-        <w:instrText xml:space="preserve"> </w:instrText>
-      </w:r>
-      <w:r>
-        <w:instrText>SEQ</w:instrText>
-      </w:r>
-      <w:r>
-        <w:rPr>
-          <w:rtl/>
-        </w:rPr>
-        <w:instrText xml:space="preserve"> شکل \* </w:instrText>
-      </w:r>
-      <w:r>
-        <w:instrText>ARABIC \s 1</w:instrText>
-      </w:r>
-      <w:r>
-        <w:rPr>
-          <w:rtl/>
-        </w:rPr>
-        <w:instrText xml:space="preserve"> </w:instrText>
-      </w:r>
-      <w:r>
-        <w:rPr>
-          <w:rtl/>
-        </w:rPr>
-        <w:fldChar w:fldCharType="separate"/>
-      </w:r>
-      <w:r>
-        <w:rPr>
-          <w:rtl/>
-        </w:rPr>
-        <w:t>1</w:t>
-      </w:r>
-      <w:r>
-        <w:rPr>
-          <w:rtl/>
-        </w:rPr>
-        <w:fldChar w:fldCharType="end"/>
-      </w:r>
-      <w:r>
-        <w:rPr>
           <w:rFonts w:hint="cs"/>
           <w:rtl/>
         </w:rPr>
-        <w:t>: شکل اول</w:t>
+        <w:t>ساختار پایان‌نامه</w:t>
       </w:r>
       <w:bookmarkEnd w:id="3"/>
     </w:p>
     <w:p>
       <w:pPr>
-        <w:pStyle w:val="Heading2"/>
-        <w:rPr>
-          <w:rtl/>
-        </w:rPr>
-      </w:pPr>
-      <w:bookmarkStart w:id="4" w:name="_Toc80296024"/>
+        <w:pStyle w:val="Heading1"/>
+        <w:rPr>
+          <w:rtl/>
+        </w:rPr>
+      </w:pPr>
+      <w:bookmarkStart w:id="4" w:name="_Toc80296025"/>
       <w:r>
         <w:rPr>
           <w:rFonts w:hint="cs"/>
           <w:rtl/>
         </w:rPr>
-        <w:t>ساختار پایان‌نامه</w:t>
+        <w:lastRenderedPageBreak/>
+        <w:t xml:space="preserve">فصل دوم: </w:t>
+      </w:r>
+      <w:r>
+        <w:rPr>
+          <w:rFonts w:hint="cs"/>
+          <w:rtl/>
+        </w:rPr>
+        <w:t>مبانی و مفاهیم تحلیل سری زمانی</w:t>
       </w:r>
       <w:bookmarkEnd w:id="4"/>
     </w:p>
     <w:p>
       <w:pPr>
-        <w:pStyle w:val="Caption"/>
-        <w:rPr>
-          <w:rtl/>
-        </w:rPr>
-      </w:pPr>
-      <w:bookmarkStart w:id="5" w:name="_Toc80296438"/>
+        <w:pStyle w:val="Heading2"/>
+        <w:rPr>
+          <w:rtl/>
+        </w:rPr>
+      </w:pPr>
+      <w:bookmarkStart w:id="5" w:name="_Toc80296026"/>
       <w:r>
         <w:rPr>
-          <w:rtl/>
-        </w:rPr>
-        <w:t xml:space="preserve">جدول </w:t>
-      </w:r>
-      <w:r>
-        <w:rPr>
-          <w:rtl/>
-        </w:rPr>
-        <w:fldChar w:fldCharType="begin"/>
-      </w:r>
-      <w:r>
-        <w:rPr>
-          <w:rtl/>
-        </w:rPr>
-        <w:instrText xml:space="preserve"> </w:instrText>
-      </w:r>
-      <w:r>
-        <w:instrText>STYLEREF</w:instrText>
-      </w:r>
-      <w:r>
-        <w:rPr>
-          <w:rtl/>
-        </w:rPr>
-        <w:instrText xml:space="preserve"> 1 \</w:instrText>
-      </w:r>
-      <w:r>
-        <w:instrText>s</w:instrText>
-      </w:r>
-      <w:r>
-        <w:rPr>
-          <w:rtl/>
-        </w:rPr>
-        <w:instrText xml:space="preserve"> </w:instrText>
-      </w:r>
-      <w:r>
-        <w:rPr>
-          <w:rtl/>
-        </w:rPr>
-        <w:fldChar w:fldCharType="separate"/>
-      </w:r>
-      <w:r>
-        <w:rPr>
-          <w:rtl/>
-        </w:rPr>
-        <w:t>‏1</w:t>
-      </w:r>
-      <w:r>
-        <w:rPr>
-          <w:rtl/>
-        </w:rPr>
-        <w:fldChar w:fldCharType="end"/>
-      </w:r>
-      <w:r>
-        <w:rPr>
-          <w:rtl/>
-        </w:rPr>
-        <w:noBreakHyphen/>
-      </w:r>
-      <w:r>
-        <w:rPr>
-          <w:rtl/>
-        </w:rPr>
-        <w:fldChar w:fldCharType="begin"/>
-      </w:r>
-      <w:r>
-        <w:rPr>
-          <w:rtl/>
-        </w:rPr>
-        <w:instrText xml:space="preserve"> </w:instrText>
-      </w:r>
-      <w:r>
-        <w:instrText>SEQ</w:instrText>
-      </w:r>
-      <w:r>
-        <w:rPr>
-          <w:rtl/>
-        </w:rPr>
-        <w:instrText xml:space="preserve"> جدول \* </w:instrText>
-      </w:r>
-      <w:r>
-        <w:instrText>ARABIC \s 1</w:instrText>
-      </w:r>
-      <w:r>
-        <w:rPr>
-          <w:rtl/>
-        </w:rPr>
-        <w:instrText xml:space="preserve"> </w:instrText>
-      </w:r>
-      <w:r>
-        <w:rPr>
-          <w:rtl/>
-        </w:rPr>
-        <w:fldChar w:fldCharType="separate"/>
-      </w:r>
-      <w:r>
-        <w:rPr>
-          <w:rtl/>
-        </w:rPr>
-        <w:t>1</w:t>
-      </w:r>
-      <w:r>
-        <w:rPr>
-          <w:rtl/>
-        </w:rPr>
-        <w:fldChar w:fldCharType="end"/>
-      </w:r>
-      <w:r>
-        <w:rPr>
           <w:rFonts w:hint="cs"/>
           <w:rtl/>
         </w:rPr>
-        <w:t>: تست جدول اول</w:t>
+        <w:t>مقدمه</w:t>
       </w:r>
       <w:bookmarkEnd w:id="5"/>
     </w:p>
-    <w:tbl>
-      <w:tblPr>
-        <w:tblStyle w:val="TableGrid"/>
-        <w:bidiVisual/>
-        <w:tblW w:w="0" w:type="auto"/>
-        <w:tblLook w:val="04A0" w:firstRow="1" w:lastRow="0" w:firstColumn="1" w:lastColumn="0" w:noHBand="0" w:noVBand="1"/>
-      </w:tblPr>
-      <w:tblGrid>
-        <w:gridCol w:w="1809"/>
-        <w:gridCol w:w="1809"/>
-        <w:gridCol w:w="1809"/>
-        <w:gridCol w:w="1809"/>
-        <w:gridCol w:w="1809"/>
-      </w:tblGrid>
-      <w:tr>
-        <w:tc>
-          <w:tcPr>
-            <w:tcW w:w="1809" w:type="dxa"/>
-          </w:tcPr>
-          <w:p>
-            <w:pPr>
-              <w:ind w:firstLine="0"/>
-              <w:rPr>
-                <w:rtl/>
-              </w:rPr>
-            </w:pPr>
-          </w:p>
-        </w:tc>
-        <w:tc>
-          <w:tcPr>
-            <w:tcW w:w="1809" w:type="dxa"/>
-          </w:tcPr>
-          <w:p>
-            <w:pPr>
-              <w:ind w:firstLine="0"/>
-              <w:rPr>
-                <w:rtl/>
-              </w:rPr>
-            </w:pPr>
-          </w:p>
-        </w:tc>
-        <w:tc>
-          <w:tcPr>
-            <w:tcW w:w="1809" w:type="dxa"/>
-          </w:tcPr>
-          <w:p>
-            <w:pPr>
-              <w:ind w:firstLine="0"/>
-              <w:rPr>
-                <w:rtl/>
-              </w:rPr>
-            </w:pPr>
-          </w:p>
-        </w:tc>
-        <w:tc>
-          <w:tcPr>
-            <w:tcW w:w="1809" w:type="dxa"/>
-          </w:tcPr>
-          <w:p>
-            <w:pPr>
-              <w:ind w:firstLine="0"/>
-              <w:rPr>
-                <w:rtl/>
-              </w:rPr>
-            </w:pPr>
-          </w:p>
-        </w:tc>
-        <w:tc>
-          <w:tcPr>
-            <w:tcW w:w="1809" w:type="dxa"/>
-          </w:tcPr>
-          <w:p>
-            <w:pPr>
-              <w:ind w:firstLine="0"/>
-              <w:rPr>
-                <w:rtl/>
-              </w:rPr>
-            </w:pPr>
-          </w:p>
-        </w:tc>
-      </w:tr>
-      <w:tr>
-        <w:tc>
-          <w:tcPr>
-            <w:tcW w:w="1809" w:type="dxa"/>
-          </w:tcPr>
-          <w:p>
-            <w:pPr>
-              <w:ind w:firstLine="0"/>
-              <w:rPr>
-                <w:rtl/>
-              </w:rPr>
-            </w:pPr>
-          </w:p>
-        </w:tc>
-        <w:tc>
-          <w:tcPr>
-            <w:tcW w:w="1809" w:type="dxa"/>
-          </w:tcPr>
-          <w:p>
-            <w:pPr>
-              <w:ind w:firstLine="0"/>
-              <w:rPr>
-                <w:rtl/>
-              </w:rPr>
-            </w:pPr>
-          </w:p>
-        </w:tc>
-        <w:tc>
-          <w:tcPr>
-            <w:tcW w:w="1809" w:type="dxa"/>
-          </w:tcPr>
-          <w:p>
-            <w:pPr>
-              <w:ind w:firstLine="0"/>
-              <w:rPr>
-                <w:rtl/>
-              </w:rPr>
-            </w:pPr>
-          </w:p>
-        </w:tc>
-        <w:tc>
-          <w:tcPr>
-            <w:tcW w:w="1809" w:type="dxa"/>
-          </w:tcPr>
-          <w:p>
-            <w:pPr>
-              <w:ind w:firstLine="0"/>
-              <w:rPr>
-                <w:rtl/>
-              </w:rPr>
-            </w:pPr>
-          </w:p>
-        </w:tc>
-        <w:tc>
-          <w:tcPr>
-            <w:tcW w:w="1809" w:type="dxa"/>
-          </w:tcPr>
-          <w:p>
-            <w:pPr>
-              <w:ind w:firstLine="0"/>
-              <w:rPr>
-                <w:rtl/>
-              </w:rPr>
-            </w:pPr>
-          </w:p>
-        </w:tc>
-      </w:tr>
-    </w:tbl>
     <w:p>
       <w:pPr>
         <w:rPr>
           <w:rtl/>
         </w:rPr>
       </w:pPr>
+      <w:r>
+        <w:rPr>
+          <w:rtl/>
+        </w:rPr>
+        <w:t>با توجه به گسترش علوم و فنون تحل</w:t>
+      </w:r>
+      <w:r>
+        <w:rPr>
+          <w:rFonts w:hint="cs"/>
+          <w:rtl/>
+        </w:rPr>
+        <w:t>ی</w:t>
+      </w:r>
+      <w:r>
+        <w:rPr>
+          <w:rFonts w:hint="eastAsia"/>
+          <w:rtl/>
+        </w:rPr>
+        <w:t>ل</w:t>
+      </w:r>
+      <w:r>
+        <w:rPr>
+          <w:rtl/>
+        </w:rPr>
+        <w:t xml:space="preserve"> داده‌ها، روش‌ها</w:t>
+      </w:r>
+      <w:r>
+        <w:rPr>
+          <w:rFonts w:hint="cs"/>
+          <w:rtl/>
+        </w:rPr>
+        <w:t>ی</w:t>
+      </w:r>
+      <w:r>
+        <w:rPr>
+          <w:rtl/>
+        </w:rPr>
+        <w:t xml:space="preserve"> ز</w:t>
+      </w:r>
+      <w:r>
+        <w:rPr>
+          <w:rFonts w:hint="cs"/>
+          <w:rtl/>
+        </w:rPr>
+        <w:t>ی</w:t>
+      </w:r>
+      <w:r>
+        <w:rPr>
+          <w:rFonts w:hint="eastAsia"/>
+          <w:rtl/>
+        </w:rPr>
+        <w:t>اد</w:t>
+      </w:r>
+      <w:r>
+        <w:rPr>
+          <w:rFonts w:hint="cs"/>
+          <w:rtl/>
+        </w:rPr>
+        <w:t>ی</w:t>
+      </w:r>
+      <w:r>
+        <w:rPr>
+          <w:rtl/>
+        </w:rPr>
+        <w:t xml:space="preserve"> در زم</w:t>
+      </w:r>
+      <w:r>
+        <w:rPr>
+          <w:rFonts w:hint="cs"/>
+          <w:rtl/>
+        </w:rPr>
+        <w:t>ی</w:t>
+      </w:r>
+      <w:r>
+        <w:rPr>
+          <w:rFonts w:hint="eastAsia"/>
+          <w:rtl/>
+        </w:rPr>
+        <w:t>نه‌ها</w:t>
+      </w:r>
+      <w:r>
+        <w:rPr>
+          <w:rFonts w:hint="cs"/>
+          <w:rtl/>
+        </w:rPr>
+        <w:t>ی</w:t>
+      </w:r>
+      <w:r>
+        <w:rPr>
+          <w:rtl/>
+        </w:rPr>
+        <w:t xml:space="preserve"> تخصص</w:t>
+      </w:r>
+      <w:r>
+        <w:rPr>
+          <w:rFonts w:hint="cs"/>
+          <w:rtl/>
+        </w:rPr>
+        <w:t>ی</w:t>
+      </w:r>
+      <w:r>
+        <w:rPr>
+          <w:rtl/>
+        </w:rPr>
+        <w:t xml:space="preserve"> مختلف در ا</w:t>
+      </w:r>
+      <w:r>
+        <w:rPr>
+          <w:rFonts w:hint="cs"/>
+          <w:rtl/>
+        </w:rPr>
+        <w:t>ی</w:t>
+      </w:r>
+      <w:r>
+        <w:rPr>
+          <w:rFonts w:hint="eastAsia"/>
+          <w:rtl/>
+        </w:rPr>
+        <w:t>ن</w:t>
+      </w:r>
+      <w:r>
+        <w:rPr>
+          <w:rtl/>
+        </w:rPr>
+        <w:t xml:space="preserve"> زم</w:t>
+      </w:r>
+      <w:r>
+        <w:rPr>
+          <w:rFonts w:hint="cs"/>
+          <w:rtl/>
+        </w:rPr>
+        <w:t>ی</w:t>
+      </w:r>
+      <w:r>
+        <w:rPr>
+          <w:rFonts w:hint="eastAsia"/>
+          <w:rtl/>
+        </w:rPr>
+        <w:t>نه</w:t>
+      </w:r>
+      <w:r>
+        <w:rPr>
+          <w:rtl/>
+        </w:rPr>
+        <w:t xml:space="preserve"> ارائه شده است. در ا</w:t>
+      </w:r>
+      <w:r>
+        <w:rPr>
+          <w:rFonts w:hint="cs"/>
+          <w:rtl/>
+        </w:rPr>
+        <w:t>ی</w:t>
+      </w:r>
+      <w:r>
+        <w:rPr>
+          <w:rFonts w:hint="eastAsia"/>
+          <w:rtl/>
+        </w:rPr>
+        <w:t>ن</w:t>
+      </w:r>
+      <w:r>
+        <w:rPr>
+          <w:rtl/>
+        </w:rPr>
+        <w:t xml:space="preserve"> مورد، تحل</w:t>
+      </w:r>
+      <w:r>
+        <w:rPr>
+          <w:rFonts w:hint="cs"/>
+          <w:rtl/>
+        </w:rPr>
+        <w:t>ی</w:t>
+      </w:r>
+      <w:r>
+        <w:rPr>
+          <w:rFonts w:hint="eastAsia"/>
+          <w:rtl/>
+        </w:rPr>
+        <w:t>ل</w:t>
+      </w:r>
+      <w:r>
+        <w:rPr>
+          <w:rtl/>
+        </w:rPr>
+        <w:t xml:space="preserve"> سر</w:t>
+      </w:r>
+      <w:r>
+        <w:rPr>
+          <w:rFonts w:hint="cs"/>
+          <w:rtl/>
+        </w:rPr>
+        <w:t>ی‌</w:t>
+      </w:r>
+      <w:r>
+        <w:rPr>
+          <w:rFonts w:hint="eastAsia"/>
+          <w:rtl/>
+        </w:rPr>
+        <w:t>ها</w:t>
+      </w:r>
+      <w:r>
+        <w:rPr>
+          <w:rFonts w:hint="cs"/>
+          <w:rtl/>
+        </w:rPr>
+        <w:t>ی</w:t>
+      </w:r>
+      <w:r>
+        <w:rPr>
+          <w:rtl/>
+        </w:rPr>
+        <w:t xml:space="preserve"> زمان</w:t>
+      </w:r>
+      <w:r>
+        <w:rPr>
+          <w:rFonts w:hint="cs"/>
+          <w:rtl/>
+        </w:rPr>
+        <w:t>ی</w:t>
+      </w:r>
+      <w:r>
+        <w:rPr>
+          <w:rtl/>
+        </w:rPr>
+        <w:t xml:space="preserve"> در دهه‌ها</w:t>
+      </w:r>
+      <w:r>
+        <w:rPr>
+          <w:rFonts w:hint="cs"/>
+          <w:rtl/>
+        </w:rPr>
+        <w:t>ی</w:t>
+      </w:r>
+      <w:r>
+        <w:rPr>
+          <w:rtl/>
+        </w:rPr>
+        <w:t xml:space="preserve"> اخ</w:t>
+      </w:r>
+      <w:r>
+        <w:rPr>
+          <w:rFonts w:hint="cs"/>
+          <w:rtl/>
+        </w:rPr>
+        <w:t>ی</w:t>
+      </w:r>
+      <w:r>
+        <w:rPr>
+          <w:rFonts w:hint="eastAsia"/>
+          <w:rtl/>
+        </w:rPr>
+        <w:t>ر</w:t>
+      </w:r>
+      <w:r>
+        <w:rPr>
+          <w:rtl/>
+        </w:rPr>
+        <w:t xml:space="preserve"> بس</w:t>
+      </w:r>
+      <w:r>
+        <w:rPr>
+          <w:rFonts w:hint="cs"/>
+          <w:rtl/>
+        </w:rPr>
+        <w:t>ی</w:t>
+      </w:r>
+      <w:r>
+        <w:rPr>
+          <w:rFonts w:hint="eastAsia"/>
+          <w:rtl/>
+        </w:rPr>
+        <w:t>ار</w:t>
+      </w:r>
+      <w:r>
+        <w:rPr>
+          <w:rFonts w:hint="cs"/>
+          <w:rtl/>
+        </w:rPr>
+        <w:t>ی</w:t>
+      </w:r>
+      <w:r>
+        <w:rPr>
+          <w:rtl/>
+        </w:rPr>
+        <w:t xml:space="preserve"> از محققان را به خود جذب کرده است. </w:t>
+      </w:r>
     </w:p>
     <w:p>
       <w:pPr>
-        <w:pStyle w:val="Heading1"/>
-        <w:rPr>
-          <w:rtl/>
-        </w:rPr>
-      </w:pPr>
-      <w:bookmarkStart w:id="6" w:name="_Toc80296025"/>
+        <w:rPr>
+          <w:rtl/>
+        </w:rPr>
+      </w:pPr>
       <w:r>
         <w:rPr>
-          <w:rFonts w:hint="cs"/>
-          <w:rtl/>
-        </w:rPr>
-        <w:lastRenderedPageBreak/>
-        <w:t xml:space="preserve">فصل دوم: </w:t>
+          <w:rFonts w:hint="eastAsia"/>
+          <w:rtl/>
+        </w:rPr>
+        <w:t>در</w:t>
       </w:r>
       <w:r>
         <w:rPr>
+          <w:rtl/>
+        </w:rPr>
+        <w:t xml:space="preserve"> ا</w:t>
+      </w:r>
+      <w:r>
+        <w:rPr>
           <w:rFonts w:hint="cs"/>
           <w:rtl/>
         </w:rPr>
-        <w:t>مبانی و مفاهیم تحلیل سری زمانی</w:t>
+        <w:t>ی</w:t>
+      </w:r>
+      <w:r>
+        <w:rPr>
+          <w:rFonts w:hint="eastAsia"/>
+          <w:rtl/>
+        </w:rPr>
+        <w:t>ن</w:t>
+      </w:r>
+      <w:r>
+        <w:rPr>
+          <w:rtl/>
+        </w:rPr>
+        <w:t xml:space="preserve"> بخش به بررس</w:t>
+      </w:r>
+      <w:r>
+        <w:rPr>
+          <w:rFonts w:hint="cs"/>
+          <w:rtl/>
+        </w:rPr>
+        <w:t>ی</w:t>
+      </w:r>
+      <w:r>
+        <w:rPr>
+          <w:rtl/>
+        </w:rPr>
+        <w:t xml:space="preserve"> تعار</w:t>
+      </w:r>
+      <w:r>
+        <w:rPr>
+          <w:rFonts w:hint="cs"/>
+          <w:rtl/>
+        </w:rPr>
+        <w:t>ی</w:t>
+      </w:r>
+      <w:r>
+        <w:rPr>
+          <w:rFonts w:hint="eastAsia"/>
+          <w:rtl/>
+        </w:rPr>
+        <w:t>ف</w:t>
+      </w:r>
+      <w:r>
+        <w:rPr>
+          <w:rtl/>
+        </w:rPr>
+        <w:t xml:space="preserve"> و مفاه</w:t>
+      </w:r>
+      <w:r>
+        <w:rPr>
+          <w:rFonts w:hint="cs"/>
+          <w:rtl/>
+        </w:rPr>
+        <w:t>ی</w:t>
+      </w:r>
+      <w:r>
+        <w:rPr>
+          <w:rFonts w:hint="eastAsia"/>
+          <w:rtl/>
+        </w:rPr>
+        <w:t>م</w:t>
+      </w:r>
+      <w:r>
+        <w:rPr>
+          <w:rtl/>
+        </w:rPr>
+        <w:t xml:space="preserve"> ابتدا</w:t>
+      </w:r>
+      <w:r>
+        <w:rPr>
+          <w:rFonts w:hint="cs"/>
+          <w:rtl/>
+        </w:rPr>
+        <w:t>یی</w:t>
+      </w:r>
+      <w:r>
+        <w:rPr>
+          <w:rtl/>
+        </w:rPr>
+        <w:t xml:space="preserve"> سر</w:t>
+      </w:r>
+      <w:r>
+        <w:rPr>
+          <w:rFonts w:hint="cs"/>
+          <w:rtl/>
+        </w:rPr>
+        <w:t>ی‌</w:t>
+      </w:r>
+      <w:r>
+        <w:rPr>
+          <w:rFonts w:hint="eastAsia"/>
+          <w:rtl/>
+        </w:rPr>
+        <w:t>ها</w:t>
+      </w:r>
+      <w:r>
+        <w:rPr>
+          <w:rFonts w:hint="cs"/>
+          <w:rtl/>
+        </w:rPr>
+        <w:t>ی</w:t>
+      </w:r>
+      <w:r>
+        <w:rPr>
+          <w:rtl/>
+        </w:rPr>
+        <w:t xml:space="preserve"> زمان</w:t>
+      </w:r>
+      <w:r>
+        <w:rPr>
+          <w:rFonts w:hint="cs"/>
+          <w:rtl/>
+        </w:rPr>
+        <w:t>ی</w:t>
+      </w:r>
+      <w:r>
+        <w:rPr>
+          <w:rFonts w:hint="eastAsia"/>
+          <w:rtl/>
+        </w:rPr>
+        <w:t>،</w:t>
+      </w:r>
+      <w:r>
+        <w:rPr>
+          <w:rtl/>
+        </w:rPr>
+        <w:t xml:space="preserve"> الگور</w:t>
+      </w:r>
+      <w:r>
+        <w:rPr>
+          <w:rFonts w:hint="cs"/>
+          <w:rtl/>
+        </w:rPr>
+        <w:t>ی</w:t>
+      </w:r>
+      <w:r>
+        <w:rPr>
+          <w:rFonts w:hint="eastAsia"/>
+          <w:rtl/>
+        </w:rPr>
+        <w:t>تم‌ها</w:t>
+      </w:r>
+      <w:r>
+        <w:rPr>
+          <w:rFonts w:hint="cs"/>
+          <w:rtl/>
+        </w:rPr>
+        <w:t>ی</w:t>
+      </w:r>
+      <w:r>
+        <w:rPr>
+          <w:rtl/>
+        </w:rPr>
+        <w:t xml:space="preserve"> موجود و نکات آن م</w:t>
+      </w:r>
+      <w:r>
+        <w:rPr>
+          <w:rFonts w:hint="cs"/>
+          <w:rtl/>
+        </w:rPr>
+        <w:t>ی‌</w:t>
+      </w:r>
+      <w:r>
+        <w:rPr>
+          <w:rFonts w:hint="eastAsia"/>
+          <w:rtl/>
+        </w:rPr>
+        <w:t>پرداز</w:t>
+      </w:r>
+      <w:r>
+        <w:rPr>
+          <w:rFonts w:hint="cs"/>
+          <w:rtl/>
+        </w:rPr>
+        <w:t>ی</w:t>
+      </w:r>
+      <w:r>
+        <w:rPr>
+          <w:rFonts w:hint="eastAsia"/>
+          <w:rtl/>
+        </w:rPr>
+        <w:t>م</w:t>
+      </w:r>
+      <w:r>
+        <w:rPr>
+          <w:rtl/>
+        </w:rPr>
+        <w:t>.</w:t>
+      </w:r>
+    </w:p>
+    <w:p>
+      <w:pPr>
+        <w:pStyle w:val="Heading2"/>
+        <w:rPr>
+          <w:rtl/>
+        </w:rPr>
+      </w:pPr>
+      <w:bookmarkStart w:id="6" w:name="_Toc80296027"/>
+      <w:r>
+        <w:rPr>
+          <w:rFonts w:hint="cs"/>
+          <w:rtl/>
+        </w:rPr>
+        <w:t>سری زمانی</w:t>
       </w:r>
       <w:bookmarkEnd w:id="6"/>
     </w:p>
@@ -7120,554 +7673,47 @@
           <w:rtl/>
         </w:rPr>
       </w:pPr>
-      <w:bookmarkStart w:id="7" w:name="_Toc80296026"/>
+      <w:bookmarkStart w:id="7" w:name="_Toc80296028"/>
       <w:r>
         <w:rPr>
           <w:rFonts w:hint="cs"/>
           <w:rtl/>
         </w:rPr>
-        <w:t>مقدمه</w:t>
+        <w:t>ویژگی‌های رفتاری سری زمانی</w:t>
       </w:r>
       <w:bookmarkEnd w:id="7"/>
     </w:p>
     <w:p>
       <w:pPr>
-        <w:rPr>
-          <w:rtl/>
-        </w:rPr>
-      </w:pPr>
+        <w:pStyle w:val="Heading3"/>
+        <w:rPr>
+          <w:rtl/>
+        </w:rPr>
+      </w:pPr>
+      <w:bookmarkStart w:id="8" w:name="_Toc80296029"/>
       <w:r>
         <w:rPr>
-          <w:rtl/>
-        </w:rPr>
-        <w:t>با توجه به گسترش علوم و فنون تحل</w:t>
-      </w:r>
-      <w:r>
-        <w:rPr>
           <w:rFonts w:hint="cs"/>
           <w:rtl/>
         </w:rPr>
-        <w:t>ی</w:t>
-      </w:r>
-      <w:r>
-        <w:rPr>
-          <w:rFonts w:hint="eastAsia"/>
-          <w:rtl/>
-        </w:rPr>
-        <w:t>ل</w:t>
-      </w:r>
-      <w:r>
-        <w:rPr>
-          <w:rtl/>
-        </w:rPr>
-        <w:t xml:space="preserve"> داده‌ها، روش‌ها</w:t>
-      </w:r>
-      <w:r>
-        <w:rPr>
-          <w:rFonts w:hint="cs"/>
-          <w:rtl/>
-        </w:rPr>
-        <w:t>ی</w:t>
-      </w:r>
-      <w:r>
-        <w:rPr>
-          <w:rtl/>
-        </w:rPr>
-        <w:t xml:space="preserve"> ز</w:t>
-      </w:r>
-      <w:r>
-        <w:rPr>
-          <w:rFonts w:hint="cs"/>
-          <w:rtl/>
-        </w:rPr>
-        <w:t>ی</w:t>
-      </w:r>
-      <w:r>
-        <w:rPr>
-          <w:rFonts w:hint="eastAsia"/>
-          <w:rtl/>
-        </w:rPr>
-        <w:t>اد</w:t>
-      </w:r>
-      <w:r>
-        <w:rPr>
-          <w:rFonts w:hint="cs"/>
-          <w:rtl/>
-        </w:rPr>
-        <w:t>ی</w:t>
-      </w:r>
-      <w:r>
-        <w:rPr>
-          <w:rtl/>
-        </w:rPr>
-        <w:t xml:space="preserve"> در زم</w:t>
-      </w:r>
-      <w:r>
-        <w:rPr>
-          <w:rFonts w:hint="cs"/>
-          <w:rtl/>
-        </w:rPr>
-        <w:t>ی</w:t>
-      </w:r>
-      <w:r>
-        <w:rPr>
-          <w:rFonts w:hint="eastAsia"/>
-          <w:rtl/>
-        </w:rPr>
-        <w:t>نه‌ها</w:t>
-      </w:r>
-      <w:r>
-        <w:rPr>
-          <w:rFonts w:hint="cs"/>
-          <w:rtl/>
-        </w:rPr>
-        <w:t>ی</w:t>
-      </w:r>
-      <w:r>
-        <w:rPr>
-          <w:rtl/>
-        </w:rPr>
-        <w:t xml:space="preserve"> تخصص</w:t>
-      </w:r>
-      <w:r>
-        <w:rPr>
-          <w:rFonts w:hint="cs"/>
-          <w:rtl/>
-        </w:rPr>
-        <w:t>ی</w:t>
-      </w:r>
-      <w:r>
-        <w:rPr>
-          <w:rtl/>
-        </w:rPr>
-        <w:t xml:space="preserve"> مختلف در ا</w:t>
-      </w:r>
-      <w:r>
-        <w:rPr>
-          <w:rFonts w:hint="cs"/>
-          <w:rtl/>
-        </w:rPr>
-        <w:t>ی</w:t>
-      </w:r>
-      <w:r>
-        <w:rPr>
-          <w:rFonts w:hint="eastAsia"/>
-          <w:rtl/>
-        </w:rPr>
-        <w:t>ن</w:t>
-      </w:r>
-      <w:r>
-        <w:rPr>
-          <w:rtl/>
-        </w:rPr>
-        <w:t xml:space="preserve"> زم</w:t>
-      </w:r>
-      <w:r>
-        <w:rPr>
-          <w:rFonts w:hint="cs"/>
-          <w:rtl/>
-        </w:rPr>
-        <w:t>ی</w:t>
-      </w:r>
-      <w:r>
-        <w:rPr>
-          <w:rFonts w:hint="eastAsia"/>
-          <w:rtl/>
-        </w:rPr>
-        <w:t>نه</w:t>
-      </w:r>
-      <w:r>
-        <w:rPr>
-          <w:rtl/>
-        </w:rPr>
-        <w:t xml:space="preserve"> ارائه شده است. در ا</w:t>
-      </w:r>
-      <w:r>
-        <w:rPr>
-          <w:rFonts w:hint="cs"/>
-          <w:rtl/>
-        </w:rPr>
-        <w:t>ی</w:t>
-      </w:r>
-      <w:r>
-        <w:rPr>
-          <w:rFonts w:hint="eastAsia"/>
-          <w:rtl/>
-        </w:rPr>
-        <w:t>ن</w:t>
-      </w:r>
-      <w:r>
-        <w:rPr>
-          <w:rtl/>
-        </w:rPr>
-        <w:t xml:space="preserve"> مورد، تحل</w:t>
-      </w:r>
-      <w:r>
-        <w:rPr>
-          <w:rFonts w:hint="cs"/>
-          <w:rtl/>
-        </w:rPr>
-        <w:t>ی</w:t>
-      </w:r>
-      <w:r>
-        <w:rPr>
-          <w:rFonts w:hint="eastAsia"/>
-          <w:rtl/>
-        </w:rPr>
-        <w:t>ل</w:t>
-      </w:r>
-      <w:r>
-        <w:rPr>
-          <w:rtl/>
-        </w:rPr>
-        <w:t xml:space="preserve"> سر</w:t>
-      </w:r>
-      <w:r>
-        <w:rPr>
-          <w:rFonts w:hint="cs"/>
-          <w:rtl/>
-        </w:rPr>
-        <w:t>ی‌</w:t>
-      </w:r>
-      <w:r>
-        <w:rPr>
-          <w:rFonts w:hint="eastAsia"/>
-          <w:rtl/>
-        </w:rPr>
-        <w:t>ها</w:t>
-      </w:r>
-      <w:r>
-        <w:rPr>
-          <w:rFonts w:hint="cs"/>
-          <w:rtl/>
-        </w:rPr>
-        <w:t>ی</w:t>
-      </w:r>
-      <w:r>
-        <w:rPr>
-          <w:rtl/>
-        </w:rPr>
-        <w:t xml:space="preserve"> زمان</w:t>
-      </w:r>
-      <w:r>
-        <w:rPr>
-          <w:rFonts w:hint="cs"/>
-          <w:rtl/>
-        </w:rPr>
-        <w:t>ی</w:t>
-      </w:r>
-      <w:r>
-        <w:rPr>
-          <w:rtl/>
-        </w:rPr>
-        <w:t xml:space="preserve"> در دهه‌ها</w:t>
-      </w:r>
-      <w:r>
-        <w:rPr>
-          <w:rFonts w:hint="cs"/>
-          <w:rtl/>
-        </w:rPr>
-        <w:t>ی</w:t>
-      </w:r>
-      <w:r>
-        <w:rPr>
-          <w:rtl/>
-        </w:rPr>
-        <w:t xml:space="preserve"> اخ</w:t>
-      </w:r>
-      <w:r>
-        <w:rPr>
-          <w:rFonts w:hint="cs"/>
-          <w:rtl/>
-        </w:rPr>
-        <w:t>ی</w:t>
-      </w:r>
-      <w:r>
-        <w:rPr>
-          <w:rFonts w:hint="eastAsia"/>
-          <w:rtl/>
-        </w:rPr>
-        <w:t>ر</w:t>
-      </w:r>
-      <w:r>
-        <w:rPr>
-          <w:rtl/>
-        </w:rPr>
-        <w:t xml:space="preserve"> بس</w:t>
-      </w:r>
-      <w:r>
-        <w:rPr>
-          <w:rFonts w:hint="cs"/>
-          <w:rtl/>
-        </w:rPr>
-        <w:t>ی</w:t>
-      </w:r>
-      <w:r>
-        <w:rPr>
-          <w:rFonts w:hint="eastAsia"/>
-          <w:rtl/>
-        </w:rPr>
-        <w:t>ار</w:t>
-      </w:r>
-      <w:r>
-        <w:rPr>
-          <w:rFonts w:hint="cs"/>
-          <w:rtl/>
-        </w:rPr>
-        <w:t>ی</w:t>
-      </w:r>
-      <w:r>
-        <w:rPr>
-          <w:rtl/>
-        </w:rPr>
-        <w:t xml:space="preserve"> از محققان را به خود جذب کرده است. </w:t>
-      </w:r>
-    </w:p>
-    <w:p>
-      <w:pPr>
-        <w:rPr>
-          <w:rtl/>
-        </w:rPr>
-      </w:pPr>
-      <w:r>
-        <w:rPr>
-          <w:rFonts w:hint="eastAsia"/>
-          <w:rtl/>
-        </w:rPr>
-        <w:t>در</w:t>
-      </w:r>
-      <w:r>
-        <w:rPr>
-          <w:rtl/>
-        </w:rPr>
-        <w:t xml:space="preserve"> ا</w:t>
-      </w:r>
-      <w:r>
-        <w:rPr>
-          <w:rFonts w:hint="cs"/>
-          <w:rtl/>
-        </w:rPr>
-        <w:t>ی</w:t>
-      </w:r>
-      <w:r>
-        <w:rPr>
-          <w:rFonts w:hint="eastAsia"/>
-          <w:rtl/>
-        </w:rPr>
-        <w:t>ن</w:t>
-      </w:r>
-      <w:r>
-        <w:rPr>
-          <w:rtl/>
-        </w:rPr>
-        <w:t xml:space="preserve"> بخش به بررس</w:t>
-      </w:r>
-      <w:r>
-        <w:rPr>
-          <w:rFonts w:hint="cs"/>
-          <w:rtl/>
-        </w:rPr>
-        <w:t>ی</w:t>
-      </w:r>
-      <w:r>
-        <w:rPr>
-          <w:rtl/>
-        </w:rPr>
-        <w:t xml:space="preserve"> تعار</w:t>
-      </w:r>
-      <w:r>
-        <w:rPr>
-          <w:rFonts w:hint="cs"/>
-          <w:rtl/>
-        </w:rPr>
-        <w:t>ی</w:t>
-      </w:r>
-      <w:r>
-        <w:rPr>
-          <w:rFonts w:hint="eastAsia"/>
-          <w:rtl/>
-        </w:rPr>
-        <w:t>ف</w:t>
-      </w:r>
-      <w:r>
-        <w:rPr>
-          <w:rtl/>
-        </w:rPr>
-        <w:t xml:space="preserve"> و مفاه</w:t>
-      </w:r>
-      <w:r>
-        <w:rPr>
-          <w:rFonts w:hint="cs"/>
-          <w:rtl/>
-        </w:rPr>
-        <w:t>ی</w:t>
-      </w:r>
-      <w:r>
-        <w:rPr>
-          <w:rFonts w:hint="eastAsia"/>
-          <w:rtl/>
-        </w:rPr>
-        <w:t>م</w:t>
-      </w:r>
-      <w:r>
-        <w:rPr>
-          <w:rtl/>
-        </w:rPr>
-        <w:t xml:space="preserve"> ابتدا</w:t>
-      </w:r>
-      <w:r>
-        <w:rPr>
-          <w:rFonts w:hint="cs"/>
-          <w:rtl/>
-        </w:rPr>
-        <w:t>یی</w:t>
-      </w:r>
-      <w:r>
-        <w:rPr>
-          <w:rtl/>
-        </w:rPr>
-        <w:t xml:space="preserve"> سر</w:t>
-      </w:r>
-      <w:r>
-        <w:rPr>
-          <w:rFonts w:hint="cs"/>
-          <w:rtl/>
-        </w:rPr>
-        <w:t>ی‌</w:t>
-      </w:r>
-      <w:r>
-        <w:rPr>
-          <w:rFonts w:hint="eastAsia"/>
-          <w:rtl/>
-        </w:rPr>
-        <w:t>ها</w:t>
-      </w:r>
-      <w:r>
-        <w:rPr>
-          <w:rFonts w:hint="cs"/>
-          <w:rtl/>
-        </w:rPr>
-        <w:t>ی</w:t>
-      </w:r>
-      <w:r>
-        <w:rPr>
-          <w:rtl/>
-        </w:rPr>
-        <w:t xml:space="preserve"> زمان</w:t>
-      </w:r>
-      <w:r>
-        <w:rPr>
-          <w:rFonts w:hint="cs"/>
-          <w:rtl/>
-        </w:rPr>
-        <w:t>ی</w:t>
-      </w:r>
-      <w:r>
-        <w:rPr>
-          <w:rFonts w:hint="eastAsia"/>
-          <w:rtl/>
-        </w:rPr>
-        <w:t>،</w:t>
-      </w:r>
-      <w:r>
-        <w:rPr>
-          <w:rtl/>
-        </w:rPr>
-        <w:t xml:space="preserve"> الگور</w:t>
-      </w:r>
-      <w:r>
-        <w:rPr>
-          <w:rFonts w:hint="cs"/>
-          <w:rtl/>
-        </w:rPr>
-        <w:t>ی</w:t>
-      </w:r>
-      <w:r>
-        <w:rPr>
-          <w:rFonts w:hint="eastAsia"/>
-          <w:rtl/>
-        </w:rPr>
-        <w:t>تم‌ها</w:t>
-      </w:r>
-      <w:r>
-        <w:rPr>
-          <w:rFonts w:hint="cs"/>
-          <w:rtl/>
-        </w:rPr>
-        <w:t>ی</w:t>
-      </w:r>
-      <w:r>
-        <w:rPr>
-          <w:rtl/>
-        </w:rPr>
-        <w:t xml:space="preserve"> موجود و نکات آن م</w:t>
-      </w:r>
-      <w:r>
-        <w:rPr>
-          <w:rFonts w:hint="cs"/>
-          <w:rtl/>
-        </w:rPr>
-        <w:t>ی‌</w:t>
-      </w:r>
-      <w:r>
-        <w:rPr>
-          <w:rFonts w:hint="eastAsia"/>
-          <w:rtl/>
-        </w:rPr>
-        <w:t>پرداز</w:t>
-      </w:r>
-      <w:r>
-        <w:rPr>
-          <w:rFonts w:hint="cs"/>
-          <w:rtl/>
-        </w:rPr>
-        <w:t>ی</w:t>
-      </w:r>
-      <w:r>
-        <w:rPr>
-          <w:rFonts w:hint="eastAsia"/>
-          <w:rtl/>
-        </w:rPr>
-        <w:t>م</w:t>
-      </w:r>
-      <w:r>
-        <w:rPr>
-          <w:rtl/>
-        </w:rPr>
-        <w:t>.</w:t>
-      </w:r>
-    </w:p>
-    <w:p>
-      <w:pPr>
-        <w:pStyle w:val="Heading2"/>
-        <w:rPr>
-          <w:rtl/>
-        </w:rPr>
-      </w:pPr>
-      <w:bookmarkStart w:id="8" w:name="_Toc80296027"/>
-      <w:r>
-        <w:rPr>
-          <w:rFonts w:hint="cs"/>
-          <w:rtl/>
-        </w:rPr>
-        <w:t>سری زمانی</w:t>
+        <w:t>فصلی بودن</w:t>
       </w:r>
       <w:bookmarkEnd w:id="8"/>
     </w:p>
     <w:p>
       <w:pPr>
-        <w:pStyle w:val="Heading2"/>
-        <w:rPr>
-          <w:rtl/>
-        </w:rPr>
-      </w:pPr>
-      <w:bookmarkStart w:id="9" w:name="_Toc80296028"/>
+        <w:pStyle w:val="Heading3"/>
+        <w:rPr>
+          <w:rtl/>
+        </w:rPr>
+      </w:pPr>
+      <w:bookmarkStart w:id="9" w:name="_Toc80296030"/>
       <w:r>
         <w:rPr>
           <w:rFonts w:hint="cs"/>
           <w:rtl/>
         </w:rPr>
-        <w:t>ویژگی‌های رفتاری سری زمانی</w:t>
+        <w:t>تناوب</w:t>
       </w:r>
       <w:bookmarkEnd w:id="9"/>
     </w:p>
@@ -7678,13 +7724,13 @@
           <w:rtl/>
         </w:rPr>
       </w:pPr>
-      <w:bookmarkStart w:id="10" w:name="_Toc80296029"/>
+      <w:bookmarkStart w:id="10" w:name="_Toc80296031"/>
       <w:r>
         <w:rPr>
           <w:rFonts w:hint="cs"/>
           <w:rtl/>
         </w:rPr>
-        <w:t>فصلی بودن</w:t>
+        <w:t>روند</w:t>
       </w:r>
       <w:bookmarkEnd w:id="10"/>
     </w:p>
@@ -7695,13 +7741,13 @@
           <w:rtl/>
         </w:rPr>
       </w:pPr>
-      <w:bookmarkStart w:id="11" w:name="_Toc80296030"/>
+      <w:bookmarkStart w:id="11" w:name="_Toc80296032"/>
       <w:r>
         <w:rPr>
           <w:rFonts w:hint="cs"/>
           <w:rtl/>
         </w:rPr>
-        <w:t>تناوب</w:t>
+        <w:t>خطا</w:t>
       </w:r>
       <w:bookmarkEnd w:id="11"/>
     </w:p>
@@ -7712,13 +7758,13 @@
           <w:rtl/>
         </w:rPr>
       </w:pPr>
-      <w:bookmarkStart w:id="12" w:name="_Toc80296031"/>
+      <w:bookmarkStart w:id="12" w:name="_Toc80296033"/>
       <w:r>
         <w:rPr>
           <w:rFonts w:hint="cs"/>
           <w:rtl/>
         </w:rPr>
-        <w:t>روند</w:t>
+        <w:t>باقی‌مانده</w:t>
       </w:r>
       <w:bookmarkEnd w:id="12"/>
     </w:p>
@@ -7729,107 +7775,135 @@
           <w:rtl/>
         </w:rPr>
       </w:pPr>
-      <w:bookmarkStart w:id="13" w:name="_Toc80296032"/>
+      <w:bookmarkStart w:id="13" w:name="_Toc80296034"/>
       <w:r>
         <w:rPr>
           <w:rFonts w:hint="cs"/>
           <w:rtl/>
         </w:rPr>
-        <w:t>خطا</w:t>
+        <w:t>ایستایی</w:t>
       </w:r>
       <w:bookmarkEnd w:id="13"/>
     </w:p>
     <w:p>
       <w:pPr>
-        <w:pStyle w:val="Heading3"/>
-        <w:rPr>
-          <w:rtl/>
-        </w:rPr>
-      </w:pPr>
-      <w:bookmarkStart w:id="14" w:name="_Toc80296033"/>
+        <w:pStyle w:val="Heading2"/>
+        <w:rPr>
+          <w:rtl/>
+        </w:rPr>
+      </w:pPr>
+      <w:bookmarkStart w:id="14" w:name="_Toc80296035"/>
       <w:r>
         <w:rPr>
           <w:rFonts w:hint="cs"/>
           <w:rtl/>
         </w:rPr>
-        <w:t>باقی‌مانده</w:t>
+        <w:t>پیش‌گویی</w:t>
       </w:r>
       <w:bookmarkEnd w:id="14"/>
     </w:p>
     <w:p>
       <w:pPr>
-        <w:pStyle w:val="Heading3"/>
-        <w:rPr>
-          <w:rtl/>
-        </w:rPr>
-      </w:pPr>
-      <w:bookmarkStart w:id="15" w:name="_Toc80296034"/>
+        <w:pStyle w:val="Heading1"/>
+        <w:rPr>
+          <w:rtl/>
+        </w:rPr>
+      </w:pPr>
+      <w:bookmarkStart w:id="15" w:name="Toofan_UML"/>
+      <w:bookmarkStart w:id="16" w:name="_Toc80296036"/>
+      <w:bookmarkEnd w:id="15"/>
       <w:r>
         <w:rPr>
+          <w:rtl/>
+        </w:rPr>
+        <w:lastRenderedPageBreak/>
+        <w:t xml:space="preserve">فصل سوم: </w:t>
+      </w:r>
+      <w:r>
+        <w:rPr>
           <w:rFonts w:hint="cs"/>
           <w:rtl/>
         </w:rPr>
-        <w:t>ایستایی</w:t>
-      </w:r>
-      <w:bookmarkEnd w:id="15"/>
-    </w:p>
-    <w:p>
-      <w:pPr>
-        <w:pStyle w:val="Heading2"/>
-        <w:rPr>
-          <w:rtl/>
-        </w:rPr>
-      </w:pPr>
-      <w:bookmarkStart w:id="16" w:name="_Toc80296035"/>
-      <w:r>
-        <w:rPr>
-          <w:rFonts w:hint="cs"/>
-          <w:rtl/>
-        </w:rPr>
-        <w:t>پیش‌گویی</w:t>
+        <w:t>شرح پروژه</w:t>
       </w:r>
       <w:bookmarkEnd w:id="16"/>
     </w:p>
     <w:p>
       <w:pPr>
-        <w:pStyle w:val="Heading1"/>
-        <w:rPr>
-          <w:rtl/>
-        </w:rPr>
-      </w:pPr>
-      <w:bookmarkStart w:id="17" w:name="Toofan_UML"/>
-      <w:bookmarkStart w:id="18" w:name="_Toc80296036"/>
+        <w:pStyle w:val="Heading2"/>
+        <w:rPr>
+          <w:rtl/>
+        </w:rPr>
+      </w:pPr>
+      <w:bookmarkStart w:id="17" w:name="_Toc80296037"/>
+      <w:r>
+        <w:rPr>
+          <w:rFonts w:hint="cs"/>
+          <w:rtl/>
+        </w:rPr>
+        <w:t>مقدمه</w:t>
+      </w:r>
       <w:bookmarkEnd w:id="17"/>
+    </w:p>
+    <w:p>
+      <w:pPr>
+        <w:pStyle w:val="Heading2"/>
+        <w:rPr>
+          <w:rtl/>
+        </w:rPr>
+      </w:pPr>
+      <w:bookmarkStart w:id="18" w:name="_Toc80296038"/>
       <w:r>
         <w:rPr>
-          <w:rtl/>
-        </w:rPr>
-        <w:lastRenderedPageBreak/>
-        <w:t xml:space="preserve">فصل سوم: </w:t>
+          <w:rFonts w:hint="cs"/>
+          <w:rtl/>
+        </w:rPr>
+        <w:t>جمع</w:t>
       </w:r>
       <w:r>
         <w:rPr>
           <w:rFonts w:hint="cs"/>
           <w:rtl/>
         </w:rPr>
-        <w:t>شرح پروژه</w:t>
+        <w:t>‌</w:t>
+      </w:r>
+      <w:r>
+        <w:rPr>
+          <w:rFonts w:hint="cs"/>
+          <w:rtl/>
+        </w:rPr>
+        <w:t>بندی</w:t>
       </w:r>
       <w:bookmarkEnd w:id="18"/>
     </w:p>
     <w:p>
       <w:pPr>
-        <w:pStyle w:val="Heading2"/>
-        <w:rPr>
-          <w:rtl/>
-        </w:rPr>
-      </w:pPr>
-      <w:bookmarkStart w:id="19" w:name="_Toc80296037"/>
+        <w:rPr>
+          <w:rtl/>
+        </w:rPr>
+      </w:pPr>
+    </w:p>
+    <w:p>
+      <w:pPr>
+        <w:pStyle w:val="Heading1"/>
+        <w:rPr>
+          <w:rtl/>
+        </w:rPr>
+      </w:pPr>
+      <w:bookmarkStart w:id="19" w:name="_Toc80296039"/>
       <w:r>
         <w:rPr>
+          <w:rtl/>
+        </w:rPr>
+        <w:lastRenderedPageBreak/>
+        <w:t xml:space="preserve">فصل چهارم: </w:t>
+      </w:r>
+      <w:r>
+        <w:rPr>
           <w:rFonts w:hint="cs"/>
           <w:rtl/>
         </w:rPr>
-        <w:t>مقدمه</w:t>
+        <w:t>نتایج</w:t>
       </w:r>
       <w:bookmarkEnd w:id="19"/>
     </w:p>
@@ -7840,161 +7914,133 @@
           <w:rtl/>
         </w:rPr>
       </w:pPr>
-      <w:bookmarkStart w:id="20" w:name="_Toc80296038"/>
+      <w:bookmarkStart w:id="20" w:name="_Toc80296040"/>
       <w:r>
         <w:rPr>
           <w:rFonts w:hint="cs"/>
           <w:rtl/>
         </w:rPr>
-        <w:t>جمع</w:t>
-      </w:r>
-      <w:r>
-        <w:rPr>
-          <w:rFonts w:hint="cs"/>
-          <w:rtl/>
-        </w:rPr>
-        <w:t>‌</w:t>
-      </w:r>
-      <w:r>
-        <w:rPr>
-          <w:rFonts w:hint="cs"/>
-          <w:rtl/>
-        </w:rPr>
-        <w:t>بندی</w:t>
+        <w:t>مقدمه</w:t>
       </w:r>
       <w:bookmarkEnd w:id="20"/>
     </w:p>
     <w:p>
       <w:pPr>
-        <w:rPr>
-          <w:rtl/>
-        </w:rPr>
-      </w:pPr>
-    </w:p>
-    <w:p>
-      <w:pPr>
-        <w:pStyle w:val="Heading1"/>
-        <w:rPr>
-          <w:rtl/>
-        </w:rPr>
-      </w:pPr>
-      <w:bookmarkStart w:id="21" w:name="_Toc80296039"/>
+        <w:pStyle w:val="Heading2"/>
+        <w:rPr>
+          <w:rtl/>
+        </w:rPr>
+      </w:pPr>
+      <w:bookmarkStart w:id="21" w:name="_Toc80296041"/>
       <w:r>
         <w:rPr>
-          <w:rtl/>
-        </w:rPr>
-        <w:lastRenderedPageBreak/>
-        <w:t xml:space="preserve">فصل چهارم: </w:t>
+          <w:rFonts w:hint="cs"/>
+          <w:rtl/>
+        </w:rPr>
+        <w:t>جمع</w:t>
       </w:r>
       <w:r>
         <w:rPr>
           <w:rFonts w:hint="cs"/>
           <w:rtl/>
         </w:rPr>
-        <w:t>نتایج</w:t>
+        <w:t>‌</w:t>
+      </w:r>
+      <w:r>
+        <w:rPr>
+          <w:rFonts w:hint="cs"/>
+          <w:rtl/>
+        </w:rPr>
+        <w:t>بندی</w:t>
       </w:r>
       <w:bookmarkEnd w:id="21"/>
     </w:p>
     <w:p>
       <w:pPr>
-        <w:pStyle w:val="Heading2"/>
-        <w:rPr>
-          <w:rtl/>
-        </w:rPr>
-      </w:pPr>
-      <w:bookmarkStart w:id="22" w:name="_Toc80296040"/>
+        <w:pStyle w:val="Heading1"/>
+        <w:rPr>
+          <w:rtl/>
+        </w:rPr>
+      </w:pPr>
+      <w:bookmarkStart w:id="22" w:name="_Toc80296042"/>
       <w:r>
         <w:rPr>
+          <w:rtl/>
+        </w:rPr>
+        <w:lastRenderedPageBreak/>
+        <w:t xml:space="preserve">فصل </w:t>
+      </w:r>
+      <w:r>
+        <w:rPr>
           <w:rFonts w:hint="cs"/>
           <w:rtl/>
         </w:rPr>
-        <w:t>مقدمه</w:t>
+        <w:t>پنجم</w:t>
+      </w:r>
+      <w:r>
+        <w:rPr>
+          <w:rtl/>
+        </w:rPr>
+        <w:t xml:space="preserve">: </w:t>
+      </w:r>
+      <w:r>
+        <w:rPr>
+          <w:rFonts w:hint="cs"/>
+          <w:rtl/>
+        </w:rPr>
+        <w:t>نتیجه‌گیری و پیشنهادات</w:t>
       </w:r>
       <w:bookmarkEnd w:id="22"/>
     </w:p>
     <w:p>
       <w:pPr>
-        <w:pStyle w:val="Heading2"/>
-        <w:rPr>
-          <w:rtl/>
-        </w:rPr>
-      </w:pPr>
-      <w:bookmarkStart w:id="23" w:name="_Toc80296041"/>
+        <w:bidi w:val="0"/>
+        <w:ind w:firstLine="0"/>
+        <w:jc w:val="left"/>
+        <w:rPr>
+          <w:sz w:val="28"/>
+          <w:szCs w:val="28"/>
+          <w:rtl/>
+        </w:rPr>
+      </w:pPr>
       <w:r>
         <w:rPr>
+          <w:sz w:val="28"/>
+          <w:szCs w:val="28"/>
+          <w:rtl/>
+        </w:rPr>
+        <w:br w:type="page"/>
+      </w:r>
+    </w:p>
+    <w:p>
+      <w:pPr>
+        <w:pStyle w:val="Heading1"/>
+        <w:rPr>
+          <w:rtl/>
+        </w:rPr>
+      </w:pPr>
+      <w:bookmarkStart w:id="23" w:name="_Toc80296043"/>
+      <w:r>
+        <w:rPr>
           <w:rFonts w:hint="cs"/>
           <w:rtl/>
         </w:rPr>
-        <w:t>جمع</w:t>
-      </w:r>
-      <w:r>
-        <w:rPr>
-          <w:rFonts w:hint="cs"/>
-          <w:rtl/>
-        </w:rPr>
-        <w:t>‌</w:t>
-      </w:r>
-      <w:r>
-        <w:rPr>
-          <w:rFonts w:hint="cs"/>
-          <w:rtl/>
-        </w:rPr>
-        <w:t>بندی</w:t>
+        <w:lastRenderedPageBreak/>
+        <w:t>پیوست۱: لیست برنامه‌ها</w:t>
       </w:r>
       <w:bookmarkEnd w:id="23"/>
     </w:p>
     <w:p>
       <w:pPr>
-        <w:pStyle w:val="Heading1"/>
-        <w:rPr>
-          <w:rtl/>
-        </w:rPr>
-      </w:pPr>
-      <w:bookmarkStart w:id="24" w:name="_Toc80296042"/>
-      <w:r>
-        <w:rPr>
-          <w:rtl/>
-        </w:rPr>
-        <w:lastRenderedPageBreak/>
-        <w:t xml:space="preserve">فصل </w:t>
-      </w:r>
-      <w:r>
-        <w:rPr>
-          <w:rFonts w:hint="cs"/>
-          <w:rtl/>
-        </w:rPr>
-        <w:t>پنجم</w:t>
-      </w:r>
-      <w:r>
-        <w:rPr>
-          <w:rtl/>
-        </w:rPr>
-        <w:t xml:space="preserve">: </w:t>
-      </w:r>
-      <w:r>
-        <w:rPr>
-          <w:rFonts w:hint="cs"/>
-          <w:rtl/>
-        </w:rPr>
-        <w:t>نتیجه‌گیری و پیشنهادات</w:t>
-      </w:r>
-      <w:bookmarkEnd w:id="24"/>
-    </w:p>
-    <w:p>
-      <w:pPr>
         <w:bidi w:val="0"/>
         <w:ind w:firstLine="0"/>
         <w:jc w:val="left"/>
         <w:rPr>
-          <w:sz w:val="28"/>
-          <w:szCs w:val="28"/>
           <w:rtl/>
         </w:rPr>
       </w:pPr>
       <w:r>
         <w:rPr>
-          <w:sz w:val="28"/>
-          <w:szCs w:val="28"/>
           <w:rtl/>
         </w:rPr>
         <w:br w:type="page"/>
@@ -8007,41 +8053,7 @@
           <w:rtl/>
         </w:rPr>
       </w:pPr>
-      <w:bookmarkStart w:id="25" w:name="_Toc80296043"/>
-      <w:r>
-        <w:rPr>
-          <w:rFonts w:hint="cs"/>
-          <w:rtl/>
-        </w:rPr>
-        <w:lastRenderedPageBreak/>
-        <w:t>پیوست۱: لیست برنامه‌ها</w:t>
-      </w:r>
-      <w:bookmarkEnd w:id="25"/>
-    </w:p>
-    <w:p>
-      <w:pPr>
-        <w:bidi w:val="0"/>
-        <w:ind w:firstLine="0"/>
-        <w:jc w:val="left"/>
-        <w:rPr>
-          <w:rtl/>
-        </w:rPr>
-      </w:pPr>
-      <w:r>
-        <w:rPr>
-          <w:rtl/>
-        </w:rPr>
-        <w:br w:type="page"/>
-      </w:r>
-    </w:p>
-    <w:p>
-      <w:pPr>
-        <w:pStyle w:val="Heading1"/>
-        <w:rPr>
-          <w:rtl/>
-        </w:rPr>
-      </w:pPr>
-      <w:bookmarkStart w:id="26" w:name="_Toc80296044"/>
+      <w:bookmarkStart w:id="24" w:name="_Toc80296044"/>
       <w:r>
         <w:rPr>
           <w:rFonts w:hint="cs"/>
@@ -8050,10 +8062,10 @@
         <w:lastRenderedPageBreak/>
         <w:t>منابع</w:t>
       </w:r>
-      <w:bookmarkEnd w:id="26"/>
+      <w:bookmarkEnd w:id="24"/>
     </w:p>
     <w:sectPr>
-      <w:footerReference w:type="default" r:id="rId15"/>
+      <w:footerReference w:type="default" r:id="rId14"/>
       <w:footnotePr>
         <w:numRestart w:val="eachPage"/>
       </w:footnotePr>
@@ -8159,6 +8171,9 @@
 <w:footnotes xmlns:wpc="http://schemas.microsoft.com/office/word/2010/wordprocessingCanvas" xmlns:cx="http://schemas.microsoft.com/office/drawing/2014/chartex" xmlns:cx1="http://schemas.microsoft.com/office/drawing/2015/9/8/chartex" xmlns:cx2="http://schemas.microsoft.com/office/drawing/2015/10/21/chartex" xmlns:cx3="http://schemas.microsoft.com/office/drawing/2016/5/9/chartex" xmlns:cx4="http://schemas.microsoft.com/office/drawing/2016/5/10/chartex" xmlns:cx5="http://schemas.microsoft.com/office/drawing/2016/5/11/chartex" xmlns:cx6="http://schemas.microsoft.com/office/drawing/2016/5/12/chartex" xmlns:cx7="http://schemas.microsoft.com/office/drawing/2016/5/13/chartex" xmlns:cx8="http://schemas.microsoft.com/office/drawing/2016/5/14/chartex" xmlns:mc="http://schemas.openxmlformats.org/markup-compatibility/2006" xmlns:aink="http://schemas.microsoft.com/office/drawing/2016/ink" xmlns:am3d="http://schemas.microsoft.com/office/drawing/2017/model3d" xmlns:o="urn:schemas-microsoft-com:office:office" xmlns:r="http://schemas.openxmlformats.org/officeDocument/2006/relationships" xmlns:m="http://schemas.openxmlformats.org/officeDocument/2006/math" xmlns:v="urn:schemas-microsoft-com:vml" xmlns:wp14="http://schemas.microsoft.com/office/word/2010/wordprocessingDrawing" xmlns:wp="http://schemas.openxmlformats.org/drawingml/2006/wordprocessingDrawing" xmlns:w10="urn:schemas-microsoft-com:office:word" xmlns:w="http://schemas.openxmlformats.org/wordprocessingml/2006/main" xmlns:w14="http://schemas.microsoft.com/office/word/2010/wordml" xmlns:w15="http://schemas.microsoft.com/office/word/2012/wordml" xmlns:w16cex="http://schemas.microsoft.com/office/word/2018/wordml/cex" xmlns:w16cid="http://schemas.microsoft.com/office/word/2016/wordml/cid" xmlns:w16="http://schemas.microsoft.com/office/word/2018/wordml" xmlns:w16sdtdh="http://schemas.microsoft.com/office/word/2020/wordml/sdtdatahash" xmlns:w16se="http://schemas.microsoft.com/office/word/2015/wordml/symex" xmlns:wpg="http://schemas.microsoft.com/office/word/2010/wordprocessingGroup" xmlns:wpi="http://schemas.microsoft.com/office/word/2010/wordprocessingInk" xmlns:wne="http://schemas.microsoft.com/office/word/2006/wordml" xmlns:wps="http://schemas.microsoft.com/office/word/2010/wordprocessingShape" mc:Ignorable="w14 w15 w16se w16cid w16 w16cex w16sdtdh wp14">
   <w:footnote w:type="separator" w:id="-1">
     <w:p>
+      <w:pPr>
+        <w:bidi w:val="0"/>
+      </w:pPr>
       <w:r>
         <w:separator/>
       </w:r>
@@ -8168,6 +8183,124 @@
     <w:p>
       <w:r>
         <w:continuationSeparator/>
+      </w:r>
+    </w:p>
+  </w:footnote>
+  <w:footnote w:id="1">
+    <w:p>
+      <w:pPr>
+        <w:pStyle w:val="FootnoteText"/>
+        <w:bidi w:val="0"/>
+      </w:pPr>
+      <w:r>
+        <w:rPr>
+          <w:rStyle w:val="FootnoteReference"/>
+        </w:rPr>
+        <w:footnoteRef/>
+      </w:r>
+      <w:r>
+        <w:rPr>
+          <w:rtl/>
+        </w:rPr>
+        <w:t xml:space="preserve"> </w:t>
+      </w:r>
+      <w:r>
+        <w:t>Computer Networks</w:t>
+      </w:r>
+    </w:p>
+  </w:footnote>
+  <w:footnote w:id="2">
+    <w:p>
+      <w:pPr>
+        <w:pStyle w:val="FootnoteText"/>
+        <w:bidi w:val="0"/>
+      </w:pPr>
+      <w:r>
+        <w:rPr>
+          <w:rStyle w:val="FootnoteReference"/>
+        </w:rPr>
+        <w:footnoteRef/>
+      </w:r>
+      <w:r>
+        <w:rPr>
+          <w:rtl/>
+        </w:rPr>
+        <w:t xml:space="preserve"> </w:t>
+      </w:r>
+      <w:r>
+        <w:t>Monitoring</w:t>
+      </w:r>
+    </w:p>
+  </w:footnote>
+  <w:footnote w:id="3">
+    <w:p>
+      <w:pPr>
+        <w:pStyle w:val="FootnoteText"/>
+        <w:bidi w:val="0"/>
+      </w:pPr>
+      <w:r>
+        <w:rPr>
+          <w:rStyle w:val="FootnoteReference"/>
+        </w:rPr>
+        <w:footnoteRef/>
+      </w:r>
+      <w:r>
+        <w:rPr>
+          <w:rtl/>
+        </w:rPr>
+        <w:t xml:space="preserve"> </w:t>
+      </w:r>
+      <w:r>
+        <w:t>Anomal</w:t>
+      </w:r>
+      <w:r>
+        <w:t>y</w:t>
+      </w:r>
+    </w:p>
+  </w:footnote>
+  <w:footnote w:id="4">
+    <w:p>
+      <w:pPr>
+        <w:pStyle w:val="FootnoteText"/>
+        <w:bidi w:val="0"/>
+      </w:pPr>
+      <w:r>
+        <w:rPr>
+          <w:rStyle w:val="FootnoteReference"/>
+        </w:rPr>
+        <w:footnoteRef/>
+      </w:r>
+      <w:r>
+        <w:rPr>
+          <w:rtl/>
+        </w:rPr>
+        <w:t xml:space="preserve"> </w:t>
+      </w:r>
+      <w:r>
+        <w:t>Time Series</w:t>
+      </w:r>
+    </w:p>
+  </w:footnote>
+  <w:footnote w:id="5">
+    <w:p>
+      <w:pPr>
+        <w:pStyle w:val="FootnoteText"/>
+        <w:bidi w:val="0"/>
+      </w:pPr>
+      <w:r>
+        <w:rPr>
+          <w:rStyle w:val="FootnoteReference"/>
+        </w:rPr>
+        <w:footnoteRef/>
+      </w:r>
+      <w:r>
+        <w:rPr>
+          <w:rtl/>
+        </w:rPr>
+        <w:t xml:space="preserve"> </w:t>
+      </w:r>
+      <w:r>
+        <w:t>Classification</w:t>
       </w:r>
     </w:p>
   </w:footnote>

</xml_diff>

<commit_message>
new parts and text added
</commit_message>
<xml_diff>
--- a/RezHodDoc.docx
+++ b/RezHodDoc.docx
@@ -112,7 +112,7 @@
           <v:shape id="_x0000_s1028" type="#_x0000_t75" style="position:absolute;left:0;text-align:left;margin-left:163.4pt;margin-top:0;width:126.95pt;height:78.4pt;z-index:251670528;visibility:visible;mso-wrap-edited:f" wrapcoords="-137 0 -137 21380 21600 21380 21600 0 -137 0" filled="t">
             <v:imagedata r:id="rId9" o:title=""/>
           </v:shape>
-          <o:OLEObject Type="Embed" ProgID="Word.Picture.8" ShapeID="_x0000_s1028" DrawAspect="Content" ObjectID="_1691163698" r:id="rId10"/>
+          <o:OLEObject Type="Embed" ProgID="Word.Picture.8" ShapeID="_x0000_s1028" DrawAspect="Content" ObjectID="_1691527662" r:id="rId10"/>
         </w:object>
       </w:r>
     </w:p>
@@ -594,7 +594,7 @@
           <v:shape id="_x0000_s1029" type="#_x0000_t75" style="position:absolute;left:0;text-align:left;margin-left:167.4pt;margin-top:.1pt;width:118.75pt;height:73.35pt;z-index:251672576;visibility:visible;mso-wrap-edited:f" wrapcoords="-137 0 -137 21380 21600 21380 21600 0 -137 0" filled="t">
             <v:imagedata r:id="rId9" o:title=""/>
           </v:shape>
-          <o:OLEObject Type="Embed" ProgID="Word.Picture.8" ShapeID="_x0000_s1029" DrawAspect="Content" ObjectID="_1691163699" r:id="rId11"/>
+          <o:OLEObject Type="Embed" ProgID="Word.Picture.8" ShapeID="_x0000_s1029" DrawAspect="Content" ObjectID="_1691527663" r:id="rId11"/>
         </w:object>
       </w:r>
     </w:p>
@@ -1850,7 +1850,7 @@
             </w:rPr>
             <w:fldChar w:fldCharType="separate"/>
           </w:r>
-          <w:hyperlink w:anchor="_Toc80296021" w:history="1">
+          <w:hyperlink w:anchor="_Toc80630209" w:history="1">
             <w:r>
               <w:rPr>
                 <w:rStyle w:val="Hyperlink"/>
@@ -1963,7 +1963,7 @@
                 <w:noProof/>
                 <w:webHidden/>
               </w:rPr>
-              <w:instrText>Toc80296021 \h</w:instrText>
+              <w:instrText>Toc80630209 \h</w:instrText>
             </w:r>
             <w:r>
               <w:rPr>
@@ -2020,7 +2020,7 @@
               <w:rtl/>
             </w:rPr>
           </w:pPr>
-          <w:hyperlink w:anchor="_Toc80296022" w:history="1">
+          <w:hyperlink w:anchor="_Toc80630210" w:history="1">
             <w:r>
               <w:rPr>
                 <w:rStyle w:val="Hyperlink"/>
@@ -2053,24 +2053,24 @@
                 <w:noProof/>
                 <w:rtl/>
               </w:rPr>
-              <w:t>هدف</w:t>
+              <w:t>بی</w:t>
             </w:r>
             <w:r>
               <w:rPr>
                 <w:rStyle w:val="Hyperlink"/>
-                <w:noProof/>
-                <w:rtl/>
-              </w:rPr>
-              <w:t xml:space="preserve"> </w:t>
+                <w:rFonts w:hint="eastAsia"/>
+                <w:noProof/>
+                <w:rtl/>
+              </w:rPr>
+              <w:t>ان</w:t>
             </w:r>
             <w:r>
               <w:rPr>
                 <w:rStyle w:val="Hyperlink"/>
-                <w:rFonts w:hint="cs"/>
-                <w:noProof/>
-                <w:rtl/>
-              </w:rPr>
-              <w:t>پروژه</w:t>
+                <w:noProof/>
+                <w:rtl/>
+              </w:rPr>
+              <w:t xml:space="preserve"> مسئله</w:t>
             </w:r>
             <w:r>
               <w:rPr>
@@ -2116,7 +2116,7 @@
                 <w:noProof/>
                 <w:webHidden/>
               </w:rPr>
-              <w:instrText>Toc80296022 \h</w:instrText>
+              <w:instrText>Toc80630210 \h</w:instrText>
             </w:r>
             <w:r>
               <w:rPr>
@@ -2173,7 +2173,7 @@
               <w:rtl/>
             </w:rPr>
           </w:pPr>
-          <w:hyperlink w:anchor="_Toc80296023" w:history="1">
+          <w:hyperlink w:anchor="_Toc80630211" w:history="1">
             <w:r>
               <w:rPr>
                 <w:rStyle w:val="Hyperlink"/>
@@ -2206,7 +2206,7 @@
                 <w:noProof/>
                 <w:rtl/>
               </w:rPr>
-              <w:t>کاربردهای</w:t>
+              <w:t>ارزش</w:t>
             </w:r>
             <w:r>
               <w:rPr>
@@ -2214,7 +2214,16 @@
                 <w:noProof/>
                 <w:rtl/>
               </w:rPr>
-              <w:t xml:space="preserve"> پروژه</w:t>
+              <w:t xml:space="preserve"> </w:t>
+            </w:r>
+            <w:r>
+              <w:rPr>
+                <w:rStyle w:val="Hyperlink"/>
+                <w:rFonts w:hint="cs"/>
+                <w:noProof/>
+                <w:rtl/>
+              </w:rPr>
+              <w:t>پروژه</w:t>
             </w:r>
             <w:r>
               <w:rPr>
@@ -2260,7 +2269,7 @@
                 <w:noProof/>
                 <w:webHidden/>
               </w:rPr>
-              <w:instrText>Toc80296023 \h</w:instrText>
+              <w:instrText>Toc80630211 \h</w:instrText>
             </w:r>
             <w:r>
               <w:rPr>
@@ -2317,7 +2326,7 @@
               <w:rtl/>
             </w:rPr>
           </w:pPr>
-          <w:hyperlink w:anchor="_Toc80296024" w:history="1">
+          <w:hyperlink w:anchor="_Toc80630212" w:history="1">
             <w:r>
               <w:rPr>
                 <w:rStyle w:val="Hyperlink"/>
@@ -2350,7 +2359,7 @@
                 <w:noProof/>
                 <w:rtl/>
               </w:rPr>
-              <w:t>ساختار</w:t>
+              <w:t>هدف</w:t>
             </w:r>
             <w:r>
               <w:rPr>
@@ -2367,6 +2376,159 @@
                 <w:noProof/>
                 <w:rtl/>
               </w:rPr>
+              <w:t>پروژه</w:t>
+            </w:r>
+            <w:r>
+              <w:rPr>
+                <w:noProof/>
+                <w:webHidden/>
+                <w:rtl/>
+              </w:rPr>
+              <w:tab/>
+            </w:r>
+            <w:r>
+              <w:rPr>
+                <w:rStyle w:val="Hyperlink"/>
+                <w:noProof/>
+                <w:rtl/>
+              </w:rPr>
+              <w:fldChar w:fldCharType="begin"/>
+            </w:r>
+            <w:r>
+              <w:rPr>
+                <w:noProof/>
+                <w:webHidden/>
+                <w:rtl/>
+              </w:rPr>
+              <w:instrText xml:space="preserve"> </w:instrText>
+            </w:r>
+            <w:r>
+              <w:rPr>
+                <w:noProof/>
+                <w:webHidden/>
+              </w:rPr>
+              <w:instrText>PAGEREF</w:instrText>
+            </w:r>
+            <w:r>
+              <w:rPr>
+                <w:noProof/>
+                <w:webHidden/>
+                <w:rtl/>
+              </w:rPr>
+              <w:instrText xml:space="preserve"> _</w:instrText>
+            </w:r>
+            <w:r>
+              <w:rPr>
+                <w:noProof/>
+                <w:webHidden/>
+              </w:rPr>
+              <w:instrText>Toc80630212 \h</w:instrText>
+            </w:r>
+            <w:r>
+              <w:rPr>
+                <w:noProof/>
+                <w:webHidden/>
+                <w:rtl/>
+              </w:rPr>
+              <w:instrText xml:space="preserve"> </w:instrText>
+            </w:r>
+            <w:r>
+              <w:rPr>
+                <w:rStyle w:val="Hyperlink"/>
+                <w:noProof/>
+                <w:rtl/>
+              </w:rPr>
+            </w:r>
+            <w:r>
+              <w:rPr>
+                <w:rStyle w:val="Hyperlink"/>
+                <w:noProof/>
+                <w:rtl/>
+              </w:rPr>
+              <w:fldChar w:fldCharType="separate"/>
+            </w:r>
+            <w:r>
+              <w:rPr>
+                <w:noProof/>
+                <w:webHidden/>
+                <w:rtl/>
+                <w:lang w:bidi="ar-SA"/>
+              </w:rPr>
+              <w:t>1</w:t>
+            </w:r>
+            <w:r>
+              <w:rPr>
+                <w:rStyle w:val="Hyperlink"/>
+                <w:noProof/>
+                <w:rtl/>
+              </w:rPr>
+              <w:fldChar w:fldCharType="end"/>
+            </w:r>
+          </w:hyperlink>
+        </w:p>
+        <w:p>
+          <w:pPr>
+            <w:pStyle w:val="TOC2"/>
+            <w:tabs>
+              <w:tab w:val="right" w:leader="dot" w:pos="9045"/>
+            </w:tabs>
+            <w:rPr>
+              <w:rFonts w:asciiTheme="minorHAnsi" w:eastAsiaTheme="minorEastAsia" w:hAnsiTheme="minorHAnsi" w:cstheme="minorBidi"/>
+              <w:noProof/>
+              <w:szCs w:val="22"/>
+              <w:rtl/>
+            </w:rPr>
+          </w:pPr>
+          <w:hyperlink w:anchor="_Toc80630213" w:history="1">
+            <w:r>
+              <w:rPr>
+                <w:rStyle w:val="Hyperlink"/>
+                <w:noProof/>
+                <w:rtl/>
+              </w:rPr>
+              <w:t>4</w:t>
+            </w:r>
+            <w:r>
+              <w:rPr>
+                <w:rStyle w:val="Hyperlink"/>
+                <w:rFonts w:ascii="Arial" w:hAnsi="Arial" w:cs="Arial" w:hint="cs"/>
+                <w:noProof/>
+                <w:rtl/>
+              </w:rPr>
+              <w:t>−</w:t>
+            </w:r>
+            <w:r>
+              <w:rPr>
+                <w:rStyle w:val="Hyperlink"/>
+                <w:noProof/>
+                <w:rtl/>
+              </w:rPr>
+              <w:t xml:space="preserve">1 </w:t>
+            </w:r>
+            <w:r>
+              <w:rPr>
+                <w:rStyle w:val="Hyperlink"/>
+                <w:rFonts w:hint="cs"/>
+                <w:noProof/>
+                <w:rtl/>
+              </w:rPr>
+              <w:t>ساختار</w:t>
+            </w:r>
+            <w:r>
+              <w:rPr>
+                <w:rStyle w:val="Hyperlink"/>
+                <w:noProof/>
+                <w:rtl/>
+              </w:rPr>
+              <w:t xml:space="preserve"> </w:t>
+            </w:r>
+            <w:r>
+              <w:rPr>
+                <w:rStyle w:val="Hyperlink"/>
+                <w:rFonts w:hint="cs"/>
+                <w:noProof/>
+                <w:rtl/>
+              </w:rPr>
               <w:t>پای</w:t>
             </w:r>
             <w:r>
@@ -2422,7 +2584,7 @@
                 <w:noProof/>
                 <w:webHidden/>
               </w:rPr>
-              <w:instrText>Toc80296024 \h</w:instrText>
+              <w:instrText>Toc80630213 \h</w:instrText>
             </w:r>
             <w:r>
               <w:rPr>
@@ -2454,7 +2616,7 @@
                 <w:rtl/>
                 <w:lang w:bidi="ar-SA"/>
               </w:rPr>
-              <w:t>1</w:t>
+              <w:t>2</w:t>
             </w:r>
             <w:r>
               <w:rPr>
@@ -2479,7 +2641,7 @@
               <w:rtl/>
             </w:rPr>
           </w:pPr>
-          <w:hyperlink w:anchor="_Toc80296025" w:history="1">
+          <w:hyperlink w:anchor="_Toc80630214" w:history="1">
             <w:r>
               <w:rPr>
                 <w:rStyle w:val="Hyperlink"/>
@@ -2678,7 +2840,7 @@
                 <w:noProof/>
                 <w:webHidden/>
               </w:rPr>
-              <w:instrText>Toc80296025 \h</w:instrText>
+              <w:instrText>Toc80630214 \h</w:instrText>
             </w:r>
             <w:r>
               <w:rPr>
@@ -2710,7 +2872,7 @@
                 <w:rtl/>
                 <w:lang w:bidi="ar-SA"/>
               </w:rPr>
-              <w:t>2</w:t>
+              <w:t>3</w:t>
             </w:r>
             <w:r>
               <w:rPr>
@@ -2735,7 +2897,7 @@
               <w:rtl/>
             </w:rPr>
           </w:pPr>
-          <w:hyperlink w:anchor="_Toc80296026" w:history="1">
+          <w:hyperlink w:anchor="_Toc80630215" w:history="1">
             <w:r>
               <w:rPr>
                 <w:rStyle w:val="Hyperlink"/>
@@ -2814,7 +2976,7 @@
                 <w:noProof/>
                 <w:webHidden/>
               </w:rPr>
-              <w:instrText>Toc80296026 \h</w:instrText>
+              <w:instrText>Toc80630215 \h</w:instrText>
             </w:r>
             <w:r>
               <w:rPr>
@@ -2846,7 +3008,7 @@
                 <w:rtl/>
                 <w:lang w:bidi="ar-SA"/>
               </w:rPr>
-              <w:t>2</w:t>
+              <w:t>3</w:t>
             </w:r>
             <w:r>
               <w:rPr>
@@ -2871,7 +3033,7 @@
               <w:rtl/>
             </w:rPr>
           </w:pPr>
-          <w:hyperlink w:anchor="_Toc80296027" w:history="1">
+          <w:hyperlink w:anchor="_Toc80630216" w:history="1">
             <w:r>
               <w:rPr>
                 <w:rStyle w:val="Hyperlink"/>
@@ -2967,7 +3129,7 @@
                 <w:noProof/>
                 <w:webHidden/>
               </w:rPr>
-              <w:instrText>Toc80296027 \h</w:instrText>
+              <w:instrText>Toc80630216 \h</w:instrText>
             </w:r>
             <w:r>
               <w:rPr>
@@ -2999,7 +3161,7 @@
                 <w:rtl/>
                 <w:lang w:bidi="ar-SA"/>
               </w:rPr>
-              <w:t>2</w:t>
+              <w:t>3</w:t>
             </w:r>
             <w:r>
               <w:rPr>
@@ -3024,7 +3186,7 @@
               <w:rtl/>
             </w:rPr>
           </w:pPr>
-          <w:hyperlink w:anchor="_Toc80296028" w:history="1">
+          <w:hyperlink w:anchor="_Toc80630217" w:history="1">
             <w:r>
               <w:rPr>
                 <w:rStyle w:val="Hyperlink"/>
@@ -3190,7 +3352,7 @@
                 <w:noProof/>
                 <w:webHidden/>
               </w:rPr>
-              <w:instrText>Toc80296028 \h</w:instrText>
+              <w:instrText>Toc80630217 \h</w:instrText>
             </w:r>
             <w:r>
               <w:rPr>
@@ -3222,7 +3384,7 @@
                 <w:rtl/>
                 <w:lang w:bidi="ar-SA"/>
               </w:rPr>
-              <w:t>2</w:t>
+              <w:t>3</w:t>
             </w:r>
             <w:r>
               <w:rPr>
@@ -3247,7 +3409,7 @@
               <w:rtl/>
             </w:rPr>
           </w:pPr>
-          <w:hyperlink w:anchor="_Toc80296029" w:history="1">
+          <w:hyperlink w:anchor="_Toc80630218" w:history="1">
             <w:r>
               <w:rPr>
                 <w:rStyle w:val="Hyperlink"/>
@@ -3351,7 +3513,7 @@
                 <w:noProof/>
                 <w:webHidden/>
               </w:rPr>
-              <w:instrText>Toc80296029 \h</w:instrText>
+              <w:instrText>Toc80630218 \h</w:instrText>
             </w:r>
             <w:r>
               <w:rPr>
@@ -3383,7 +3545,7 @@
                 <w:rtl/>
                 <w:lang w:bidi="ar-SA"/>
               </w:rPr>
-              <w:t>2</w:t>
+              <w:t>3</w:t>
             </w:r>
             <w:r>
               <w:rPr>
@@ -3408,7 +3570,7 @@
               <w:rtl/>
             </w:rPr>
           </w:pPr>
-          <w:hyperlink w:anchor="_Toc80296030" w:history="1">
+          <w:hyperlink w:anchor="_Toc80630219" w:history="1">
             <w:r>
               <w:rPr>
                 <w:rStyle w:val="Hyperlink"/>
@@ -3504,7 +3666,7 @@
                 <w:noProof/>
                 <w:webHidden/>
               </w:rPr>
-              <w:instrText>Toc80296030 \h</w:instrText>
+              <w:instrText>Toc80630219 \h</w:instrText>
             </w:r>
             <w:r>
               <w:rPr>
@@ -3536,7 +3698,7 @@
                 <w:rtl/>
                 <w:lang w:bidi="ar-SA"/>
               </w:rPr>
-              <w:t>2</w:t>
+              <w:t>3</w:t>
             </w:r>
             <w:r>
               <w:rPr>
@@ -3561,7 +3723,7 @@
               <w:rtl/>
             </w:rPr>
           </w:pPr>
-          <w:hyperlink w:anchor="_Toc80296031" w:history="1">
+          <w:hyperlink w:anchor="_Toc80630220" w:history="1">
             <w:r>
               <w:rPr>
                 <w:rStyle w:val="Hyperlink"/>
@@ -3657,7 +3819,7 @@
                 <w:noProof/>
                 <w:webHidden/>
               </w:rPr>
-              <w:instrText>Toc80296031 \h</w:instrText>
+              <w:instrText>Toc80630220 \h</w:instrText>
             </w:r>
             <w:r>
               <w:rPr>
@@ -3689,7 +3851,7 @@
                 <w:rtl/>
                 <w:lang w:bidi="ar-SA"/>
               </w:rPr>
-              <w:t>2</w:t>
+              <w:t>3</w:t>
             </w:r>
             <w:r>
               <w:rPr>
@@ -3714,7 +3876,7 @@
               <w:rtl/>
             </w:rPr>
           </w:pPr>
-          <w:hyperlink w:anchor="_Toc80296032" w:history="1">
+          <w:hyperlink w:anchor="_Toc80630221" w:history="1">
             <w:r>
               <w:rPr>
                 <w:rStyle w:val="Hyperlink"/>
@@ -3810,7 +3972,7 @@
                 <w:noProof/>
                 <w:webHidden/>
               </w:rPr>
-              <w:instrText>Toc80296032 \h</w:instrText>
+              <w:instrText>Toc80630221 \h</w:instrText>
             </w:r>
             <w:r>
               <w:rPr>
@@ -3842,7 +4004,7 @@
                 <w:rtl/>
                 <w:lang w:bidi="ar-SA"/>
               </w:rPr>
-              <w:t>2</w:t>
+              <w:t>3</w:t>
             </w:r>
             <w:r>
               <w:rPr>
@@ -3867,7 +4029,7 @@
               <w:rtl/>
             </w:rPr>
           </w:pPr>
-          <w:hyperlink w:anchor="_Toc80296033" w:history="1">
+          <w:hyperlink w:anchor="_Toc80630222" w:history="1">
             <w:r>
               <w:rPr>
                 <w:rStyle w:val="Hyperlink"/>
@@ -3972,7 +4134,7 @@
                 <w:noProof/>
                 <w:webHidden/>
               </w:rPr>
-              <w:instrText>Toc80296033 \h</w:instrText>
+              <w:instrText>Toc80630222 \h</w:instrText>
             </w:r>
             <w:r>
               <w:rPr>
@@ -4004,7 +4166,7 @@
                 <w:rtl/>
                 <w:lang w:bidi="ar-SA"/>
               </w:rPr>
-              <w:t>2</w:t>
+              <w:t>3</w:t>
             </w:r>
             <w:r>
               <w:rPr>
@@ -4029,7 +4191,7 @@
               <w:rtl/>
             </w:rPr>
           </w:pPr>
-          <w:hyperlink w:anchor="_Toc80296034" w:history="1">
+          <w:hyperlink w:anchor="_Toc80630223" w:history="1">
             <w:r>
               <w:rPr>
                 <w:rStyle w:val="Hyperlink"/>
@@ -4143,7 +4305,7 @@
                 <w:noProof/>
                 <w:webHidden/>
               </w:rPr>
-              <w:instrText>Toc80296034 \h</w:instrText>
+              <w:instrText>Toc80630223 \h</w:instrText>
             </w:r>
             <w:r>
               <w:rPr>
@@ -4175,7 +4337,7 @@
                 <w:rtl/>
                 <w:lang w:bidi="ar-SA"/>
               </w:rPr>
-              <w:t>2</w:t>
+              <w:t>3</w:t>
             </w:r>
             <w:r>
               <w:rPr>
@@ -4200,7 +4362,7 @@
               <w:rtl/>
             </w:rPr>
           </w:pPr>
-          <w:hyperlink w:anchor="_Toc80296035" w:history="1">
+          <w:hyperlink w:anchor="_Toc80630224" w:history="1">
             <w:r>
               <w:rPr>
                 <w:rStyle w:val="Hyperlink"/>
@@ -4297,7 +4459,7 @@
                 <w:noProof/>
                 <w:webHidden/>
               </w:rPr>
-              <w:instrText>Toc80296035 \h</w:instrText>
+              <w:instrText>Toc80630224 \h</w:instrText>
             </w:r>
             <w:r>
               <w:rPr>
@@ -4329,7 +4491,7 @@
                 <w:rtl/>
                 <w:lang w:bidi="ar-SA"/>
               </w:rPr>
-              <w:t>2</w:t>
+              <w:t>3</w:t>
             </w:r>
             <w:r>
               <w:rPr>
@@ -4354,7 +4516,7 @@
               <w:rtl/>
             </w:rPr>
           </w:pPr>
-          <w:hyperlink w:anchor="_Toc80296036" w:history="1">
+          <w:hyperlink w:anchor="_Toc80630225" w:history="1">
             <w:r>
               <w:rPr>
                 <w:rStyle w:val="Hyperlink"/>
@@ -4484,7 +4646,7 @@
                 <w:noProof/>
                 <w:webHidden/>
               </w:rPr>
-              <w:instrText>Toc80296036 \h</w:instrText>
+              <w:instrText>Toc80630225 \h</w:instrText>
             </w:r>
             <w:r>
               <w:rPr>
@@ -4516,7 +4678,7 @@
                 <w:rtl/>
                 <w:lang w:bidi="ar-SA"/>
               </w:rPr>
-              <w:t>3</w:t>
+              <w:t>4</w:t>
             </w:r>
             <w:r>
               <w:rPr>
@@ -4541,7 +4703,7 @@
               <w:rtl/>
             </w:rPr>
           </w:pPr>
-          <w:hyperlink w:anchor="_Toc80296037" w:history="1">
+          <w:hyperlink w:anchor="_Toc80630226" w:history="1">
             <w:r>
               <w:rPr>
                 <w:rStyle w:val="Hyperlink"/>
@@ -4620,7 +4782,7 @@
                 <w:noProof/>
                 <w:webHidden/>
               </w:rPr>
-              <w:instrText>Toc80296037 \h</w:instrText>
+              <w:instrText>Toc80630226 \h</w:instrText>
             </w:r>
             <w:r>
               <w:rPr>
@@ -4652,7 +4814,7 @@
                 <w:rtl/>
                 <w:lang w:bidi="ar-SA"/>
               </w:rPr>
-              <w:t>3</w:t>
+              <w:t>4</w:t>
             </w:r>
             <w:r>
               <w:rPr>
@@ -4677,7 +4839,7 @@
               <w:rtl/>
             </w:rPr>
           </w:pPr>
-          <w:hyperlink w:anchor="_Toc80296038" w:history="1">
+          <w:hyperlink w:anchor="_Toc80630227" w:history="1">
             <w:r>
               <w:rPr>
                 <w:rStyle w:val="Hyperlink"/>
@@ -4780,7 +4942,7 @@
                 <w:noProof/>
                 <w:webHidden/>
               </w:rPr>
-              <w:instrText>Toc80296038 \h</w:instrText>
+              <w:instrText>Toc80630227 \h</w:instrText>
             </w:r>
             <w:r>
               <w:rPr>
@@ -4812,7 +4974,7 @@
                 <w:rtl/>
                 <w:lang w:bidi="ar-SA"/>
               </w:rPr>
-              <w:t>3</w:t>
+              <w:t>4</w:t>
             </w:r>
             <w:r>
               <w:rPr>
@@ -4837,7 +4999,7 @@
               <w:rtl/>
             </w:rPr>
           </w:pPr>
-          <w:hyperlink w:anchor="_Toc80296039" w:history="1">
+          <w:hyperlink w:anchor="_Toc80630228" w:history="1">
             <w:r>
               <w:rPr>
                 <w:rStyle w:val="Hyperlink"/>
@@ -4959,7 +5121,7 @@
                 <w:noProof/>
                 <w:webHidden/>
               </w:rPr>
-              <w:instrText>Toc80296039 \h</w:instrText>
+              <w:instrText>Toc80630228 \h</w:instrText>
             </w:r>
             <w:r>
               <w:rPr>
@@ -4991,7 +5153,7 @@
                 <w:rtl/>
                 <w:lang w:bidi="ar-SA"/>
               </w:rPr>
-              <w:t>4</w:t>
+              <w:t>5</w:t>
             </w:r>
             <w:r>
               <w:rPr>
@@ -5016,7 +5178,7 @@
               <w:rtl/>
             </w:rPr>
           </w:pPr>
-          <w:hyperlink w:anchor="_Toc80296040" w:history="1">
+          <w:hyperlink w:anchor="_Toc80630229" w:history="1">
             <w:r>
               <w:rPr>
                 <w:rStyle w:val="Hyperlink"/>
@@ -5095,7 +5257,7 @@
                 <w:noProof/>
                 <w:webHidden/>
               </w:rPr>
-              <w:instrText>Toc80296040 \h</w:instrText>
+              <w:instrText>Toc80630229 \h</w:instrText>
             </w:r>
             <w:r>
               <w:rPr>
@@ -5127,7 +5289,7 @@
                 <w:rtl/>
                 <w:lang w:bidi="ar-SA"/>
               </w:rPr>
-              <w:t>4</w:t>
+              <w:t>5</w:t>
             </w:r>
             <w:r>
               <w:rPr>
@@ -5152,7 +5314,7 @@
               <w:rtl/>
             </w:rPr>
           </w:pPr>
-          <w:hyperlink w:anchor="_Toc80296041" w:history="1">
+          <w:hyperlink w:anchor="_Toc80630230" w:history="1">
             <w:r>
               <w:rPr>
                 <w:rStyle w:val="Hyperlink"/>
@@ -5255,7 +5417,7 @@
                 <w:noProof/>
                 <w:webHidden/>
               </w:rPr>
-              <w:instrText>Toc80296041 \h</w:instrText>
+              <w:instrText>Toc80630230 \h</w:instrText>
             </w:r>
             <w:r>
               <w:rPr>
@@ -5287,7 +5449,7 @@
                 <w:rtl/>
                 <w:lang w:bidi="ar-SA"/>
               </w:rPr>
-              <w:t>4</w:t>
+              <w:t>5</w:t>
             </w:r>
             <w:r>
               <w:rPr>
@@ -5312,7 +5474,7 @@
               <w:rtl/>
             </w:rPr>
           </w:pPr>
-          <w:hyperlink w:anchor="_Toc80296042" w:history="1">
+          <w:hyperlink w:anchor="_Toc80630231" w:history="1">
             <w:r>
               <w:rPr>
                 <w:rStyle w:val="Hyperlink"/>
@@ -5487,7 +5649,7 @@
                 <w:noProof/>
                 <w:webHidden/>
               </w:rPr>
-              <w:instrText>Toc80296042 \h</w:instrText>
+              <w:instrText>Toc80630231 \h</w:instrText>
             </w:r>
             <w:r>
               <w:rPr>
@@ -5519,7 +5681,7 @@
                 <w:rtl/>
                 <w:lang w:bidi="ar-SA"/>
               </w:rPr>
-              <w:t>5</w:t>
+              <w:t>6</w:t>
             </w:r>
             <w:r>
               <w:rPr>
@@ -5544,7 +5706,7 @@
               <w:rtl/>
             </w:rPr>
           </w:pPr>
-          <w:hyperlink w:anchor="_Toc80296043" w:history="1">
+          <w:hyperlink w:anchor="_Toc80630232" w:history="1">
             <w:r>
               <w:rPr>
                 <w:rStyle w:val="Hyperlink"/>
@@ -5666,7 +5828,7 @@
                 <w:noProof/>
                 <w:webHidden/>
               </w:rPr>
-              <w:instrText>Toc80296043 \h</w:instrText>
+              <w:instrText>Toc80630232 \h</w:instrText>
             </w:r>
             <w:r>
               <w:rPr>
@@ -5698,7 +5860,7 @@
                 <w:rtl/>
                 <w:lang w:bidi="ar-SA"/>
               </w:rPr>
-              <w:t>6</w:t>
+              <w:t>7</w:t>
             </w:r>
             <w:r>
               <w:rPr>
@@ -5723,7 +5885,7 @@
               <w:rtl/>
             </w:rPr>
           </w:pPr>
-          <w:hyperlink w:anchor="_Toc80296044" w:history="1">
+          <w:hyperlink w:anchor="_Toc80630233" w:history="1">
             <w:r>
               <w:rPr>
                 <w:rStyle w:val="Hyperlink"/>
@@ -5802,7 +5964,7 @@
                 <w:noProof/>
                 <w:webHidden/>
               </w:rPr>
-              <w:instrText>Toc80296044 \h</w:instrText>
+              <w:instrText>Toc80630233 \h</w:instrText>
             </w:r>
             <w:r>
               <w:rPr>
@@ -5834,7 +5996,7 @@
                 <w:rtl/>
                 <w:lang w:bidi="ar-SA"/>
               </w:rPr>
-              <w:t>7</w:t>
+              <w:t>8</w:t>
             </w:r>
             <w:r>
               <w:rPr>
@@ -5847,6 +6009,11 @@
           </w:hyperlink>
         </w:p>
         <w:p>
+          <w:pPr>
+            <w:rPr>
+              <w:rtl/>
+            </w:rPr>
+          </w:pPr>
           <w:r>
             <w:rPr>
               <w:lang w:val="fa-IR"/>
@@ -5856,20 +6023,6 @@
         </w:p>
       </w:sdtContent>
     </w:sdt>
-    <w:p>
-      <w:pPr>
-        <w:pStyle w:val="NoSpacing"/>
-        <w:rPr>
-          <w:rtl/>
-        </w:rPr>
-      </w:pPr>
-      <w:r>
-        <w:rPr>
-          <w:rtl/>
-        </w:rPr>
-        <w:br w:type="page"/>
-      </w:r>
-    </w:p>
     <w:p>
       <w:pPr>
         <w:pStyle w:val="NoSpacing"/>
@@ -6368,12 +6521,9 @@
           <w:p>
             <w:pPr>
               <w:jc w:val="right"/>
-              <w:rPr>
-                <w:rtl/>
-              </w:rPr>
             </w:pPr>
             <w:r>
-              <w:t>Time Series</w:t>
+              <w:t>Computer Networks</w:t>
             </w:r>
           </w:p>
         </w:tc>
@@ -6385,12 +6535,9 @@
           <w:p>
             <w:pPr>
               <w:jc w:val="right"/>
-              <w:rPr>
-                <w:rtl/>
-              </w:rPr>
             </w:pPr>
             <w:r>
-              <w:t>TS</w:t>
+              <w:t>CN</w:t>
             </w:r>
           </w:p>
         </w:tc>
@@ -6409,7 +6556,7 @@
               </w:rPr>
             </w:pPr>
             <w:r>
-              <w:t>Autoregressive Integrated Moving Average</w:t>
+              <w:t>Time Series</w:t>
             </w:r>
           </w:p>
         </w:tc>
@@ -6421,12 +6568,12 @@
           <w:p>
             <w:pPr>
               <w:jc w:val="right"/>
+              <w:rPr>
+                <w:rtl/>
+              </w:rPr>
             </w:pPr>
             <w:r>
-              <w:t>A</w:t>
-            </w:r>
-            <w:r>
-              <w:t>RIMA</w:t>
+              <w:t>TS</w:t>
             </w:r>
           </w:p>
         </w:tc>
@@ -6442,7 +6589,7 @@
               <w:jc w:val="right"/>
             </w:pPr>
             <w:r>
-              <w:t>Computer Networks</w:t>
+              <w:t>Auto Correlation Function</w:t>
             </w:r>
           </w:p>
         </w:tc>
@@ -6456,7 +6603,167 @@
               <w:jc w:val="right"/>
             </w:pPr>
             <w:r>
-              <w:t>CN</w:t>
+              <w:t>ACF</w:t>
+            </w:r>
+          </w:p>
+        </w:tc>
+      </w:tr>
+      <w:tr>
+        <w:tc>
+          <w:tcPr>
+            <w:tcW w:w="4520" w:type="dxa"/>
+            <w:vAlign w:val="center"/>
+          </w:tcPr>
+          <w:p>
+            <w:pPr>
+              <w:jc w:val="right"/>
+            </w:pPr>
+            <w:r>
+              <w:t xml:space="preserve">Partial Auto Correlation </w:t>
+            </w:r>
+            <w:r>
+              <w:t>Function</w:t>
+            </w:r>
+          </w:p>
+        </w:tc>
+        <w:tc>
+          <w:tcPr>
+            <w:tcW w:w="4520" w:type="dxa"/>
+            <w:vAlign w:val="center"/>
+          </w:tcPr>
+          <w:p>
+            <w:pPr>
+              <w:jc w:val="right"/>
+            </w:pPr>
+            <w:r>
+              <w:t>PACF</w:t>
+            </w:r>
+          </w:p>
+        </w:tc>
+      </w:tr>
+      <w:tr>
+        <w:tc>
+          <w:tcPr>
+            <w:tcW w:w="4520" w:type="dxa"/>
+            <w:vAlign w:val="center"/>
+          </w:tcPr>
+          <w:p>
+            <w:pPr>
+              <w:jc w:val="right"/>
+            </w:pPr>
+            <w:r>
+              <w:t>Auto Regressive</w:t>
+            </w:r>
+          </w:p>
+        </w:tc>
+        <w:tc>
+          <w:tcPr>
+            <w:tcW w:w="4520" w:type="dxa"/>
+            <w:vAlign w:val="center"/>
+          </w:tcPr>
+          <w:p>
+            <w:pPr>
+              <w:jc w:val="right"/>
+            </w:pPr>
+            <w:r>
+              <w:t>AR</w:t>
+            </w:r>
+          </w:p>
+        </w:tc>
+      </w:tr>
+      <w:tr>
+        <w:tc>
+          <w:tcPr>
+            <w:tcW w:w="4520" w:type="dxa"/>
+            <w:vAlign w:val="center"/>
+          </w:tcPr>
+          <w:p>
+            <w:pPr>
+              <w:jc w:val="right"/>
+            </w:pPr>
+            <w:r>
+              <w:t>Moving Average</w:t>
+            </w:r>
+          </w:p>
+        </w:tc>
+        <w:tc>
+          <w:tcPr>
+            <w:tcW w:w="4520" w:type="dxa"/>
+            <w:vAlign w:val="center"/>
+          </w:tcPr>
+          <w:p>
+            <w:pPr>
+              <w:jc w:val="right"/>
+            </w:pPr>
+            <w:r>
+              <w:t>MA</w:t>
+            </w:r>
+          </w:p>
+        </w:tc>
+      </w:tr>
+      <w:tr>
+        <w:tc>
+          <w:tcPr>
+            <w:tcW w:w="4520" w:type="dxa"/>
+            <w:vAlign w:val="center"/>
+          </w:tcPr>
+          <w:p>
+            <w:pPr>
+              <w:jc w:val="right"/>
+            </w:pPr>
+            <w:r>
+              <w:t>Auto Regressive Moving Average</w:t>
+            </w:r>
+          </w:p>
+        </w:tc>
+        <w:tc>
+          <w:tcPr>
+            <w:tcW w:w="4520" w:type="dxa"/>
+            <w:vAlign w:val="center"/>
+          </w:tcPr>
+          <w:p>
+            <w:pPr>
+              <w:jc w:val="right"/>
+            </w:pPr>
+            <w:r>
+              <w:t>ARMA</w:t>
+            </w:r>
+          </w:p>
+        </w:tc>
+      </w:tr>
+      <w:tr>
+        <w:tc>
+          <w:tcPr>
+            <w:tcW w:w="4520" w:type="dxa"/>
+            <w:vAlign w:val="center"/>
+          </w:tcPr>
+          <w:p>
+            <w:pPr>
+              <w:jc w:val="right"/>
+              <w:rPr>
+                <w:rtl/>
+              </w:rPr>
+            </w:pPr>
+            <w:r>
+              <w:t>Autoregressive Integrated Moving Average</w:t>
+            </w:r>
+          </w:p>
+        </w:tc>
+        <w:tc>
+          <w:tcPr>
+            <w:tcW w:w="4520" w:type="dxa"/>
+            <w:vAlign w:val="center"/>
+          </w:tcPr>
+          <w:p>
+            <w:pPr>
+              <w:jc w:val="right"/>
+              <w:rPr>
+                <w:rFonts w:hint="cs"/>
+                <w:rtl/>
+              </w:rPr>
+            </w:pPr>
+            <w:r>
+              <w:t>ARIMA</w:t>
             </w:r>
           </w:p>
         </w:tc>
@@ -6494,7 +6801,7 @@
           <w:rtl/>
         </w:rPr>
       </w:pPr>
-      <w:bookmarkStart w:id="0" w:name="_Toc80296021"/>
+      <w:bookmarkStart w:id="0" w:name="_Toc80630209"/>
       <w:r>
         <w:rPr>
           <w:rFonts w:hint="cs"/>
@@ -6526,6 +6833,7 @@
           <w:rtl/>
         </w:rPr>
       </w:pPr>
+      <w:bookmarkStart w:id="1" w:name="_Toc80630210"/>
       <w:r>
         <w:rPr>
           <w:rFonts w:hint="cs"/>
@@ -6533,6 +6841,7 @@
         </w:rPr>
         <w:t>بیان مسئله</w:t>
       </w:r>
+      <w:bookmarkEnd w:id="1"/>
     </w:p>
     <w:p>
       <w:pPr>
@@ -6646,7 +6955,63 @@
           <w:rFonts w:hint="cs"/>
           <w:rtl/>
         </w:rPr>
-        <w:t>از ابتدا تا کنون، به دلیل گسترش جوامع و به دنبال آن گسترش استفاده از شبکه‌های کامپیوتری، چالش‌هایی نیز پیش روی کاربران و توسعه‌دهندگان این فناوری وجود داشته است. مواردی مانند محرمانگی،</w:t>
+        <w:t>از ابتدا</w:t>
+      </w:r>
+      <w:r>
+        <w:rPr>
+          <w:rFonts w:hint="cs"/>
+          <w:rtl/>
+        </w:rPr>
+        <w:t>ی پیداش این فناوری</w:t>
+      </w:r>
+      <w:r>
+        <w:rPr>
+          <w:rFonts w:hint="cs"/>
+          <w:rtl/>
+        </w:rPr>
+        <w:t xml:space="preserve"> تا کنون، به دلیل گسترش جوامع و به دنبال آن گسترش استفاده از شبکه‌های کامپیوتری، </w:t>
+      </w:r>
+      <w:r>
+        <w:rPr>
+          <w:rFonts w:hint="cs"/>
+          <w:rtl/>
+        </w:rPr>
+        <w:t xml:space="preserve">میزان داده‌ی جاری در این شبکه‌ها افزایش یافته و </w:t>
+      </w:r>
+      <w:r>
+        <w:rPr>
+          <w:rFonts w:hint="cs"/>
+          <w:rtl/>
+        </w:rPr>
+        <w:t xml:space="preserve">چالش‌هایی نیز پیش روی کاربران و توسعه‌دهندگان این فناوری </w:t>
+      </w:r>
+      <w:r>
+        <w:rPr>
+          <w:rFonts w:hint="cs"/>
+          <w:rtl/>
+        </w:rPr>
+        <w:t>قرار داده است</w:t>
+      </w:r>
+      <w:r>
+        <w:rPr>
+          <w:rFonts w:hint="cs"/>
+          <w:rtl/>
+        </w:rPr>
+        <w:t>. مواردی مانند</w:t>
+      </w:r>
+      <w:r>
+        <w:rPr>
+          <w:rFonts w:hint="cs"/>
+          <w:rtl/>
+        </w:rPr>
+        <w:t xml:space="preserve"> تامین</w:t>
+      </w:r>
+      <w:r>
+        <w:rPr>
+          <w:rFonts w:hint="cs"/>
+          <w:rtl/>
+        </w:rPr>
+        <w:t xml:space="preserve"> محرمانگی،</w:t>
       </w:r>
       <w:r>
         <w:rPr>
@@ -6747,13 +7112,163 @@
           <w:rFonts w:hint="cs"/>
           <w:rtl/>
         </w:rPr>
-        <w:t xml:space="preserve"> کارشناسان و متخصصان شبکه، با استفاده از ابزارهای مختلف قادر به </w:t>
+        <w:t xml:space="preserve"> پایش به معنی جمع‌آوری</w:t>
       </w:r>
       <w:r>
         <w:rPr>
           <w:rFonts w:hint="cs"/>
           <w:rtl/>
         </w:rPr>
+        <w:t xml:space="preserve"> و تحلیل بسته‌های</w:t>
+      </w:r>
+      <w:r>
+        <w:rPr>
+          <w:rStyle w:val="FootnoteReference"/>
+          <w:rtl/>
+        </w:rPr>
+        <w:footnoteReference w:id="3"/>
+      </w:r>
+      <w:r>
+        <w:rPr>
+          <w:rFonts w:hint="cs"/>
+          <w:rtl/>
+        </w:rPr>
+        <w:t xml:space="preserve"> انتقال داده شده در شبکه است</w:t>
+      </w:r>
+      <w:r>
+        <w:rPr>
+          <w:rFonts w:hint="cs"/>
+          <w:rtl/>
+        </w:rPr>
+        <w:t xml:space="preserve"> [۱]</w:t>
+      </w:r>
+      <w:r>
+        <w:rPr>
+          <w:rFonts w:hint="cs"/>
+          <w:rtl/>
+        </w:rPr>
+        <w:t>.</w:t>
+      </w:r>
+      <w:r>
+        <w:rPr>
+          <w:rFonts w:hint="cs"/>
+          <w:rtl/>
+        </w:rPr>
+        <w:t xml:space="preserve"> </w:t>
+      </w:r>
+      <w:r>
+        <w:rPr>
+          <w:rFonts w:hint="cs"/>
+          <w:rtl/>
+        </w:rPr>
+        <w:t>کارشناسان و متخصصا</w:t>
+      </w:r>
+      <w:r>
+        <w:rPr>
+          <w:rFonts w:hint="cs"/>
+          <w:rtl/>
+        </w:rPr>
+        <w:t>ن</w:t>
+      </w:r>
+      <w:r>
+        <w:rPr>
+          <w:rFonts w:hint="cs"/>
+          <w:rtl/>
+        </w:rPr>
+        <w:t>، با استفاده از ابزارها</w:t>
+      </w:r>
+      <w:r>
+        <w:rPr>
+          <w:rFonts w:hint="cs"/>
+          <w:rtl/>
+        </w:rPr>
+        <w:t xml:space="preserve"> و روش‌های مختلف </w:t>
+      </w:r>
+      <w:r>
+        <w:rPr>
+          <w:rFonts w:hint="cs"/>
+          <w:rtl/>
+        </w:rPr>
+        <w:t>پایش شبکه</w:t>
+      </w:r>
+      <w:r>
+        <w:rPr>
+          <w:rFonts w:hint="cs"/>
+          <w:rtl/>
+        </w:rPr>
+        <w:t xml:space="preserve"> مانند</w:t>
+      </w:r>
+      <w:r>
+        <w:rPr>
+          <w:rFonts w:hint="cs"/>
+          <w:rtl/>
+        </w:rPr>
+        <w:t xml:space="preserve"> </w:t>
+      </w:r>
+      <w:r>
+        <w:rPr>
+          <w:rFonts w:hint="cs"/>
+          <w:rtl/>
+        </w:rPr>
+        <w:t>پروتکل مدیریت ساده‌ی شبکه</w:t>
+      </w:r>
+      <w:r>
+        <w:rPr>
+          <w:rStyle w:val="FootnoteReference"/>
+          <w:rtl/>
+        </w:rPr>
+        <w:footnoteReference w:id="4"/>
+      </w:r>
+      <w:r>
+        <w:rPr>
+          <w:rFonts w:hint="cs"/>
+          <w:rtl/>
+        </w:rPr>
+        <w:t xml:space="preserve"> (</w:t>
+      </w:r>
+      <w:r>
+        <w:t>SNMP</w:t>
+      </w:r>
+      <w:r>
+        <w:rPr>
+          <w:rFonts w:hint="cs"/>
+          <w:rtl/>
+        </w:rPr>
+        <w:t xml:space="preserve">) و </w:t>
+      </w:r>
+      <w:r>
+        <w:rPr>
+          <w:rFonts w:hint="cs"/>
+          <w:rtl/>
+        </w:rPr>
+        <w:t>پایش بلادرنگ</w:t>
+      </w:r>
+      <w:r>
+        <w:rPr>
+          <w:rStyle w:val="FootnoteReference"/>
+          <w:rtl/>
+        </w:rPr>
+        <w:footnoteReference w:id="5"/>
+      </w:r>
+      <w:r>
+        <w:rPr>
+          <w:rFonts w:hint="cs"/>
+          <w:rtl/>
+        </w:rPr>
+        <w:t xml:space="preserve"> </w:t>
+      </w:r>
+      <w:r>
+        <w:rPr>
+          <w:rFonts w:hint="cs"/>
+          <w:rtl/>
+        </w:rPr>
+        <w:t xml:space="preserve">قادر به </w:t>
+      </w:r>
+      <w:r>
+        <w:rPr>
+          <w:rFonts w:hint="cs"/>
+          <w:rtl/>
+        </w:rPr>
         <w:t>مشاهده، ذخیره و بررسی داده‌های شبکه هستند که به آن‌ها کمک می‌کند رفتار شبکه‌ی موردنظر را ثبت</w:t>
       </w:r>
       <w:r>
@@ -6775,7 +7290,7 @@
           <w:rStyle w:val="FootnoteReference"/>
           <w:rtl/>
         </w:rPr>
-        <w:footnoteReference w:id="3"/>
+        <w:footnoteReference w:id="6"/>
       </w:r>
       <w:r>
         <w:rPr>
@@ -6783,20 +7298,47 @@
           <w:rtl/>
         </w:rPr>
         <w:t xml:space="preserve"> یا خطا در جریان داده‌ها، آن را گزارش کنند.</w:t>
+      </w:r>
+      <w:r>
+        <w:rPr>
+          <w:rFonts w:hint="cs"/>
+          <w:rtl/>
+        </w:rPr>
+        <w:t xml:space="preserve"> </w:t>
       </w:r>
     </w:p>
     <w:p>
       <w:pPr>
         <w:rPr>
+          <w:rtl/>
+        </w:rPr>
+      </w:pPr>
+      <w:r>
+        <w:rPr>
           <w:rFonts w:hint="cs"/>
           <w:rtl/>
         </w:rPr>
-      </w:pPr>
+        <w:t>تحلیل داده‌های شبکه و تشخیص الگوی رفتاری آن کار آسانی نیست؛ زیرا جریان داده‌ای شبکه متغیری پیوسته در زمان است</w:t>
+      </w:r>
       <w:r>
         <w:rPr>
           <w:rFonts w:hint="cs"/>
           <w:rtl/>
         </w:rPr>
+        <w:t xml:space="preserve"> و فرایند تحلیل و نتیجه‌گیری در این مورد باید بازده قابل‌قبولی داشته باشد.</w:t>
+      </w:r>
+      <w:r>
+        <w:rPr>
+          <w:rFonts w:hint="cs"/>
+          <w:rtl/>
+        </w:rPr>
+        <w:t xml:space="preserve"> </w:t>
+      </w:r>
+      <w:r>
+        <w:rPr>
+          <w:rFonts w:hint="cs"/>
+          <w:rtl/>
+        </w:rPr>
         <w:t xml:space="preserve">در </w:t>
       </w:r>
       <w:r>
@@ -6804,14 +7346,35 @@
           <w:rFonts w:hint="cs"/>
           <w:rtl/>
         </w:rPr>
-        <w:t>این پروژه با استفاده از مفاهیم علم آمار به نام سری‌های زمانی</w:t>
+        <w:t xml:space="preserve">این پروژه </w:t>
+      </w:r>
+      <w:r>
+        <w:rPr>
+          <w:rFonts w:hint="cs"/>
+          <w:rtl/>
+        </w:rPr>
+        <w:t>با استفاده از مفاهیم</w:t>
+      </w:r>
+      <w:r>
+        <w:rPr>
+          <w:rFonts w:hint="cs"/>
+          <w:rtl/>
+        </w:rPr>
+        <w:t>ی از</w:t>
+      </w:r>
+      <w:r>
+        <w:rPr>
+          <w:rFonts w:hint="cs"/>
+          <w:rtl/>
+        </w:rPr>
+        <w:t xml:space="preserve"> علم آمار به نام سری‌های زمانی</w:t>
       </w:r>
       <w:r>
         <w:rPr>
           <w:rStyle w:val="FootnoteReference"/>
           <w:rtl/>
         </w:rPr>
-        <w:footnoteReference w:id="4"/>
+        <w:footnoteReference w:id="7"/>
       </w:r>
       <w:r>
         <w:rPr>
@@ -6849,7 +7412,7 @@
           <w:rStyle w:val="FootnoteReference"/>
           <w:rtl/>
         </w:rPr>
-        <w:footnoteReference w:id="5"/>
+        <w:footnoteReference w:id="8"/>
       </w:r>
       <w:r>
         <w:rPr>
@@ -6894,6 +7457,7 @@
           <w:rtl/>
         </w:rPr>
       </w:pPr>
+      <w:bookmarkStart w:id="2" w:name="_Toc80630211"/>
       <w:r>
         <w:rPr>
           <w:rFonts w:hint="cs"/>
@@ -6901,6 +7465,7 @@
         </w:rPr>
         <w:t>ارزش پروژه</w:t>
       </w:r>
+      <w:bookmarkEnd w:id="2"/>
     </w:p>
     <w:p>
       <w:pPr>
@@ -6908,15 +7473,75 @@
           <w:rtl/>
         </w:rPr>
       </w:pPr>
+      <w:r>
+        <w:rPr>
+          <w:rFonts w:hint="cs"/>
+          <w:rtl/>
+        </w:rPr>
+        <w:t xml:space="preserve">ابزارهایی که در حال حاضر برای پایش وضعیت شبکه وجود دارند صرفاً به جمع‌آوری داده‌های جاری و نمایش نتایج به کاربر به صورت مصور می‌پردازند. همچنین پروژه‌های مشابهی وجود دارد که خروجی آن‌ها با استفاده از ابزارهایی مانند </w:t>
+      </w:r>
+      <w:r>
+        <w:t>XML</w:t>
+      </w:r>
+      <w:r>
+        <w:rPr>
+          <w:rFonts w:hint="cs"/>
+          <w:rtl/>
+        </w:rPr>
+        <w:t xml:space="preserve"> تولید می‌شود. در این پروژه، داده‌های جمع‌آوری شده از دید مفاهیم سری زمانی مورد بررسی قرار گرفته و با استفاده از الگوریتم‌های موجود خروجی مورد نظر تولید می‌شود.</w:t>
+      </w:r>
     </w:p>
     <w:p>
       <w:pPr>
+        <w:rPr>
+          <w:rtl/>
+        </w:rPr>
+      </w:pPr>
+      <w:r>
+        <w:rPr>
+          <w:rFonts w:hint="cs"/>
+          <w:rtl/>
+        </w:rPr>
+        <w:t>مفاهیم سری زمانی ویژگی‌های رفتاری داده‌های ورودی را مشخص می‌کنند؛ سپس با استفاده از ویژگی‌های به‌دست‌آمده</w:t>
+      </w:r>
+      <w:r>
+        <w:rPr>
+          <w:rFonts w:hint="cs"/>
+          <w:rtl/>
+        </w:rPr>
+        <w:t>، از میان الگوریتم‌های موجود، بهترین الگوریتم جهت تولید خروجی موردنظر انتخاب می‌شود.</w:t>
+      </w:r>
+      <w:r>
+        <w:rPr>
+          <w:rFonts w:hint="cs"/>
+          <w:rtl/>
+        </w:rPr>
+        <w:t xml:space="preserve"> رویکرد بیان </w:t>
+      </w:r>
+      <w:r>
+        <w:rPr>
+          <w:rFonts w:hint="cs"/>
+          <w:rtl/>
+        </w:rPr>
+        <w:lastRenderedPageBreak/>
+        <w:t xml:space="preserve">شده به کاهش خطاهای احتمالی پیش‌آمده در روند تحلیل داده‌ها کمک می‌کند و امکان پیش‌بینی رفتار آینده‌ی </w:t>
+      </w:r>
+      <w:r>
+        <w:rPr>
+          <w:rFonts w:hint="cs"/>
+          <w:rtl/>
+        </w:rPr>
+        <w:t>شبکه را نیز به کاربر می‌دهد.</w:t>
+      </w:r>
+    </w:p>
+    <w:p>
+      <w:pPr>
         <w:pStyle w:val="Heading2"/>
         <w:rPr>
           <w:rtl/>
         </w:rPr>
       </w:pPr>
-      <w:bookmarkStart w:id="1" w:name="_Toc80296022"/>
+      <w:bookmarkStart w:id="3" w:name="_Toc80630212"/>
       <w:r>
         <w:rPr>
           <w:rFonts w:hint="cs"/>
@@ -6924,7 +7549,7 @@
         </w:rPr>
         <w:t>هدف پروژه</w:t>
       </w:r>
-      <w:bookmarkEnd w:id="1"/>
+      <w:bookmarkEnd w:id="3"/>
     </w:p>
     <w:p>
       <w:pPr>
@@ -7055,7 +7680,6 @@
         </w:tabs>
         <w:spacing w:after="0" w:line="288" w:lineRule="auto"/>
         <w:rPr>
-          <w:rtl/>
           <w:lang w:bidi="ar-BH"/>
         </w:rPr>
       </w:pPr>
@@ -7070,18 +7694,28 @@
     </w:p>
     <w:p>
       <w:pPr>
-        <w:pStyle w:val="Heading2"/>
-      </w:pPr>
-      <w:bookmarkStart w:id="2" w:name="_Toc80296023"/>
+        <w:pStyle w:val="ListParagraph"/>
+        <w:widowControl w:val="0"/>
+        <w:numPr>
+          <w:ilvl w:val="0"/>
+          <w:numId w:val="42"/>
+        </w:numPr>
+        <w:tabs>
+          <w:tab w:val="right" w:pos="2204"/>
+        </w:tabs>
+        <w:spacing w:after="0" w:line="288" w:lineRule="auto"/>
+        <w:rPr>
+          <w:rtl/>
+          <w:lang w:bidi="ar-BH"/>
+        </w:rPr>
+      </w:pPr>
       <w:r>
         <w:rPr>
           <w:rFonts w:hint="cs"/>
           <w:rtl/>
         </w:rPr>
-        <w:lastRenderedPageBreak/>
-        <w:t>کاربردهای پروژه</w:t>
-      </w:r>
-      <w:bookmarkEnd w:id="2"/>
+        <w:t>بهره‌گیری از تحلیل‌های آماری در توصیف رویدادهای شبکه</w:t>
+      </w:r>
     </w:p>
     <w:p>
       <w:pPr>
@@ -7090,649 +7724,1540 @@
           <w:rtl/>
         </w:rPr>
       </w:pPr>
-      <w:bookmarkStart w:id="3" w:name="_Toc80296024"/>
+      <w:bookmarkStart w:id="4" w:name="_Toc80630213"/>
       <w:r>
         <w:rPr>
           <w:rFonts w:hint="cs"/>
           <w:rtl/>
         </w:rPr>
         <w:t>ساختار پایان‌نامه</w:t>
-      </w:r>
-      <w:bookmarkEnd w:id="3"/>
-    </w:p>
-    <w:p>
-      <w:pPr>
-        <w:pStyle w:val="Heading1"/>
-        <w:rPr>
-          <w:rtl/>
-        </w:rPr>
-      </w:pPr>
-      <w:bookmarkStart w:id="4" w:name="_Toc80296025"/>
-      <w:r>
-        <w:rPr>
-          <w:rFonts w:hint="cs"/>
-          <w:rtl/>
-        </w:rPr>
-        <w:lastRenderedPageBreak/>
-        <w:t xml:space="preserve">فصل دوم: </w:t>
-      </w:r>
-      <w:r>
-        <w:rPr>
-          <w:rFonts w:hint="cs"/>
-          <w:rtl/>
-        </w:rPr>
-        <w:t>مبانی و مفاهیم تحلیل سری زمانی</w:t>
       </w:r>
       <w:bookmarkEnd w:id="4"/>
     </w:p>
     <w:p>
       <w:pPr>
-        <w:pStyle w:val="Heading2"/>
-        <w:rPr>
-          <w:rtl/>
-        </w:rPr>
-      </w:pPr>
-      <w:bookmarkStart w:id="5" w:name="_Toc80296026"/>
+        <w:rPr>
+          <w:rtl/>
+        </w:rPr>
+      </w:pPr>
       <w:r>
         <w:rPr>
           <w:rFonts w:hint="cs"/>
           <w:rtl/>
         </w:rPr>
-        <w:t>مقدمه</w:t>
+        <w:t>این پایان‌نامه شامل هفت فصل است</w:t>
+      </w:r>
+      <w:r>
+        <w:rPr>
+          <w:rFonts w:hint="cs"/>
+          <w:rtl/>
+        </w:rPr>
+        <w:t xml:space="preserve"> که بخش ششم پیوست‌ها و بخش هفتم منابع را </w:t>
+      </w:r>
+      <w:r>
+        <w:rPr>
+          <w:rFonts w:hint="cs"/>
+          <w:rtl/>
+        </w:rPr>
+        <w:t>ارائه می‌دهند</w:t>
+      </w:r>
+      <w:r>
+        <w:rPr>
+          <w:rFonts w:hint="cs"/>
+          <w:rtl/>
+        </w:rPr>
+        <w:t>.</w:t>
+      </w:r>
+      <w:r>
+        <w:rPr>
+          <w:rFonts w:hint="cs"/>
+          <w:rtl/>
+        </w:rPr>
+        <w:t xml:space="preserve"> در فصل دوم مفاهیم موردنیاز جهت </w:t>
+      </w:r>
+      <w:r>
+        <w:rPr>
+          <w:rFonts w:hint="cs"/>
+          <w:rtl/>
+        </w:rPr>
+        <w:t>تحلیل و بررسی نتایج اولیه‌ی سری زمانی</w:t>
+      </w:r>
+      <w:r>
+        <w:rPr>
+          <w:rFonts w:hint="cs"/>
+          <w:rtl/>
+        </w:rPr>
+        <w:t>، روش‌ها و الگوریتم‌های ارائه شده در این زمینه و همچنین تحقیقات انجام‌شده‌ مورد بررسی قرار گرفته‌اند.</w:t>
+      </w:r>
+      <w:r>
+        <w:rPr>
+          <w:rFonts w:hint="cs"/>
+          <w:rtl/>
+        </w:rPr>
+        <w:t xml:space="preserve"> در بخش سوم بیان تفصیلی روند پروژه به همراه معرفی ابزارهای استفاده شده ارائه شده است. </w:t>
+      </w:r>
+      <w:r>
+        <w:rPr>
+          <w:rFonts w:hint="cs"/>
+          <w:rtl/>
+        </w:rPr>
+        <w:t xml:space="preserve">در بخش چهارم نتایج به دست آمده </w:t>
+      </w:r>
+    </w:p>
+    <w:p>
+      <w:pPr>
+        <w:pStyle w:val="Heading1"/>
+        <w:rPr>
+          <w:rtl/>
+        </w:rPr>
+      </w:pPr>
+      <w:bookmarkStart w:id="5" w:name="_Toc80630214"/>
+      <w:r>
+        <w:rPr>
+          <w:rFonts w:hint="cs"/>
+          <w:rtl/>
+        </w:rPr>
+        <w:lastRenderedPageBreak/>
+        <w:t xml:space="preserve">فصل دوم: </w:t>
+      </w:r>
+      <w:r>
+        <w:rPr>
+          <w:rFonts w:hint="cs"/>
+          <w:rtl/>
+        </w:rPr>
+        <w:t>مبانی و مفاهیم تحلیل سری زمانی</w:t>
       </w:r>
       <w:bookmarkEnd w:id="5"/>
     </w:p>
     <w:p>
       <w:pPr>
-        <w:rPr>
-          <w:rtl/>
-        </w:rPr>
-      </w:pPr>
-      <w:r>
-        <w:rPr>
-          <w:rtl/>
-        </w:rPr>
-        <w:t>با توجه به گسترش علوم و فنون تحل</w:t>
-      </w:r>
+        <w:pStyle w:val="Heading2"/>
+        <w:rPr>
+          <w:rtl/>
+        </w:rPr>
+      </w:pPr>
+      <w:bookmarkStart w:id="6" w:name="_Toc80630215"/>
       <w:r>
         <w:rPr>
           <w:rFonts w:hint="cs"/>
           <w:rtl/>
         </w:rPr>
-        <w:t>ی</w:t>
-      </w:r>
-      <w:r>
-        <w:rPr>
-          <w:rFonts w:hint="eastAsia"/>
-          <w:rtl/>
-        </w:rPr>
-        <w:t>ل</w:t>
-      </w:r>
-      <w:r>
-        <w:rPr>
-          <w:rtl/>
-        </w:rPr>
-        <w:t xml:space="preserve"> داده‌ها، روش‌ها</w:t>
-      </w:r>
-      <w:r>
-        <w:rPr>
-          <w:rFonts w:hint="cs"/>
-          <w:rtl/>
-        </w:rPr>
-        <w:t>ی</w:t>
-      </w:r>
-      <w:r>
-        <w:rPr>
-          <w:rtl/>
-        </w:rPr>
-        <w:t xml:space="preserve"> ز</w:t>
-      </w:r>
-      <w:r>
-        <w:rPr>
-          <w:rFonts w:hint="cs"/>
-          <w:rtl/>
-        </w:rPr>
-        <w:t>ی</w:t>
-      </w:r>
-      <w:r>
-        <w:rPr>
-          <w:rFonts w:hint="eastAsia"/>
-          <w:rtl/>
-        </w:rPr>
-        <w:t>اد</w:t>
-      </w:r>
-      <w:r>
-        <w:rPr>
-          <w:rFonts w:hint="cs"/>
-          <w:rtl/>
-        </w:rPr>
-        <w:t>ی</w:t>
-      </w:r>
-      <w:r>
-        <w:rPr>
-          <w:rtl/>
-        </w:rPr>
-        <w:t xml:space="preserve"> در زم</w:t>
-      </w:r>
-      <w:r>
-        <w:rPr>
-          <w:rFonts w:hint="cs"/>
-          <w:rtl/>
-        </w:rPr>
-        <w:t>ی</w:t>
-      </w:r>
-      <w:r>
-        <w:rPr>
-          <w:rFonts w:hint="eastAsia"/>
-          <w:rtl/>
-        </w:rPr>
-        <w:t>نه‌ها</w:t>
-      </w:r>
-      <w:r>
-        <w:rPr>
-          <w:rFonts w:hint="cs"/>
-          <w:rtl/>
-        </w:rPr>
-        <w:t>ی</w:t>
-      </w:r>
-      <w:r>
-        <w:rPr>
-          <w:rtl/>
-        </w:rPr>
-        <w:t xml:space="preserve"> تخصص</w:t>
-      </w:r>
-      <w:r>
-        <w:rPr>
-          <w:rFonts w:hint="cs"/>
-          <w:rtl/>
-        </w:rPr>
-        <w:t>ی</w:t>
-      </w:r>
-      <w:r>
-        <w:rPr>
-          <w:rtl/>
-        </w:rPr>
-        <w:t xml:space="preserve"> مختلف در ا</w:t>
-      </w:r>
-      <w:r>
-        <w:rPr>
-          <w:rFonts w:hint="cs"/>
-          <w:rtl/>
-        </w:rPr>
-        <w:t>ی</w:t>
-      </w:r>
-      <w:r>
-        <w:rPr>
-          <w:rFonts w:hint="eastAsia"/>
-          <w:rtl/>
-        </w:rPr>
-        <w:t>ن</w:t>
-      </w:r>
-      <w:r>
-        <w:rPr>
-          <w:rtl/>
-        </w:rPr>
-        <w:t xml:space="preserve"> زم</w:t>
-      </w:r>
-      <w:r>
-        <w:rPr>
-          <w:rFonts w:hint="cs"/>
-          <w:rtl/>
-        </w:rPr>
-        <w:t>ی</w:t>
-      </w:r>
-      <w:r>
-        <w:rPr>
-          <w:rFonts w:hint="eastAsia"/>
-          <w:rtl/>
-        </w:rPr>
-        <w:t>نه</w:t>
-      </w:r>
-      <w:r>
-        <w:rPr>
-          <w:rtl/>
-        </w:rPr>
-        <w:t xml:space="preserve"> ارائه شده است. در ا</w:t>
-      </w:r>
-      <w:r>
-        <w:rPr>
-          <w:rFonts w:hint="cs"/>
-          <w:rtl/>
-        </w:rPr>
-        <w:t>ی</w:t>
-      </w:r>
-      <w:r>
-        <w:rPr>
-          <w:rFonts w:hint="eastAsia"/>
-          <w:rtl/>
-        </w:rPr>
-        <w:t>ن</w:t>
-      </w:r>
-      <w:r>
-        <w:rPr>
-          <w:rtl/>
-        </w:rPr>
-        <w:t xml:space="preserve"> مورد، تحل</w:t>
-      </w:r>
-      <w:r>
-        <w:rPr>
-          <w:rFonts w:hint="cs"/>
-          <w:rtl/>
-        </w:rPr>
-        <w:t>ی</w:t>
-      </w:r>
-      <w:r>
-        <w:rPr>
-          <w:rFonts w:hint="eastAsia"/>
-          <w:rtl/>
-        </w:rPr>
-        <w:t>ل</w:t>
-      </w:r>
-      <w:r>
-        <w:rPr>
-          <w:rtl/>
-        </w:rPr>
-        <w:t xml:space="preserve"> سر</w:t>
-      </w:r>
-      <w:r>
-        <w:rPr>
-          <w:rFonts w:hint="cs"/>
-          <w:rtl/>
-        </w:rPr>
-        <w:t>ی‌</w:t>
-      </w:r>
-      <w:r>
-        <w:rPr>
-          <w:rFonts w:hint="eastAsia"/>
-          <w:rtl/>
-        </w:rPr>
-        <w:t>ها</w:t>
-      </w:r>
-      <w:r>
-        <w:rPr>
-          <w:rFonts w:hint="cs"/>
-          <w:rtl/>
-        </w:rPr>
-        <w:t>ی</w:t>
-      </w:r>
-      <w:r>
-        <w:rPr>
-          <w:rtl/>
-        </w:rPr>
-        <w:t xml:space="preserve"> زمان</w:t>
-      </w:r>
-      <w:r>
-        <w:rPr>
-          <w:rFonts w:hint="cs"/>
-          <w:rtl/>
-        </w:rPr>
-        <w:t>ی</w:t>
-      </w:r>
-      <w:r>
-        <w:rPr>
-          <w:rtl/>
-        </w:rPr>
-        <w:t xml:space="preserve"> در دهه‌ها</w:t>
-      </w:r>
-      <w:r>
-        <w:rPr>
-          <w:rFonts w:hint="cs"/>
-          <w:rtl/>
-        </w:rPr>
-        <w:t>ی</w:t>
-      </w:r>
-      <w:r>
-        <w:rPr>
-          <w:rtl/>
-        </w:rPr>
-        <w:t xml:space="preserve"> اخ</w:t>
-      </w:r>
-      <w:r>
-        <w:rPr>
-          <w:rFonts w:hint="cs"/>
-          <w:rtl/>
-        </w:rPr>
-        <w:t>ی</w:t>
-      </w:r>
-      <w:r>
-        <w:rPr>
-          <w:rFonts w:hint="eastAsia"/>
-          <w:rtl/>
-        </w:rPr>
-        <w:t>ر</w:t>
-      </w:r>
-      <w:r>
-        <w:rPr>
-          <w:rtl/>
-        </w:rPr>
-        <w:t xml:space="preserve"> بس</w:t>
-      </w:r>
-      <w:r>
-        <w:rPr>
-          <w:rFonts w:hint="cs"/>
-          <w:rtl/>
-        </w:rPr>
-        <w:t>ی</w:t>
-      </w:r>
-      <w:r>
-        <w:rPr>
-          <w:rFonts w:hint="eastAsia"/>
-          <w:rtl/>
-        </w:rPr>
-        <w:t>ار</w:t>
-      </w:r>
-      <w:r>
-        <w:rPr>
-          <w:rFonts w:hint="cs"/>
-          <w:rtl/>
-        </w:rPr>
-        <w:t>ی</w:t>
-      </w:r>
-      <w:r>
-        <w:rPr>
-          <w:rtl/>
-        </w:rPr>
-        <w:t xml:space="preserve"> از محققان را به خود جذب کرده است. </w:t>
-      </w:r>
-    </w:p>
-    <w:p>
-      <w:pPr>
-        <w:rPr>
-          <w:rtl/>
-        </w:rPr>
-      </w:pPr>
-      <w:r>
-        <w:rPr>
-          <w:rFonts w:hint="eastAsia"/>
-          <w:rtl/>
-        </w:rPr>
-        <w:t>در</w:t>
-      </w:r>
-      <w:r>
-        <w:rPr>
-          <w:rtl/>
-        </w:rPr>
-        <w:t xml:space="preserve"> ا</w:t>
-      </w:r>
-      <w:r>
-        <w:rPr>
-          <w:rFonts w:hint="cs"/>
-          <w:rtl/>
-        </w:rPr>
-        <w:t>ی</w:t>
-      </w:r>
-      <w:r>
-        <w:rPr>
-          <w:rFonts w:hint="eastAsia"/>
-          <w:rtl/>
-        </w:rPr>
-        <w:t>ن</w:t>
-      </w:r>
-      <w:r>
-        <w:rPr>
-          <w:rtl/>
-        </w:rPr>
-        <w:t xml:space="preserve"> بخش به بررس</w:t>
-      </w:r>
-      <w:r>
-        <w:rPr>
-          <w:rFonts w:hint="cs"/>
-          <w:rtl/>
-        </w:rPr>
-        <w:t>ی</w:t>
-      </w:r>
-      <w:r>
-        <w:rPr>
-          <w:rtl/>
-        </w:rPr>
-        <w:t xml:space="preserve"> تعار</w:t>
-      </w:r>
-      <w:r>
-        <w:rPr>
-          <w:rFonts w:hint="cs"/>
-          <w:rtl/>
-        </w:rPr>
-        <w:t>ی</w:t>
-      </w:r>
-      <w:r>
-        <w:rPr>
-          <w:rFonts w:hint="eastAsia"/>
-          <w:rtl/>
-        </w:rPr>
-        <w:t>ف</w:t>
-      </w:r>
-      <w:r>
-        <w:rPr>
-          <w:rtl/>
-        </w:rPr>
-        <w:t xml:space="preserve"> و مفاه</w:t>
-      </w:r>
-      <w:r>
-        <w:rPr>
-          <w:rFonts w:hint="cs"/>
-          <w:rtl/>
-        </w:rPr>
-        <w:t>ی</w:t>
-      </w:r>
-      <w:r>
-        <w:rPr>
-          <w:rFonts w:hint="eastAsia"/>
-          <w:rtl/>
-        </w:rPr>
-        <w:t>م</w:t>
-      </w:r>
-      <w:r>
-        <w:rPr>
-          <w:rtl/>
-        </w:rPr>
-        <w:t xml:space="preserve"> ابتدا</w:t>
-      </w:r>
-      <w:r>
-        <w:rPr>
-          <w:rFonts w:hint="cs"/>
-          <w:rtl/>
-        </w:rPr>
-        <w:t>یی</w:t>
-      </w:r>
-      <w:r>
-        <w:rPr>
-          <w:rtl/>
-        </w:rPr>
-        <w:t xml:space="preserve"> سر</w:t>
-      </w:r>
-      <w:r>
-        <w:rPr>
-          <w:rFonts w:hint="cs"/>
-          <w:rtl/>
-        </w:rPr>
-        <w:t>ی‌</w:t>
-      </w:r>
-      <w:r>
-        <w:rPr>
-          <w:rFonts w:hint="eastAsia"/>
-          <w:rtl/>
-        </w:rPr>
-        <w:t>ها</w:t>
-      </w:r>
-      <w:r>
-        <w:rPr>
-          <w:rFonts w:hint="cs"/>
-          <w:rtl/>
-        </w:rPr>
-        <w:t>ی</w:t>
-      </w:r>
-      <w:r>
-        <w:rPr>
-          <w:rtl/>
-        </w:rPr>
-        <w:t xml:space="preserve"> زمان</w:t>
-      </w:r>
-      <w:r>
-        <w:rPr>
-          <w:rFonts w:hint="cs"/>
-          <w:rtl/>
-        </w:rPr>
-        <w:t>ی</w:t>
-      </w:r>
-      <w:r>
-        <w:rPr>
-          <w:rFonts w:hint="eastAsia"/>
-          <w:rtl/>
-        </w:rPr>
-        <w:t>،</w:t>
-      </w:r>
-      <w:r>
-        <w:rPr>
-          <w:rtl/>
-        </w:rPr>
-        <w:t xml:space="preserve"> الگور</w:t>
-      </w:r>
-      <w:r>
-        <w:rPr>
-          <w:rFonts w:hint="cs"/>
-          <w:rtl/>
-        </w:rPr>
-        <w:t>ی</w:t>
-      </w:r>
-      <w:r>
-        <w:rPr>
-          <w:rFonts w:hint="eastAsia"/>
-          <w:rtl/>
-        </w:rPr>
-        <w:t>تم‌ها</w:t>
-      </w:r>
-      <w:r>
-        <w:rPr>
-          <w:rFonts w:hint="cs"/>
-          <w:rtl/>
-        </w:rPr>
-        <w:t>ی</w:t>
-      </w:r>
-      <w:r>
-        <w:rPr>
-          <w:rtl/>
-        </w:rPr>
-        <w:t xml:space="preserve"> موجود و نکات آن م</w:t>
-      </w:r>
-      <w:r>
-        <w:rPr>
-          <w:rFonts w:hint="cs"/>
-          <w:rtl/>
-        </w:rPr>
-        <w:t>ی‌</w:t>
-      </w:r>
-      <w:r>
-        <w:rPr>
-          <w:rFonts w:hint="eastAsia"/>
-          <w:rtl/>
-        </w:rPr>
-        <w:t>پرداز</w:t>
-      </w:r>
-      <w:r>
-        <w:rPr>
-          <w:rFonts w:hint="cs"/>
-          <w:rtl/>
-        </w:rPr>
-        <w:t>ی</w:t>
-      </w:r>
-      <w:r>
-        <w:rPr>
-          <w:rFonts w:hint="eastAsia"/>
-          <w:rtl/>
-        </w:rPr>
-        <w:t>م</w:t>
-      </w:r>
-      <w:r>
-        <w:rPr>
-          <w:rtl/>
-        </w:rPr>
-        <w:t>.</w:t>
-      </w:r>
-    </w:p>
-    <w:p>
-      <w:pPr>
-        <w:pStyle w:val="Heading2"/>
-        <w:rPr>
-          <w:rtl/>
-        </w:rPr>
-      </w:pPr>
-      <w:bookmarkStart w:id="6" w:name="_Toc80296027"/>
-      <w:r>
-        <w:rPr>
-          <w:rFonts w:hint="cs"/>
-          <w:rtl/>
-        </w:rPr>
-        <w:t>سری زمانی</w:t>
+        <w:t>مقدمه</w:t>
       </w:r>
       <w:bookmarkEnd w:id="6"/>
     </w:p>
     <w:p>
       <w:pPr>
-        <w:pStyle w:val="Heading2"/>
-        <w:rPr>
-          <w:rtl/>
-        </w:rPr>
-      </w:pPr>
-      <w:bookmarkStart w:id="7" w:name="_Toc80296028"/>
+        <w:rPr>
+          <w:rtl/>
+        </w:rPr>
+      </w:pPr>
+      <w:r>
+        <w:rPr>
+          <w:rtl/>
+        </w:rPr>
+        <w:t>با توجه به گسترش علوم و فنون تحل</w:t>
+      </w:r>
       <w:r>
         <w:rPr>
           <w:rFonts w:hint="cs"/>
           <w:rtl/>
         </w:rPr>
-        <w:t>ویژگی‌های رفتاری سری زمانی</w:t>
-      </w:r>
-      <w:bookmarkEnd w:id="7"/>
+        <w:t>ی</w:t>
+      </w:r>
+      <w:r>
+        <w:rPr>
+          <w:rFonts w:hint="eastAsia"/>
+          <w:rtl/>
+        </w:rPr>
+        <w:t>ل</w:t>
+      </w:r>
+      <w:r>
+        <w:rPr>
+          <w:rtl/>
+        </w:rPr>
+        <w:t xml:space="preserve"> داده‌ها، روش‌ها</w:t>
+      </w:r>
+      <w:r>
+        <w:rPr>
+          <w:rFonts w:hint="cs"/>
+          <w:rtl/>
+        </w:rPr>
+        <w:t>ی</w:t>
+      </w:r>
+      <w:r>
+        <w:rPr>
+          <w:rtl/>
+        </w:rPr>
+        <w:t xml:space="preserve"> ز</w:t>
+      </w:r>
+      <w:r>
+        <w:rPr>
+          <w:rFonts w:hint="cs"/>
+          <w:rtl/>
+        </w:rPr>
+        <w:t>ی</w:t>
+      </w:r>
+      <w:r>
+        <w:rPr>
+          <w:rFonts w:hint="eastAsia"/>
+          <w:rtl/>
+        </w:rPr>
+        <w:t>اد</w:t>
+      </w:r>
+      <w:r>
+        <w:rPr>
+          <w:rFonts w:hint="cs"/>
+          <w:rtl/>
+        </w:rPr>
+        <w:t>ی</w:t>
+      </w:r>
+      <w:r>
+        <w:rPr>
+          <w:rtl/>
+        </w:rPr>
+        <w:t xml:space="preserve"> در زم</w:t>
+      </w:r>
+      <w:r>
+        <w:rPr>
+          <w:rFonts w:hint="cs"/>
+          <w:rtl/>
+        </w:rPr>
+        <w:t>ی</w:t>
+      </w:r>
+      <w:r>
+        <w:rPr>
+          <w:rFonts w:hint="eastAsia"/>
+          <w:rtl/>
+        </w:rPr>
+        <w:t>نه‌ها</w:t>
+      </w:r>
+      <w:r>
+        <w:rPr>
+          <w:rFonts w:hint="cs"/>
+          <w:rtl/>
+        </w:rPr>
+        <w:t>ی</w:t>
+      </w:r>
+      <w:r>
+        <w:rPr>
+          <w:rtl/>
+        </w:rPr>
+        <w:t xml:space="preserve"> تخصص</w:t>
+      </w:r>
+      <w:r>
+        <w:rPr>
+          <w:rFonts w:hint="cs"/>
+          <w:rtl/>
+        </w:rPr>
+        <w:t>ی</w:t>
+      </w:r>
+      <w:r>
+        <w:rPr>
+          <w:rtl/>
+        </w:rPr>
+        <w:t xml:space="preserve"> مختلف در ا</w:t>
+      </w:r>
+      <w:r>
+        <w:rPr>
+          <w:rFonts w:hint="cs"/>
+          <w:rtl/>
+        </w:rPr>
+        <w:t>ی</w:t>
+      </w:r>
+      <w:r>
+        <w:rPr>
+          <w:rFonts w:hint="eastAsia"/>
+          <w:rtl/>
+        </w:rPr>
+        <w:t>ن</w:t>
+      </w:r>
+      <w:r>
+        <w:rPr>
+          <w:rtl/>
+        </w:rPr>
+        <w:t xml:space="preserve"> زم</w:t>
+      </w:r>
+      <w:r>
+        <w:rPr>
+          <w:rFonts w:hint="cs"/>
+          <w:rtl/>
+        </w:rPr>
+        <w:t>ی</w:t>
+      </w:r>
+      <w:r>
+        <w:rPr>
+          <w:rFonts w:hint="eastAsia"/>
+          <w:rtl/>
+        </w:rPr>
+        <w:t>نه</w:t>
+      </w:r>
+      <w:r>
+        <w:rPr>
+          <w:rtl/>
+        </w:rPr>
+        <w:t xml:space="preserve"> ارائه شده است. در ا</w:t>
+      </w:r>
+      <w:r>
+        <w:rPr>
+          <w:rFonts w:hint="cs"/>
+          <w:rtl/>
+        </w:rPr>
+        <w:t>ی</w:t>
+      </w:r>
+      <w:r>
+        <w:rPr>
+          <w:rFonts w:hint="eastAsia"/>
+          <w:rtl/>
+        </w:rPr>
+        <w:t>ن</w:t>
+      </w:r>
+      <w:r>
+        <w:rPr>
+          <w:rtl/>
+        </w:rPr>
+        <w:t xml:space="preserve"> مورد، تحل</w:t>
+      </w:r>
+      <w:r>
+        <w:rPr>
+          <w:rFonts w:hint="cs"/>
+          <w:rtl/>
+        </w:rPr>
+        <w:t>ی</w:t>
+      </w:r>
+      <w:r>
+        <w:rPr>
+          <w:rFonts w:hint="eastAsia"/>
+          <w:rtl/>
+        </w:rPr>
+        <w:t>ل</w:t>
+      </w:r>
+      <w:r>
+        <w:rPr>
+          <w:rtl/>
+        </w:rPr>
+        <w:t xml:space="preserve"> </w:t>
+      </w:r>
+      <w:r>
+        <w:t>TS</w:t>
+      </w:r>
+      <w:r>
+        <w:rPr>
+          <w:rFonts w:hint="cs"/>
+          <w:rtl/>
+        </w:rPr>
+        <w:t>ها</w:t>
+      </w:r>
+      <w:r>
+        <w:rPr>
+          <w:rtl/>
+        </w:rPr>
+        <w:t xml:space="preserve"> در دهه‌ها</w:t>
+      </w:r>
+      <w:r>
+        <w:rPr>
+          <w:rFonts w:hint="cs"/>
+          <w:rtl/>
+        </w:rPr>
+        <w:t>ی</w:t>
+      </w:r>
+      <w:r>
+        <w:rPr>
+          <w:rtl/>
+        </w:rPr>
+        <w:t xml:space="preserve"> اخ</w:t>
+      </w:r>
+      <w:r>
+        <w:rPr>
+          <w:rFonts w:hint="cs"/>
+          <w:rtl/>
+        </w:rPr>
+        <w:t>ی</w:t>
+      </w:r>
+      <w:r>
+        <w:rPr>
+          <w:rFonts w:hint="eastAsia"/>
+          <w:rtl/>
+        </w:rPr>
+        <w:t>ر</w:t>
+      </w:r>
+      <w:r>
+        <w:rPr>
+          <w:rtl/>
+        </w:rPr>
+        <w:t xml:space="preserve"> بس</w:t>
+      </w:r>
+      <w:r>
+        <w:rPr>
+          <w:rFonts w:hint="cs"/>
+          <w:rtl/>
+        </w:rPr>
+        <w:t>ی</w:t>
+      </w:r>
+      <w:r>
+        <w:rPr>
+          <w:rFonts w:hint="eastAsia"/>
+          <w:rtl/>
+        </w:rPr>
+        <w:t>ار</w:t>
+      </w:r>
+      <w:r>
+        <w:rPr>
+          <w:rFonts w:hint="cs"/>
+          <w:rtl/>
+        </w:rPr>
+        <w:t>ی</w:t>
+      </w:r>
+      <w:r>
+        <w:rPr>
+          <w:rtl/>
+        </w:rPr>
+        <w:t xml:space="preserve"> از محققان را به خود جذب کرده است.</w:t>
+      </w:r>
+      <w:r>
+        <w:rPr>
+          <w:rFonts w:hint="cs"/>
+          <w:rtl/>
+        </w:rPr>
+        <w:t xml:space="preserve"> این پروژه با استفاده از مفاهیم موجود در علم تحلیل </w:t>
+      </w:r>
+      <w:r>
+        <w:t>TS</w:t>
+      </w:r>
+      <w:r>
+        <w:rPr>
+          <w:rFonts w:hint="cs"/>
+          <w:rtl/>
+        </w:rPr>
+        <w:t>ها</w:t>
+      </w:r>
+      <w:r>
+        <w:rPr>
+          <w:rFonts w:hint="cs"/>
+          <w:rtl/>
+        </w:rPr>
+        <w:t xml:space="preserve">، داده‌های جمع‌آوری شده از </w:t>
+      </w:r>
+      <w:r>
+        <w:t>CN</w:t>
+      </w:r>
+      <w:r>
+        <w:rPr>
+          <w:rFonts w:hint="cs"/>
+          <w:rtl/>
+        </w:rPr>
+        <w:t>ها را مورد بررسی قرار می‌دهد.</w:t>
+      </w:r>
     </w:p>
     <w:p>
       <w:pPr>
+        <w:rPr>
+          <w:color w:val="FF0000"/>
+          <w:rtl/>
+        </w:rPr>
+      </w:pPr>
+      <w:r>
+        <w:rPr>
+          <w:rFonts w:hint="cs"/>
+          <w:color w:val="FF0000"/>
+          <w:rtl/>
+        </w:rPr>
+        <w:t xml:space="preserve">توضیح دلیل استفاده از </w:t>
+      </w:r>
+      <w:r>
+        <w:rPr>
+          <w:color w:val="FF0000"/>
+        </w:rPr>
+        <w:t>TS</w:t>
+      </w:r>
+      <w:r>
+        <w:rPr>
+          <w:rFonts w:hint="cs"/>
+          <w:color w:val="FF0000"/>
+          <w:rtl/>
+        </w:rPr>
+        <w:t>...</w:t>
+      </w:r>
+      <w:r>
+        <w:rPr>
+          <w:rFonts w:hint="cs"/>
+          <w:color w:val="FF0000"/>
+          <w:rtl/>
+        </w:rPr>
+        <w:t>.............................</w:t>
+      </w:r>
+    </w:p>
+    <w:p>
+      <w:pPr>
+        <w:rPr>
+          <w:rFonts w:hint="cs"/>
+          <w:color w:val="FF0000"/>
+          <w:rtl/>
+        </w:rPr>
+      </w:pPr>
+      <w:r>
+        <w:rPr>
+          <w:rFonts w:hint="cs"/>
+          <w:color w:val="FF0000"/>
+          <w:rtl/>
+        </w:rPr>
+        <w:t>توضیح زیربخش‌ها و مطالب................................</w:t>
+      </w:r>
+      <w:r>
+        <w:rPr>
+          <w:rFonts w:hint="cs"/>
+          <w:color w:val="FF0000"/>
+          <w:rtl/>
+        </w:rPr>
+        <w:t xml:space="preserve"> (ابتدا مدل‌های جمع‌اوری داده سپس مدل‌های تحلیل</w:t>
+      </w:r>
+      <w:r>
+        <w:rPr>
+          <w:rFonts w:hint="cs"/>
+          <w:color w:val="FF0000"/>
+          <w:rtl/>
+        </w:rPr>
+        <w:t xml:space="preserve"> سپس مدل‌های پیش‌بینی</w:t>
+      </w:r>
+      <w:r>
+        <w:rPr>
+          <w:rFonts w:hint="cs"/>
+          <w:color w:val="FF0000"/>
+          <w:rtl/>
+        </w:rPr>
+        <w:t>)</w:t>
+      </w:r>
+    </w:p>
+    <w:p>
+      <w:pPr>
+        <w:rPr>
+          <w:rtl/>
+        </w:rPr>
+      </w:pPr>
+      <w:r>
+        <w:rPr>
+          <w:rFonts w:hint="eastAsia"/>
+          <w:rtl/>
+        </w:rPr>
+        <w:t>در</w:t>
+      </w:r>
+      <w:r>
+        <w:rPr>
+          <w:rtl/>
+        </w:rPr>
+        <w:t xml:space="preserve"> ا</w:t>
+      </w:r>
+      <w:r>
+        <w:rPr>
+          <w:rFonts w:hint="cs"/>
+          <w:rtl/>
+        </w:rPr>
+        <w:t>ی</w:t>
+      </w:r>
+      <w:r>
+        <w:rPr>
+          <w:rFonts w:hint="eastAsia"/>
+          <w:rtl/>
+        </w:rPr>
+        <w:t>ن</w:t>
+      </w:r>
+      <w:r>
+        <w:rPr>
+          <w:rtl/>
+        </w:rPr>
+        <w:t xml:space="preserve"> </w:t>
+      </w:r>
+      <w:r>
+        <w:rPr>
+          <w:rFonts w:hint="cs"/>
+          <w:rtl/>
+        </w:rPr>
+        <w:t xml:space="preserve">فصل </w:t>
+      </w:r>
+      <w:r>
+        <w:rPr>
+          <w:rtl/>
+        </w:rPr>
+        <w:t>به بررس</w:t>
+      </w:r>
+      <w:r>
+        <w:rPr>
+          <w:rFonts w:hint="cs"/>
+          <w:rtl/>
+        </w:rPr>
+        <w:t>ی</w:t>
+      </w:r>
+      <w:r>
+        <w:rPr>
+          <w:rtl/>
+        </w:rPr>
+        <w:t xml:space="preserve"> تعار</w:t>
+      </w:r>
+      <w:r>
+        <w:rPr>
+          <w:rFonts w:hint="cs"/>
+          <w:rtl/>
+        </w:rPr>
+        <w:t>ی</w:t>
+      </w:r>
+      <w:r>
+        <w:rPr>
+          <w:rFonts w:hint="eastAsia"/>
+          <w:rtl/>
+        </w:rPr>
+        <w:t>ف</w:t>
+      </w:r>
+      <w:r>
+        <w:rPr>
+          <w:rtl/>
+        </w:rPr>
+        <w:t xml:space="preserve"> و مفاه</w:t>
+      </w:r>
+      <w:r>
+        <w:rPr>
+          <w:rFonts w:hint="cs"/>
+          <w:rtl/>
+        </w:rPr>
+        <w:t>ی</w:t>
+      </w:r>
+      <w:r>
+        <w:rPr>
+          <w:rFonts w:hint="eastAsia"/>
+          <w:rtl/>
+        </w:rPr>
+        <w:t>م</w:t>
+      </w:r>
+      <w:r>
+        <w:rPr>
+          <w:rtl/>
+        </w:rPr>
+        <w:t xml:space="preserve"> ابتدا</w:t>
+      </w:r>
+      <w:r>
+        <w:rPr>
+          <w:rFonts w:hint="cs"/>
+          <w:rtl/>
+        </w:rPr>
+        <w:t>یی</w:t>
+      </w:r>
+      <w:r>
+        <w:rPr>
+          <w:rtl/>
+        </w:rPr>
+        <w:t xml:space="preserve"> سر</w:t>
+      </w:r>
+      <w:r>
+        <w:rPr>
+          <w:rFonts w:hint="cs"/>
+          <w:rtl/>
+        </w:rPr>
+        <w:t>ی‌</w:t>
+      </w:r>
+      <w:r>
+        <w:rPr>
+          <w:rFonts w:hint="eastAsia"/>
+          <w:rtl/>
+        </w:rPr>
+        <w:t>ها</w:t>
+      </w:r>
+      <w:r>
+        <w:rPr>
+          <w:rFonts w:hint="cs"/>
+          <w:rtl/>
+        </w:rPr>
+        <w:t>ی</w:t>
+      </w:r>
+      <w:r>
+        <w:rPr>
+          <w:rtl/>
+        </w:rPr>
+        <w:t xml:space="preserve"> زمان</w:t>
+      </w:r>
+      <w:r>
+        <w:rPr>
+          <w:rFonts w:hint="cs"/>
+          <w:rtl/>
+        </w:rPr>
+        <w:t>ی</w:t>
+      </w:r>
+      <w:r>
+        <w:rPr>
+          <w:rFonts w:hint="eastAsia"/>
+          <w:rtl/>
+        </w:rPr>
+        <w:t>،</w:t>
+      </w:r>
+      <w:r>
+        <w:rPr>
+          <w:rtl/>
+        </w:rPr>
+        <w:t xml:space="preserve"> الگور</w:t>
+      </w:r>
+      <w:r>
+        <w:rPr>
+          <w:rFonts w:hint="cs"/>
+          <w:rtl/>
+        </w:rPr>
+        <w:t>ی</w:t>
+      </w:r>
+      <w:r>
+        <w:rPr>
+          <w:rFonts w:hint="eastAsia"/>
+          <w:rtl/>
+        </w:rPr>
+        <w:t>تم‌ها</w:t>
+      </w:r>
+      <w:r>
+        <w:rPr>
+          <w:rFonts w:hint="cs"/>
+          <w:rtl/>
+        </w:rPr>
+        <w:t xml:space="preserve"> و مدل‌ها</w:t>
+      </w:r>
+      <w:r>
+        <w:rPr>
+          <w:rFonts w:hint="cs"/>
+          <w:rtl/>
+        </w:rPr>
+        <w:t>ی</w:t>
+      </w:r>
+      <w:r>
+        <w:rPr>
+          <w:rtl/>
+        </w:rPr>
+        <w:t xml:space="preserve"> موجود و نکات آن </w:t>
+      </w:r>
+      <w:r>
+        <w:rPr>
+          <w:rFonts w:hint="cs"/>
+          <w:rtl/>
+        </w:rPr>
+        <w:t>پرداخته شده است</w:t>
+      </w:r>
+      <w:r>
+        <w:rPr>
+          <w:rtl/>
+        </w:rPr>
+        <w:t>.</w:t>
+      </w:r>
+      <w:r>
+        <w:rPr>
+          <w:rFonts w:hint="cs"/>
+          <w:rtl/>
+        </w:rPr>
+        <w:t xml:space="preserve"> </w:t>
+      </w:r>
+      <w:r>
+        <w:rPr>
+          <w:rFonts w:hint="cs"/>
+          <w:rtl/>
+        </w:rPr>
+        <w:t xml:space="preserve">همچنین </w:t>
+      </w:r>
+      <w:r>
+        <w:rPr>
+          <w:rFonts w:hint="cs"/>
+          <w:rtl/>
+        </w:rPr>
+        <w:t xml:space="preserve">تحقیقات انجام شده در این زمینه نیز مورد بررسی قرار </w:t>
+      </w:r>
+      <w:r>
+        <w:rPr>
+          <w:rFonts w:hint="cs"/>
+          <w:rtl/>
+        </w:rPr>
+        <w:t>گرفته</w:t>
+      </w:r>
+      <w:r>
+        <w:rPr>
+          <w:rFonts w:hint="cs"/>
+          <w:rtl/>
+        </w:rPr>
+        <w:t xml:space="preserve"> و تعاریف بیان‌شده در آن‌ها توضیح </w:t>
+      </w:r>
+      <w:r>
+        <w:rPr>
+          <w:rFonts w:hint="cs"/>
+          <w:rtl/>
+        </w:rPr>
+        <w:t>داده شده است</w:t>
+      </w:r>
+      <w:r>
+        <w:rPr>
+          <w:rFonts w:hint="cs"/>
+          <w:rtl/>
+        </w:rPr>
+        <w:t>.</w:t>
+      </w:r>
+    </w:p>
+    <w:p>
+      <w:pPr>
+        <w:pStyle w:val="Heading2"/>
+        <w:rPr>
+          <w:rtl/>
+        </w:rPr>
+      </w:pPr>
+      <w:bookmarkStart w:id="7" w:name="_Toc80630216"/>
+      <w:r>
+        <w:rPr>
+          <w:rFonts w:hint="cs"/>
+          <w:rtl/>
+        </w:rPr>
+        <w:t xml:space="preserve">معرفی </w:t>
+      </w:r>
+      <w:r>
+        <w:rPr>
+          <w:rFonts w:hint="cs"/>
+          <w:rtl/>
+        </w:rPr>
+        <w:t>سری</w:t>
+      </w:r>
+      <w:r>
+        <w:rPr>
+          <w:rFonts w:hint="cs"/>
+          <w:rtl/>
+        </w:rPr>
+        <w:t>‌های</w:t>
+      </w:r>
+      <w:r>
+        <w:rPr>
+          <w:rFonts w:hint="cs"/>
+          <w:rtl/>
+        </w:rPr>
+        <w:t xml:space="preserve"> زمانی</w:t>
+      </w:r>
+      <w:bookmarkEnd w:id="7"/>
+      <w:r>
+        <w:rPr>
+          <w:rFonts w:hint="cs"/>
+          <w:rtl/>
+        </w:rPr>
+        <w:t xml:space="preserve"> (</w:t>
+      </w:r>
+      <w:r>
+        <w:t>Time Series</w:t>
+      </w:r>
+      <w:r>
+        <w:rPr>
+          <w:rFonts w:hint="cs"/>
+          <w:rtl/>
+        </w:rPr>
+        <w:t>)</w:t>
+      </w:r>
+    </w:p>
+    <w:p>
+      <w:pPr>
+        <w:rPr>
+          <w:rtl/>
+        </w:rPr>
+      </w:pPr>
+      <w:r>
+        <w:rPr>
+          <w:rFonts w:hint="cs"/>
+          <w:rtl/>
+        </w:rPr>
+        <w:t xml:space="preserve">به طور کلی </w:t>
+      </w:r>
+      <w:r>
+        <w:rPr>
+          <w:rFonts w:hint="cs"/>
+          <w:rtl/>
+        </w:rPr>
+        <w:t xml:space="preserve">مقادیری از داده </w:t>
+      </w:r>
+      <w:r>
+        <w:rPr>
+          <w:rFonts w:hint="cs"/>
+          <w:rtl/>
+        </w:rPr>
+        <w:t xml:space="preserve">که وابسته به زمان هستند و می‌توان طی گذر زمان آن‌ها را جمع‌آوری کرد، </w:t>
+      </w:r>
+      <w:r>
+        <w:rPr>
+          <w:rFonts w:hint="cs"/>
+          <w:rtl/>
+        </w:rPr>
+        <w:t xml:space="preserve">یک </w:t>
+      </w:r>
+      <w:r>
+        <w:t>TS</w:t>
+      </w:r>
+      <w:r>
+        <w:rPr>
+          <w:rFonts w:hint="cs"/>
+          <w:rtl/>
+        </w:rPr>
+        <w:t xml:space="preserve"> تشکیل می‌دهند.</w:t>
+      </w:r>
+      <w:r>
+        <w:rPr>
+          <w:rFonts w:hint="cs"/>
+          <w:rtl/>
+        </w:rPr>
+        <w:t xml:space="preserve"> </w:t>
+      </w:r>
+      <w:r>
+        <w:rPr>
+          <w:rFonts w:hint="cs"/>
+          <w:rtl/>
+        </w:rPr>
+        <w:t xml:space="preserve">داده‌های </w:t>
+      </w:r>
+      <w:r>
+        <w:t>TS</w:t>
+      </w:r>
+      <w:r>
+        <w:rPr>
+          <w:rFonts w:hint="cs"/>
+          <w:rtl/>
+        </w:rPr>
+        <w:t xml:space="preserve"> </w:t>
+      </w:r>
+      <w:r>
+        <w:rPr>
+          <w:rFonts w:hint="cs"/>
+          <w:rtl/>
+        </w:rPr>
+        <w:t>می‌توانند متعلق به تغییرات</w:t>
+      </w:r>
+      <w:r>
+        <w:rPr>
+          <w:rFonts w:hint="cs"/>
+          <w:rtl/>
+        </w:rPr>
+        <w:t xml:space="preserve"> دما،</w:t>
+      </w:r>
+      <w:r>
+        <w:rPr>
+          <w:rFonts w:hint="cs"/>
+          <w:rtl/>
+        </w:rPr>
+        <w:t xml:space="preserve"> </w:t>
+      </w:r>
+      <w:r>
+        <w:rPr>
+          <w:rFonts w:hint="cs"/>
+          <w:rtl/>
+        </w:rPr>
+        <w:t xml:space="preserve">تغییرات </w:t>
+      </w:r>
+      <w:r>
+        <w:rPr>
+          <w:rFonts w:hint="cs"/>
+          <w:rtl/>
+        </w:rPr>
+        <w:t xml:space="preserve">جمعیت یک منطقه، تغییرات ارزش سهام در بازار بورس و یا داده‌های جمع‌آوری شده از یک </w:t>
+      </w:r>
+      <w:r>
+        <w:t>CN</w:t>
+      </w:r>
+      <w:r>
+        <w:rPr>
+          <w:rFonts w:hint="cs"/>
+          <w:rtl/>
+        </w:rPr>
+        <w:t xml:space="preserve"> باشند</w:t>
+      </w:r>
+      <w:r>
+        <w:rPr>
+          <w:rFonts w:hint="cs"/>
+          <w:rtl/>
+        </w:rPr>
+        <w:t xml:space="preserve"> پس این داده‌ها، بیانگر تغییرات ایجاد شده در یک پدیده در طول زمان را منعکس می‌کنند.</w:t>
+      </w:r>
+    </w:p>
+    <w:p>
+      <w:pPr>
+        <w:rPr>
+          <w:rFonts w:hint="cs"/>
+          <w:rtl/>
+        </w:rPr>
+      </w:pPr>
+      <w:r>
+        <w:rPr>
+          <w:rFonts w:hint="cs"/>
+          <w:rtl/>
+        </w:rPr>
+        <w:t xml:space="preserve">به دلیل وابسته بودن داده‌های </w:t>
+      </w:r>
+      <w:r>
+        <w:t>TS</w:t>
+      </w:r>
+      <w:r>
+        <w:rPr>
+          <w:rFonts w:hint="cs"/>
+          <w:rtl/>
+        </w:rPr>
+        <w:t xml:space="preserve"> به زمان، می‌توان یک بردار مانند </w:t>
+      </w:r>
+      <w:r>
+        <w:t>X</w:t>
+      </w:r>
+      <w:r>
+        <w:rPr>
+          <w:rFonts w:hint="cs"/>
+          <w:rtl/>
+        </w:rPr>
+        <w:t xml:space="preserve"> در نظر گرفت و سری زمانی را به صورت زیر معرفی کرد:</w:t>
+      </w:r>
+    </w:p>
+    <w:p>
+      <w:pPr>
+        <w:jc w:val="center"/>
+        <w:rPr>
+          <w:rFonts w:eastAsiaTheme="minorEastAsia"/>
+        </w:rPr>
+      </w:pPr>
+      <m:oMathPara>
+        <m:oMath>
+          <m:r>
+            <w:rPr>
+              <w:rFonts w:ascii="Cambria Math" w:hAnsi="Cambria Math"/>
+            </w:rPr>
+            <m:t>X</m:t>
+          </m:r>
+          <m:d>
+            <m:dPr>
+              <m:ctrlPr>
+                <w:rPr>
+                  <w:rFonts w:ascii="Cambria Math" w:hAnsi="Cambria Math"/>
+                  <w:i/>
+                </w:rPr>
+              </m:ctrlPr>
+            </m:dPr>
+            <m:e>
+              <m:r>
+                <w:rPr>
+                  <w:rFonts w:ascii="Cambria Math" w:hAnsi="Cambria Math"/>
+                </w:rPr>
+                <m:t>t</m:t>
+              </m:r>
+            </m:e>
+          </m:d>
+          <m:r>
+            <w:rPr>
+              <w:rFonts w:ascii="Cambria Math" w:hAnsi="Cambria Math"/>
+            </w:rPr>
+            <m:t>, t=0, 1, 2, …</m:t>
+          </m:r>
+        </m:oMath>
+      </m:oMathPara>
+    </w:p>
+    <w:p>
+      <w:pPr>
+        <w:rPr>
+          <w:rFonts w:eastAsiaTheme="minorEastAsia"/>
+          <w:rtl/>
+        </w:rPr>
+      </w:pPr>
+      <w:r>
+        <w:rPr>
+          <w:rFonts w:eastAsiaTheme="minorEastAsia" w:hint="cs"/>
+          <w:rtl/>
+        </w:rPr>
+        <w:t xml:space="preserve">در این عبارت </w:t>
+      </w:r>
+      <w:r>
+        <w:rPr>
+          <w:rFonts w:eastAsiaTheme="minorEastAsia"/>
+        </w:rPr>
+        <w:t>t</w:t>
+      </w:r>
+      <w:r>
+        <w:rPr>
+          <w:rFonts w:eastAsiaTheme="minorEastAsia" w:hint="cs"/>
+          <w:rtl/>
+        </w:rPr>
+        <w:t xml:space="preserve"> بیانگر زمان و </w:t>
+      </w:r>
+      <w:r>
+        <w:rPr>
+          <w:rFonts w:eastAsiaTheme="minorEastAsia"/>
+        </w:rPr>
+        <w:t>X</w:t>
+      </w:r>
+      <w:r>
+        <w:rPr>
+          <w:rFonts w:eastAsiaTheme="minorEastAsia" w:hint="cs"/>
+          <w:rtl/>
+        </w:rPr>
+        <w:t xml:space="preserve"> یک متغیر تصادفی است.</w:t>
+      </w:r>
+      <w:r>
+        <w:rPr>
+          <w:rFonts w:eastAsiaTheme="minorEastAsia" w:hint="cs"/>
+          <w:rtl/>
+        </w:rPr>
+        <w:t xml:space="preserve"> همان‌طور که در عبارت بیان شده است، زمان صفر نیز قابل استفاده است. </w:t>
+      </w:r>
+      <w:r>
+        <w:rPr>
+          <w:rFonts w:eastAsiaTheme="minorEastAsia" w:hint="cs"/>
+          <w:rtl/>
+        </w:rPr>
+        <w:t>این زمان، می‌تواند لحظه‌ی شروع یک پدیده و یا لحظه‌ی شروع جمع‌آوری داده‌های یک پدیده‌ی در جریان باش</w:t>
+      </w:r>
+      <w:r>
+        <w:rPr>
+          <w:rFonts w:eastAsiaTheme="minorEastAsia" w:hint="cs"/>
+          <w:rtl/>
+        </w:rPr>
+        <w:t>د.</w:t>
+      </w:r>
+      <w:r>
+        <w:rPr>
+          <w:rFonts w:eastAsiaTheme="minorEastAsia" w:hint="cs"/>
+          <w:rtl/>
+        </w:rPr>
+        <w:t xml:space="preserve"> وابسته بودن داده‌های </w:t>
+      </w:r>
+      <w:r>
+        <w:rPr>
+          <w:rFonts w:eastAsiaTheme="minorEastAsia"/>
+        </w:rPr>
+        <w:t>TS</w:t>
+      </w:r>
+      <w:r>
+        <w:rPr>
+          <w:rFonts w:eastAsiaTheme="minorEastAsia" w:hint="cs"/>
+          <w:rtl/>
+        </w:rPr>
+        <w:t xml:space="preserve"> به زمان و تغییراتی که منعکس می‌کنند اهمیت ترتیب را در آن‌ها نشان می‌دهد.</w:t>
+      </w:r>
+      <w:r>
+        <w:rPr>
+          <w:rFonts w:eastAsiaTheme="minorEastAsia" w:hint="cs"/>
+          <w:rtl/>
+        </w:rPr>
+        <w:t xml:space="preserve"> اگر در هر یک از مراحل جمع‌آوری،‌ تحلیل و پیش‌بینی</w:t>
+      </w:r>
+      <w:r>
+        <w:rPr>
+          <w:rStyle w:val="FootnoteReference"/>
+          <w:rFonts w:eastAsiaTheme="minorEastAsia"/>
+          <w:rtl/>
+        </w:rPr>
+        <w:footnoteReference w:id="9"/>
+      </w:r>
+      <w:r>
+        <w:rPr>
+          <w:rFonts w:eastAsiaTheme="minorEastAsia" w:hint="cs"/>
+          <w:rtl/>
+        </w:rPr>
+        <w:t xml:space="preserve"> </w:t>
+      </w:r>
+      <w:r>
+        <w:rPr>
+          <w:rFonts w:eastAsiaTheme="minorEastAsia" w:hint="cs"/>
+          <w:rtl/>
+        </w:rPr>
+        <w:t>ترتیب داده‌ها دستخوش تغییر شود، نتایج به دست آمده قابلیت اعتماد ندارند.</w:t>
+      </w:r>
+    </w:p>
+    <w:p>
+      <w:pPr>
         <w:pStyle w:val="Heading3"/>
         <w:rPr>
-          <w:rtl/>
-        </w:rPr>
-      </w:pPr>
-      <w:bookmarkStart w:id="8" w:name="_Toc80296029"/>
+          <w:rFonts w:eastAsiaTheme="minorEastAsia" w:hint="cs"/>
+          <w:rtl/>
+        </w:rPr>
+      </w:pPr>
+      <w:r>
+        <w:rPr>
+          <w:rFonts w:eastAsiaTheme="minorEastAsia" w:hint="cs"/>
+          <w:rtl/>
+        </w:rPr>
+        <w:t>مدل‌های جمع‌آوری داده در سری زمانی</w:t>
+      </w:r>
+    </w:p>
+    <w:p>
+      <w:pPr>
+        <w:rPr>
+          <w:rFonts w:eastAsiaTheme="minorEastAsia"/>
+          <w:rtl/>
+        </w:rPr>
+      </w:pPr>
+      <w:r>
+        <w:rPr>
+          <w:rFonts w:eastAsiaTheme="minorEastAsia" w:hint="cs"/>
+          <w:rtl/>
+        </w:rPr>
+        <w:t xml:space="preserve">در جمع‌آوری داده‌های </w:t>
+      </w:r>
+      <w:r>
+        <w:rPr>
+          <w:rFonts w:eastAsiaTheme="minorEastAsia"/>
+        </w:rPr>
+        <w:t>TS</w:t>
+      </w:r>
+      <w:r>
+        <w:rPr>
+          <w:rFonts w:eastAsiaTheme="minorEastAsia" w:hint="cs"/>
+          <w:rtl/>
+        </w:rPr>
+        <w:t xml:space="preserve"> اگر فقط از یک ویژگی پدیده‌ی موردنظر استفاده </w:t>
+      </w:r>
+      <w:r>
+        <w:rPr>
+          <w:rFonts w:eastAsiaTheme="minorEastAsia" w:hint="cs"/>
+          <w:rtl/>
+        </w:rPr>
+        <w:t>شود</w:t>
+      </w:r>
+      <w:r>
+        <w:rPr>
+          <w:rFonts w:eastAsiaTheme="minorEastAsia" w:hint="cs"/>
+          <w:rtl/>
+        </w:rPr>
+        <w:t xml:space="preserve">، متغیر </w:t>
+      </w:r>
+      <w:r>
+        <w:rPr>
+          <w:rFonts w:eastAsiaTheme="minorEastAsia"/>
+        </w:rPr>
+        <w:t>X</w:t>
+      </w:r>
+      <w:r>
+        <w:rPr>
+          <w:rFonts w:eastAsiaTheme="minorEastAsia" w:hint="cs"/>
+          <w:rtl/>
+        </w:rPr>
+        <w:t xml:space="preserve"> در عبارت بیان شده یک‌بعدی بوده و مدل سری زمانی را یک متغیره</w:t>
+      </w:r>
+      <w:r>
+        <w:rPr>
+          <w:rStyle w:val="FootnoteReference"/>
+          <w:rFonts w:eastAsiaTheme="minorEastAsia"/>
+          <w:rtl/>
+        </w:rPr>
+        <w:footnoteReference w:id="10"/>
+      </w:r>
+      <w:r>
+        <w:rPr>
+          <w:rFonts w:eastAsiaTheme="minorEastAsia" w:hint="cs"/>
+          <w:rtl/>
+        </w:rPr>
+        <w:t xml:space="preserve"> می‌نامند</w:t>
+      </w:r>
+      <w:r>
+        <w:rPr>
+          <w:rFonts w:eastAsiaTheme="minorEastAsia" w:hint="cs"/>
+          <w:rtl/>
+        </w:rPr>
+        <w:t xml:space="preserve">. ولی اگر از چندین ویژگی برای جمع‌آوری داده استفاده </w:t>
+      </w:r>
+      <w:r>
+        <w:rPr>
+          <w:rFonts w:eastAsiaTheme="minorEastAsia" w:hint="cs"/>
+          <w:rtl/>
+        </w:rPr>
+        <w:lastRenderedPageBreak/>
+        <w:t>شود، به مدل سری زمانی چند متغیره</w:t>
+      </w:r>
+      <w:r>
+        <w:rPr>
+          <w:rStyle w:val="FootnoteReference"/>
+          <w:rFonts w:eastAsiaTheme="minorEastAsia"/>
+          <w:rtl/>
+        </w:rPr>
+        <w:footnoteReference w:id="11"/>
+      </w:r>
+      <w:r>
+        <w:rPr>
+          <w:rFonts w:eastAsiaTheme="minorEastAsia" w:hint="cs"/>
+          <w:rtl/>
+        </w:rPr>
+        <w:t xml:space="preserve"> گویند.</w:t>
+      </w:r>
+      <w:r>
+        <w:rPr>
+          <w:rFonts w:eastAsiaTheme="minorEastAsia" w:hint="cs"/>
+          <w:rtl/>
+        </w:rPr>
+        <w:t xml:space="preserve"> وابستگی داده‌های </w:t>
+      </w:r>
+      <w:r>
+        <w:rPr>
+          <w:rFonts w:eastAsiaTheme="minorEastAsia"/>
+        </w:rPr>
+        <w:t>TS</w:t>
+      </w:r>
+      <w:r>
+        <w:rPr>
+          <w:rFonts w:eastAsiaTheme="minorEastAsia" w:hint="cs"/>
+          <w:rtl/>
+        </w:rPr>
+        <w:t xml:space="preserve"> به زمان امری اساسی است. ولی اگر در کنار ویژگی متغیر بودن با زمان تغییرات مکان و مختصات داده‌ها نیز لحاظ شود</w:t>
+      </w:r>
+      <w:r>
+        <w:rPr>
+          <w:rFonts w:eastAsiaTheme="minorEastAsia" w:hint="cs"/>
+          <w:rtl/>
+        </w:rPr>
+        <w:t>، مباحث مورد بحث وارد علم آمار فضایی</w:t>
+      </w:r>
+      <w:r>
+        <w:rPr>
+          <w:rStyle w:val="FootnoteReference"/>
+          <w:rFonts w:eastAsiaTheme="minorEastAsia"/>
+          <w:rtl/>
+        </w:rPr>
+        <w:footnoteReference w:id="12"/>
+      </w:r>
+      <w:r>
+        <w:rPr>
+          <w:rFonts w:eastAsiaTheme="minorEastAsia" w:hint="cs"/>
+          <w:rtl/>
+        </w:rPr>
+        <w:t xml:space="preserve"> می‌شوند.</w:t>
+      </w:r>
+    </w:p>
+    <w:p>
+      <w:pPr>
+        <w:rPr>
+          <w:rFonts w:eastAsiaTheme="minorEastAsia"/>
+          <w:rtl/>
+        </w:rPr>
+      </w:pPr>
+      <w:r>
+        <w:rPr>
+          <w:rFonts w:eastAsiaTheme="minorEastAsia" w:hint="cs"/>
+          <w:rtl/>
+        </w:rPr>
+        <w:t xml:space="preserve">معمولا مرحله‌ی جمع‌آوری داده‌های </w:t>
+      </w:r>
+      <w:r>
+        <w:rPr>
+          <w:rFonts w:eastAsiaTheme="minorEastAsia"/>
+        </w:rPr>
+        <w:t>TS</w:t>
+      </w:r>
+      <w:r>
+        <w:rPr>
+          <w:rFonts w:eastAsiaTheme="minorEastAsia" w:hint="cs"/>
+          <w:rtl/>
+        </w:rPr>
+        <w:t xml:space="preserve"> بدون توقف و به صورت پیوسته انجام می‌شود</w:t>
+      </w:r>
+      <w:r>
+        <w:rPr>
+          <w:rFonts w:eastAsiaTheme="minorEastAsia" w:hint="cs"/>
+          <w:rtl/>
+        </w:rPr>
+        <w:t xml:space="preserve"> که به آن زمان-پیوسته</w:t>
+      </w:r>
+      <w:r>
+        <w:rPr>
+          <w:rStyle w:val="FootnoteReference"/>
+          <w:rFonts w:eastAsiaTheme="minorEastAsia"/>
+          <w:rtl/>
+        </w:rPr>
+        <w:footnoteReference w:id="13"/>
+      </w:r>
+      <w:r>
+        <w:rPr>
+          <w:rFonts w:eastAsiaTheme="minorEastAsia" w:hint="cs"/>
+          <w:rtl/>
+        </w:rPr>
+        <w:t xml:space="preserve"> گویند</w:t>
+      </w:r>
+      <w:r>
+        <w:rPr>
+          <w:rFonts w:eastAsiaTheme="minorEastAsia" w:hint="cs"/>
+          <w:rtl/>
+        </w:rPr>
+        <w:t>؛ در غیر این صورت مدل جمع‌آوری داده را</w:t>
+      </w:r>
+      <w:r>
+        <w:rPr>
+          <w:rFonts w:eastAsiaTheme="minorEastAsia" w:hint="cs"/>
+          <w:rtl/>
+        </w:rPr>
+        <w:t xml:space="preserve"> </w:t>
+      </w:r>
+      <w:r>
+        <w:rPr>
+          <w:rFonts w:eastAsiaTheme="minorEastAsia" w:hint="cs"/>
+          <w:rtl/>
+        </w:rPr>
+        <w:t>زمان-گسسته</w:t>
+      </w:r>
+      <w:r>
+        <w:rPr>
+          <w:rStyle w:val="FootnoteReference"/>
+          <w:rFonts w:eastAsiaTheme="minorEastAsia"/>
+          <w:rtl/>
+        </w:rPr>
+        <w:footnoteReference w:id="14"/>
+      </w:r>
+      <w:r>
+        <w:rPr>
+          <w:rFonts w:eastAsiaTheme="minorEastAsia" w:hint="cs"/>
+          <w:rtl/>
+        </w:rPr>
+        <w:t xml:space="preserve"> می‌نامند.</w:t>
+      </w:r>
+      <w:r>
+        <w:rPr>
+          <w:rFonts w:eastAsiaTheme="minorEastAsia" w:hint="cs"/>
+          <w:rtl/>
+        </w:rPr>
+        <w:t xml:space="preserve"> از مثال‌های نام برده شده در بخش قبل، تغییرات جمعیت یک منطقه مثالی از مدل زمان-گسسته و </w:t>
+      </w:r>
+      <w:r>
+        <w:rPr>
+          <w:rFonts w:eastAsiaTheme="minorEastAsia" w:hint="cs"/>
+          <w:rtl/>
+        </w:rPr>
+        <w:t>تغییرات دما مثالی از مدل زمان-پیوسته هستند.</w:t>
+      </w:r>
+      <w:r>
+        <w:rPr>
+          <w:rFonts w:eastAsiaTheme="minorEastAsia" w:hint="cs"/>
+          <w:rtl/>
+        </w:rPr>
+        <w:t xml:space="preserve"> در تحلیل‌های انجام شده معمولا از روش جمع‌آوری زمان-گسسته انجام می‌شود که مقاطع مشخصی از زمان برای آن‌ها در نظر گرفته می‌شود. به طور مثال جمع‌آوری داده‌ها به صورت بازه‌های ساعتی، روزانه، هفتگی، ماهانه و سالانه انجام می‌شود. </w:t>
+      </w:r>
+      <w:r>
+        <w:rPr>
+          <w:rFonts w:eastAsiaTheme="minorEastAsia" w:hint="cs"/>
+          <w:rtl/>
+        </w:rPr>
+        <w:t>در نهایت سری‌های زمان-پیوسته قابلیت تبدیل شدن به سری‌های زمان-گسسته را دارند.</w:t>
+      </w:r>
+    </w:p>
+    <w:p>
+      <w:pPr>
+        <w:rPr>
+          <w:rFonts w:eastAsiaTheme="minorEastAsia" w:hint="cs"/>
+          <w:rtl/>
+        </w:rPr>
+      </w:pPr>
+      <w:r>
+        <w:rPr>
+          <w:rFonts w:eastAsiaTheme="minorEastAsia" w:hint="cs"/>
+          <w:rtl/>
+        </w:rPr>
+        <w:t>در این پروژه مدل جمع‌آوری داده‌ها</w:t>
+      </w:r>
+      <w:r>
+        <w:rPr>
+          <w:rFonts w:eastAsiaTheme="minorEastAsia" w:hint="cs"/>
+          <w:rtl/>
+        </w:rPr>
+        <w:t>ی شبکه</w:t>
+      </w:r>
+      <w:r>
+        <w:rPr>
+          <w:rFonts w:eastAsiaTheme="minorEastAsia" w:hint="cs"/>
+          <w:rtl/>
+        </w:rPr>
+        <w:t xml:space="preserve"> به صورت یک‌بعدی و زمان-گسسته است.</w:t>
+      </w:r>
+      <w:r>
+        <w:rPr>
+          <w:rFonts w:eastAsiaTheme="minorEastAsia" w:hint="cs"/>
+          <w:rtl/>
+        </w:rPr>
+        <w:t xml:space="preserve"> همچنین</w:t>
+      </w:r>
+      <w:r>
+        <w:rPr>
+          <w:rFonts w:eastAsiaTheme="minorEastAsia" w:hint="cs"/>
+          <w:rtl/>
+        </w:rPr>
+        <w:t xml:space="preserve"> داده‌های شبکه فقط از نظر تغییرات زمانی قابل تحلیل و بررسی هستند و مباحث علم آمار فضایی در این پایان‌نامه بررسی نمی‌شوند.</w:t>
+      </w:r>
+    </w:p>
+    <w:p>
+      <w:pPr>
+        <w:pStyle w:val="Heading2"/>
+        <w:rPr>
+          <w:rtl/>
+        </w:rPr>
+      </w:pPr>
+      <w:bookmarkStart w:id="8" w:name="_Toc80630217"/>
       <w:r>
         <w:rPr>
           <w:rFonts w:hint="cs"/>
           <w:rtl/>
         </w:rPr>
-        <w:t>فصلی بودن</w:t>
+        <w:t>مولفه‌های</w:t>
+      </w:r>
+      <w:r>
+        <w:rPr>
+          <w:rFonts w:hint="cs"/>
+          <w:rtl/>
+        </w:rPr>
+        <w:t xml:space="preserve"> رفتاری سری زمانی</w:t>
       </w:r>
       <w:bookmarkEnd w:id="8"/>
     </w:p>
     <w:p>
       <w:pPr>
-        <w:pStyle w:val="Heading3"/>
-        <w:rPr>
-          <w:rtl/>
-        </w:rPr>
-      </w:pPr>
-      <w:bookmarkStart w:id="9" w:name="_Toc80296030"/>
+        <w:rPr>
+          <w:rtl/>
+        </w:rPr>
+      </w:pPr>
       <w:r>
         <w:rPr>
           <w:rFonts w:hint="cs"/>
           <w:rtl/>
         </w:rPr>
-        <w:t>تناوب</w:t>
-      </w:r>
-      <w:bookmarkEnd w:id="9"/>
+        <w:t xml:space="preserve">داده‌های بررسی شده در سری زمانی، داده‌های پیوسته در زمان هستند که با گذر زمان رفتار متفاوتی از خود نشان می‌دهند. همیشه برای شروع تحلیل داده‌های سری زمانی، ابتدا باید ویژگی‌های </w:t>
+      </w:r>
+      <w:r>
+        <w:rPr>
+          <w:rFonts w:hint="cs"/>
+          <w:rtl/>
+        </w:rPr>
+        <w:t xml:space="preserve">مشخصی را از رفتار آن‌ها استخراج کرد تا بتوان با توجه به ویژگی‌های رفتاری داده‌ها بهترین </w:t>
+      </w:r>
+      <w:r>
+        <w:rPr>
+          <w:rFonts w:hint="cs"/>
+          <w:rtl/>
+        </w:rPr>
+        <w:t>مدل تحلیل</w:t>
+      </w:r>
+      <w:r>
+        <w:rPr>
+          <w:rFonts w:hint="cs"/>
+          <w:rtl/>
+        </w:rPr>
+        <w:t xml:space="preserve"> را انتخاب و در نتیجه دقیق‌ترین پیش‌بینی را </w:t>
+      </w:r>
+      <w:r>
+        <w:rPr>
+          <w:rFonts w:hint="cs"/>
+          <w:rtl/>
+        </w:rPr>
+        <w:t>ارائه کرد.</w:t>
+      </w:r>
     </w:p>
     <w:p>
       <w:pPr>
-        <w:pStyle w:val="Heading3"/>
-        <w:rPr>
-          <w:rtl/>
-        </w:rPr>
-      </w:pPr>
-      <w:bookmarkStart w:id="10" w:name="_Toc80296031"/>
+        <w:rPr>
+          <w:color w:val="FF0000"/>
+          <w:rtl/>
+        </w:rPr>
+      </w:pPr>
       <w:r>
         <w:rPr>
           <w:rFonts w:hint="cs"/>
-          <w:rtl/>
-        </w:rPr>
-        <w:t>روند</w:t>
-      </w:r>
-      <w:bookmarkEnd w:id="10"/>
+          <w:color w:val="FF0000"/>
+          <w:rtl/>
+        </w:rPr>
+        <w:t>توضیح دلیل استفاده از این ویژگی‌ها در این پروژه</w:t>
+      </w:r>
+      <w:r>
+        <w:rPr>
+          <w:rFonts w:hint="cs"/>
+          <w:color w:val="FF0000"/>
+          <w:rtl/>
+        </w:rPr>
+        <w:t>.....</w:t>
+      </w:r>
     </w:p>
     <w:p>
       <w:pPr>
@@ -7741,15 +9266,30 @@
           <w:rtl/>
         </w:rPr>
       </w:pPr>
-      <w:bookmarkStart w:id="11" w:name="_Toc80296032"/>
       <w:r>
         <w:rPr>
           <w:rFonts w:hint="cs"/>
           <w:rtl/>
         </w:rPr>
-        <w:t>خطا</w:t>
-      </w:r>
-      <w:bookmarkEnd w:id="11"/>
+        <w:t>روند</w:t>
+      </w:r>
+      <w:r>
+        <w:rPr>
+          <w:rFonts w:hint="cs"/>
+          <w:rtl/>
+        </w:rPr>
+        <w:t xml:space="preserve"> (</w:t>
+      </w:r>
+      <w:r>
+        <w:t>Trend</w:t>
+      </w:r>
+      <w:r>
+        <w:rPr>
+          <w:rFonts w:hint="cs"/>
+          <w:rtl/>
+        </w:rPr>
+        <w:t>)</w:t>
+      </w:r>
     </w:p>
     <w:p>
       <w:pPr>
@@ -7758,15 +9298,39 @@
           <w:rtl/>
         </w:rPr>
       </w:pPr>
-      <w:bookmarkStart w:id="12" w:name="_Toc80296033"/>
+      <w:bookmarkStart w:id="9" w:name="_Toc80630219"/>
       <w:r>
         <w:rPr>
           <w:rFonts w:hint="cs"/>
           <w:rtl/>
         </w:rPr>
-        <w:t>باقی‌مانده</w:t>
-      </w:r>
-      <w:bookmarkEnd w:id="12"/>
+        <w:t xml:space="preserve">الگوهای </w:t>
+      </w:r>
+      <w:r>
+        <w:rPr>
+          <w:rFonts w:hint="cs"/>
+          <w:rtl/>
+        </w:rPr>
+        <w:t>تناوب</w:t>
+      </w:r>
+      <w:bookmarkEnd w:id="9"/>
+      <w:r>
+        <w:rPr>
+          <w:rFonts w:hint="cs"/>
+          <w:rtl/>
+        </w:rPr>
+        <w:t xml:space="preserve"> (</w:t>
+      </w:r>
+      <w:r>
+        <w:t>Cyclic Patterns</w:t>
+      </w:r>
+      <w:r>
+        <w:rPr>
+          <w:rFonts w:hint="cs"/>
+          <w:rtl/>
+        </w:rPr>
+        <w:t>)</w:t>
+      </w:r>
     </w:p>
     <w:p>
       <w:pPr>
@@ -7775,73 +9339,282 @@
           <w:rtl/>
         </w:rPr>
       </w:pPr>
-      <w:bookmarkStart w:id="13" w:name="_Toc80296034"/>
       <w:r>
         <w:rPr>
           <w:rFonts w:hint="cs"/>
           <w:rtl/>
         </w:rPr>
-        <w:t>ایستایی</w:t>
-      </w:r>
-      <w:bookmarkEnd w:id="13"/>
+        <w:t>فصلی‌بودن</w:t>
+      </w:r>
+      <w:r>
+        <w:rPr>
+          <w:rFonts w:hint="cs"/>
+          <w:rtl/>
+        </w:rPr>
+        <w:t xml:space="preserve"> (</w:t>
+      </w:r>
+      <w:r>
+        <w:t>Seasonality</w:t>
+      </w:r>
+      <w:r>
+        <w:rPr>
+          <w:rFonts w:hint="cs"/>
+          <w:rtl/>
+        </w:rPr>
+        <w:t>)</w:t>
+      </w:r>
     </w:p>
     <w:p>
       <w:pPr>
+        <w:pStyle w:val="Heading3"/>
+        <w:rPr>
+          <w:rtl/>
+        </w:rPr>
+      </w:pPr>
+      <w:bookmarkStart w:id="10" w:name="_Toc80630221"/>
+      <w:r>
+        <w:rPr>
+          <w:rFonts w:hint="cs"/>
+          <w:rtl/>
+        </w:rPr>
+        <w:t>خطا</w:t>
+      </w:r>
+      <w:bookmarkEnd w:id="10"/>
+      <w:r>
+        <w:rPr>
+          <w:rFonts w:hint="cs"/>
+          <w:rtl/>
+        </w:rPr>
+        <w:t xml:space="preserve"> (</w:t>
+      </w:r>
+      <w:r>
+        <w:t>Error</w:t>
+      </w:r>
+      <w:r>
+        <w:rPr>
+          <w:rFonts w:hint="cs"/>
+          <w:rtl/>
+        </w:rPr>
+        <w:t>)</w:t>
+      </w:r>
+    </w:p>
+    <w:p>
+      <w:pPr>
+        <w:pStyle w:val="Heading3"/>
+        <w:rPr>
+          <w:rtl/>
+        </w:rPr>
+      </w:pPr>
+      <w:bookmarkStart w:id="11" w:name="_Toc80630222"/>
+      <w:r>
+        <w:rPr>
+          <w:rFonts w:hint="cs"/>
+          <w:rtl/>
+        </w:rPr>
+        <w:t>باقی‌مانده</w:t>
+      </w:r>
+      <w:bookmarkEnd w:id="11"/>
+      <w:r>
+        <w:rPr>
+          <w:rFonts w:hint="cs"/>
+          <w:rtl/>
+        </w:rPr>
+        <w:t xml:space="preserve"> (</w:t>
+      </w:r>
+      <w:r>
+        <w:t>Residual</w:t>
+      </w:r>
+      <w:r>
+        <w:rPr>
+          <w:rFonts w:hint="cs"/>
+          <w:rtl/>
+        </w:rPr>
+        <w:t>)</w:t>
+      </w:r>
+    </w:p>
+    <w:p>
+      <w:pPr>
+        <w:pStyle w:val="Heading3"/>
+        <w:rPr>
+          <w:rtl/>
+        </w:rPr>
+      </w:pPr>
+      <w:bookmarkStart w:id="12" w:name="_Toc80630223"/>
+      <w:r>
+        <w:rPr>
+          <w:rFonts w:hint="cs"/>
+          <w:rtl/>
+        </w:rPr>
+        <w:t>ایستایی</w:t>
+      </w:r>
+      <w:bookmarkEnd w:id="12"/>
+      <w:r>
+        <w:rPr>
+          <w:rFonts w:hint="cs"/>
+          <w:rtl/>
+        </w:rPr>
+        <w:t xml:space="preserve"> (</w:t>
+      </w:r>
+      <w:r>
+        <w:t>Stationarity</w:t>
+      </w:r>
+      <w:r>
+        <w:rPr>
+          <w:rFonts w:hint="cs"/>
+          <w:rtl/>
+        </w:rPr>
+        <w:t>)</w:t>
+      </w:r>
+    </w:p>
+    <w:p>
+      <w:pPr>
         <w:pStyle w:val="Heading2"/>
         <w:rPr>
           <w:rtl/>
         </w:rPr>
       </w:pPr>
-      <w:bookmarkStart w:id="14" w:name="_Toc80296035"/>
       <w:r>
         <w:rPr>
           <w:rFonts w:hint="cs"/>
           <w:rtl/>
         </w:rPr>
-        <w:t>پیش‌گویی</w:t>
+        <w:t>پیش‌بینی</w:t>
+      </w:r>
+      <w:r>
+        <w:rPr>
+          <w:rFonts w:hint="cs"/>
+          <w:rtl/>
+        </w:rPr>
+        <w:t xml:space="preserve"> (</w:t>
+      </w:r>
+      <w:r>
+        <w:t>Forecasting</w:t>
+      </w:r>
+      <w:r>
+        <w:rPr>
+          <w:rFonts w:hint="cs"/>
+          <w:rtl/>
+        </w:rPr>
+        <w:t>)</w:t>
+      </w:r>
+    </w:p>
+    <w:p>
+      <w:pPr>
+        <w:pStyle w:val="Heading3"/>
+        <w:rPr>
+          <w:rtl/>
+        </w:rPr>
+      </w:pPr>
+      <w:r>
+        <w:rPr>
+          <w:rFonts w:hint="cs"/>
+          <w:rtl/>
+        </w:rPr>
+        <w:t>مدل‌های پیش‌گویی در سری‌های زمانی</w:t>
+      </w:r>
+    </w:p>
+    <w:p>
+      <w:pPr>
+        <w:pStyle w:val="Heading1"/>
+        <w:rPr>
+          <w:rtl/>
+        </w:rPr>
+      </w:pPr>
+      <w:bookmarkStart w:id="13" w:name="Toofan_UML"/>
+      <w:bookmarkStart w:id="14" w:name="_Toc80630225"/>
+      <w:bookmarkEnd w:id="13"/>
+      <w:r>
+        <w:rPr>
+          <w:rtl/>
+        </w:rPr>
+        <w:lastRenderedPageBreak/>
+        <w:t xml:space="preserve">فصل سوم: </w:t>
+      </w:r>
+      <w:r>
+        <w:rPr>
+          <w:rFonts w:hint="cs"/>
+          <w:rtl/>
+        </w:rPr>
+        <w:t>شرح پروژه</w:t>
       </w:r>
       <w:bookmarkEnd w:id="14"/>
     </w:p>
     <w:p>
       <w:pPr>
-        <w:pStyle w:val="Heading1"/>
-        <w:rPr>
-          <w:rtl/>
-        </w:rPr>
-      </w:pPr>
-      <w:bookmarkStart w:id="15" w:name="Toofan_UML"/>
-      <w:bookmarkStart w:id="16" w:name="_Toc80296036"/>
+        <w:pStyle w:val="Heading2"/>
+        <w:rPr>
+          <w:rtl/>
+        </w:rPr>
+      </w:pPr>
+      <w:bookmarkStart w:id="15" w:name="_Toc80630226"/>
+      <w:r>
+        <w:rPr>
+          <w:rFonts w:hint="cs"/>
+          <w:rtl/>
+        </w:rPr>
+        <w:t>مقدمه</w:t>
+      </w:r>
       <w:bookmarkEnd w:id="15"/>
-      <w:r>
-        <w:rPr>
-          <w:rtl/>
-        </w:rPr>
-        <w:lastRenderedPageBreak/>
-        <w:t xml:space="preserve">فصل سوم: </w:t>
-      </w:r>
+    </w:p>
+    <w:p>
+      <w:pPr>
+        <w:pStyle w:val="Heading2"/>
+        <w:rPr>
+          <w:rtl/>
+        </w:rPr>
+      </w:pPr>
+      <w:bookmarkStart w:id="16" w:name="_Toc80630227"/>
       <w:r>
         <w:rPr>
           <w:rFonts w:hint="cs"/>
           <w:rtl/>
         </w:rPr>
-        <w:t>شرح پروژه</w:t>
+        <w:t>جمع</w:t>
+      </w:r>
+      <w:r>
+        <w:rPr>
+          <w:rFonts w:hint="cs"/>
+          <w:rtl/>
+        </w:rPr>
+        <w:t>‌</w:t>
+      </w:r>
+      <w:r>
+        <w:rPr>
+          <w:rFonts w:hint="cs"/>
+          <w:rtl/>
+        </w:rPr>
+        <w:t>بندی</w:t>
       </w:r>
       <w:bookmarkEnd w:id="16"/>
     </w:p>
     <w:p>
       <w:pPr>
-        <w:pStyle w:val="Heading2"/>
-        <w:rPr>
-          <w:rtl/>
-        </w:rPr>
-      </w:pPr>
-      <w:bookmarkStart w:id="17" w:name="_Toc80296037"/>
+        <w:rPr>
+          <w:rtl/>
+        </w:rPr>
+      </w:pPr>
+    </w:p>
+    <w:p>
+      <w:pPr>
+        <w:pStyle w:val="Heading1"/>
+        <w:rPr>
+          <w:rtl/>
+        </w:rPr>
+      </w:pPr>
+      <w:bookmarkStart w:id="17" w:name="_Toc80630228"/>
+      <w:r>
+        <w:rPr>
+          <w:rtl/>
+        </w:rPr>
+        <w:lastRenderedPageBreak/>
+        <w:t xml:space="preserve">فصل چهارم: </w:t>
+      </w:r>
       <w:r>
         <w:rPr>
           <w:rFonts w:hint="cs"/>
           <w:rtl/>
         </w:rPr>
-        <w:t>مقدمه</w:t>
+        <w:t>نتایج</w:t>
       </w:r>
       <w:bookmarkEnd w:id="17"/>
     </w:p>
@@ -7852,217 +9625,167 @@
           <w:rtl/>
         </w:rPr>
       </w:pPr>
-      <w:bookmarkStart w:id="18" w:name="_Toc80296038"/>
+      <w:bookmarkStart w:id="18" w:name="_Toc80630229"/>
       <w:r>
         <w:rPr>
           <w:rFonts w:hint="cs"/>
           <w:rtl/>
         </w:rPr>
-        <w:t>جمع</w:t>
-      </w:r>
-      <w:r>
-        <w:rPr>
-          <w:rFonts w:hint="cs"/>
-          <w:rtl/>
-        </w:rPr>
-        <w:t>‌</w:t>
-      </w:r>
-      <w:r>
-        <w:rPr>
-          <w:rFonts w:hint="cs"/>
-          <w:rtl/>
-        </w:rPr>
-        <w:t>بندی</w:t>
+        <w:t>مقدمه</w:t>
       </w:r>
       <w:bookmarkEnd w:id="18"/>
     </w:p>
     <w:p>
       <w:pPr>
-        <w:rPr>
-          <w:rtl/>
-        </w:rPr>
-      </w:pPr>
-    </w:p>
-    <w:p>
-      <w:pPr>
-        <w:pStyle w:val="Heading1"/>
-        <w:rPr>
-          <w:rtl/>
-        </w:rPr>
-      </w:pPr>
-      <w:bookmarkStart w:id="19" w:name="_Toc80296039"/>
-      <w:r>
-        <w:rPr>
-          <w:rtl/>
-        </w:rPr>
-        <w:lastRenderedPageBreak/>
-        <w:t xml:space="preserve">فصل چهارم: </w:t>
-      </w:r>
+        <w:pStyle w:val="Heading2"/>
+        <w:rPr>
+          <w:rtl/>
+        </w:rPr>
+      </w:pPr>
+      <w:bookmarkStart w:id="19" w:name="_Toc80630230"/>
       <w:r>
         <w:rPr>
           <w:rFonts w:hint="cs"/>
           <w:rtl/>
         </w:rPr>
-        <w:t>نتایج</w:t>
+        <w:t>جمع</w:t>
+      </w:r>
+      <w:r>
+        <w:rPr>
+          <w:rFonts w:hint="cs"/>
+          <w:rtl/>
+        </w:rPr>
+        <w:t>‌</w:t>
+      </w:r>
+      <w:r>
+        <w:rPr>
+          <w:rFonts w:hint="cs"/>
+          <w:rtl/>
+        </w:rPr>
+        <w:t>بندی</w:t>
       </w:r>
       <w:bookmarkEnd w:id="19"/>
     </w:p>
     <w:p>
       <w:pPr>
-        <w:pStyle w:val="Heading2"/>
-        <w:rPr>
-          <w:rtl/>
-        </w:rPr>
-      </w:pPr>
-      <w:bookmarkStart w:id="20" w:name="_Toc80296040"/>
+        <w:pStyle w:val="Heading1"/>
+        <w:rPr>
+          <w:rtl/>
+        </w:rPr>
+      </w:pPr>
+      <w:bookmarkStart w:id="20" w:name="_Toc80630231"/>
+      <w:r>
+        <w:rPr>
+          <w:rtl/>
+        </w:rPr>
+        <w:lastRenderedPageBreak/>
+        <w:t xml:space="preserve">فصل </w:t>
+      </w:r>
       <w:r>
         <w:rPr>
           <w:rFonts w:hint="cs"/>
           <w:rtl/>
         </w:rPr>
-        <w:t>مقدمه</w:t>
+        <w:t>پنجم</w:t>
+      </w:r>
+      <w:r>
+        <w:rPr>
+          <w:rtl/>
+        </w:rPr>
+        <w:t xml:space="preserve">: </w:t>
+      </w:r>
+      <w:r>
+        <w:rPr>
+          <w:rFonts w:hint="cs"/>
+          <w:rtl/>
+        </w:rPr>
+        <w:t>نتیجه‌گیری و پیشنهادات</w:t>
       </w:r>
       <w:bookmarkEnd w:id="20"/>
     </w:p>
     <w:p>
       <w:pPr>
-        <w:pStyle w:val="Heading2"/>
-        <w:rPr>
-          <w:rtl/>
-        </w:rPr>
-      </w:pPr>
-      <w:bookmarkStart w:id="21" w:name="_Toc80296041"/>
+        <w:bidi w:val="0"/>
+        <w:ind w:firstLine="0"/>
+        <w:jc w:val="left"/>
+        <w:rPr>
+          <w:sz w:val="28"/>
+          <w:szCs w:val="28"/>
+          <w:rtl/>
+        </w:rPr>
+      </w:pPr>
+      <w:r>
+        <w:rPr>
+          <w:sz w:val="28"/>
+          <w:szCs w:val="28"/>
+          <w:rtl/>
+        </w:rPr>
+        <w:br w:type="page"/>
+      </w:r>
+    </w:p>
+    <w:p>
+      <w:pPr>
+        <w:pStyle w:val="Heading1"/>
+        <w:rPr>
+          <w:rtl/>
+        </w:rPr>
+      </w:pPr>
+      <w:bookmarkStart w:id="21" w:name="_Toc80630232"/>
       <w:r>
         <w:rPr>
           <w:rFonts w:hint="cs"/>
           <w:rtl/>
         </w:rPr>
-        <w:t>جمع</w:t>
-      </w:r>
-      <w:r>
-        <w:rPr>
-          <w:rFonts w:hint="cs"/>
-          <w:rtl/>
-        </w:rPr>
-        <w:t>‌</w:t>
-      </w:r>
-      <w:r>
-        <w:rPr>
-          <w:rFonts w:hint="cs"/>
-          <w:rtl/>
-        </w:rPr>
-        <w:t>بندی</w:t>
+        <w:lastRenderedPageBreak/>
+        <w:t>پیوست۱</w:t>
       </w:r>
       <w:bookmarkEnd w:id="21"/>
     </w:p>
     <w:p>
       <w:pPr>
+        <w:bidi w:val="0"/>
+        <w:ind w:firstLine="0"/>
+        <w:jc w:val="left"/>
+        <w:rPr>
+          <w:rtl/>
+        </w:rPr>
+      </w:pPr>
+      <w:r>
+        <w:rPr>
+          <w:rtl/>
+        </w:rPr>
+        <w:br w:type="page"/>
+      </w:r>
+    </w:p>
+    <w:p>
+      <w:pPr>
         <w:pStyle w:val="Heading1"/>
         <w:rPr>
           <w:rtl/>
         </w:rPr>
       </w:pPr>
-      <w:bookmarkStart w:id="22" w:name="_Toc80296042"/>
-      <w:r>
-        <w:rPr>
+      <w:bookmarkStart w:id="22" w:name="_Toc80630233"/>
+      <w:r>
+        <w:rPr>
+          <w:rFonts w:hint="cs"/>
           <w:rtl/>
         </w:rPr>
         <w:lastRenderedPageBreak/>
-        <w:t xml:space="preserve">فصل </w:t>
-      </w:r>
-      <w:r>
-        <w:rPr>
-          <w:rFonts w:hint="cs"/>
-          <w:rtl/>
-        </w:rPr>
-        <w:t>پنجم</w:t>
-      </w:r>
-      <w:r>
-        <w:rPr>
-          <w:rtl/>
-        </w:rPr>
-        <w:t xml:space="preserve">: </w:t>
-      </w:r>
-      <w:r>
-        <w:rPr>
-          <w:rFonts w:hint="cs"/>
-          <w:rtl/>
-        </w:rPr>
-        <w:t>نتیجه‌گیری و پیشنهادات</w:t>
+        <w:t>منابع</w:t>
       </w:r>
       <w:bookmarkEnd w:id="22"/>
     </w:p>
     <w:p>
       <w:pPr>
         <w:bidi w:val="0"/>
-        <w:ind w:firstLine="0"/>
-        <w:jc w:val="left"/>
-        <w:rPr>
-          <w:sz w:val="28"/>
-          <w:szCs w:val="28"/>
-          <w:rtl/>
-        </w:rPr>
-      </w:pPr>
-      <w:r>
-        <w:rPr>
-          <w:sz w:val="28"/>
-          <w:szCs w:val="28"/>
-          <w:rtl/>
-        </w:rPr>
-        <w:br w:type="page"/>
-      </w:r>
-    </w:p>
-    <w:p>
-      <w:pPr>
-        <w:pStyle w:val="Heading1"/>
-        <w:rPr>
-          <w:rtl/>
-        </w:rPr>
-      </w:pPr>
-      <w:bookmarkStart w:id="23" w:name="_Toc80296043"/>
-      <w:r>
-        <w:rPr>
-          <w:rFonts w:hint="cs"/>
-          <w:rtl/>
-        </w:rPr>
-        <w:lastRenderedPageBreak/>
-        <w:t>پیوست۱: لیست برنامه‌ها</w:t>
-      </w:r>
-      <w:bookmarkEnd w:id="23"/>
-    </w:p>
-    <w:p>
-      <w:pPr>
-        <w:bidi w:val="0"/>
-        <w:ind w:firstLine="0"/>
-        <w:jc w:val="left"/>
-        <w:rPr>
-          <w:rtl/>
-        </w:rPr>
-      </w:pPr>
-      <w:r>
-        <w:rPr>
-          <w:rtl/>
-        </w:rPr>
-        <w:br w:type="page"/>
-      </w:r>
-    </w:p>
-    <w:p>
-      <w:pPr>
-        <w:pStyle w:val="Heading1"/>
-        <w:rPr>
-          <w:rtl/>
-        </w:rPr>
-      </w:pPr>
-      <w:bookmarkStart w:id="24" w:name="_Toc80296044"/>
-      <w:r>
-        <w:rPr>
-          <w:rFonts w:hint="cs"/>
-          <w:rtl/>
-        </w:rPr>
-        <w:lastRenderedPageBreak/>
-        <w:t>منابع</w:t>
-      </w:r>
-      <w:bookmarkEnd w:id="24"/>
+        <w:ind w:left="288" w:hanging="288"/>
+      </w:pPr>
+      <w:r>
+        <w:t>[1]</w:t>
+      </w:r>
+      <w:r>
+        <w:t xml:space="preserve"> Jung, Sangjoon, Chonggun Kim, and Younky Chung. "A prediction method of network traffic using time series models." In International Conference on Computational Science and Its Applications, pp. 234-243. Springer, Berlin, Heidelberg, 2006.</w:t>
+      </w:r>
     </w:p>
     <w:sectPr>
       <w:footerReference w:type="default" r:id="rId14"/>
@@ -8251,10 +9974,7 @@
         <w:t xml:space="preserve"> </w:t>
       </w:r>
       <w:r>
-        <w:t>Anomal</w:t>
-      </w:r>
-      <w:r>
-        <w:t>y</w:t>
+        <w:t>Packets</w:t>
       </w:r>
     </w:p>
   </w:footnote>
@@ -8277,7 +9997,7 @@
         <w:t xml:space="preserve"> </w:t>
       </w:r>
       <w:r>
-        <w:t>Time Series</w:t>
+        <w:t>Simple Network Management Protocol</w:t>
       </w:r>
     </w:p>
   </w:footnote>
@@ -8300,7 +10020,223 @@
         <w:t xml:space="preserve"> </w:t>
       </w:r>
       <w:r>
+        <w:t>Real-Time Monitoring</w:t>
+      </w:r>
+    </w:p>
+  </w:footnote>
+  <w:footnote w:id="6">
+    <w:p>
+      <w:pPr>
+        <w:pStyle w:val="FootnoteText"/>
+        <w:bidi w:val="0"/>
+      </w:pPr>
+      <w:r>
+        <w:rPr>
+          <w:rStyle w:val="FootnoteReference"/>
+        </w:rPr>
+        <w:footnoteRef/>
+      </w:r>
+      <w:r>
+        <w:rPr>
+          <w:rtl/>
+        </w:rPr>
+        <w:t xml:space="preserve"> </w:t>
+      </w:r>
+      <w:r>
+        <w:t>Anomal</w:t>
+      </w:r>
+      <w:r>
+        <w:t>y</w:t>
+      </w:r>
+    </w:p>
+  </w:footnote>
+  <w:footnote w:id="7">
+    <w:p>
+      <w:pPr>
+        <w:pStyle w:val="FootnoteText"/>
+        <w:bidi w:val="0"/>
+      </w:pPr>
+      <w:r>
+        <w:rPr>
+          <w:rStyle w:val="FootnoteReference"/>
+        </w:rPr>
+        <w:footnoteRef/>
+      </w:r>
+      <w:r>
+        <w:rPr>
+          <w:rtl/>
+        </w:rPr>
+        <w:t xml:space="preserve"> </w:t>
+      </w:r>
+      <w:r>
+        <w:t>Time Series</w:t>
+      </w:r>
+    </w:p>
+  </w:footnote>
+  <w:footnote w:id="8">
+    <w:p>
+      <w:pPr>
+        <w:pStyle w:val="FootnoteText"/>
+        <w:bidi w:val="0"/>
+      </w:pPr>
+      <w:r>
+        <w:rPr>
+          <w:rStyle w:val="FootnoteReference"/>
+        </w:rPr>
+        <w:footnoteRef/>
+      </w:r>
+      <w:r>
+        <w:rPr>
+          <w:rtl/>
+        </w:rPr>
+        <w:t xml:space="preserve"> </w:t>
+      </w:r>
+      <w:r>
         <w:t>Classification</w:t>
+      </w:r>
+    </w:p>
+  </w:footnote>
+  <w:footnote w:id="9">
+    <w:p>
+      <w:pPr>
+        <w:pStyle w:val="FootnoteText"/>
+        <w:bidi w:val="0"/>
+      </w:pPr>
+      <w:r>
+        <w:rPr>
+          <w:rStyle w:val="FootnoteReference"/>
+        </w:rPr>
+        <w:footnoteRef/>
+      </w:r>
+      <w:r>
+        <w:rPr>
+          <w:rtl/>
+        </w:rPr>
+        <w:t xml:space="preserve"> </w:t>
+      </w:r>
+      <w:r>
+        <w:t>Forecasting</w:t>
+      </w:r>
+    </w:p>
+  </w:footnote>
+  <w:footnote w:id="10">
+    <w:p>
+      <w:pPr>
+        <w:pStyle w:val="FootnoteText"/>
+        <w:bidi w:val="0"/>
+      </w:pPr>
+      <w:r>
+        <w:rPr>
+          <w:rStyle w:val="FootnoteReference"/>
+        </w:rPr>
+        <w:footnoteRef/>
+      </w:r>
+      <w:r>
+        <w:rPr>
+          <w:rtl/>
+        </w:rPr>
+        <w:t xml:space="preserve"> </w:t>
+      </w:r>
+      <w:r>
+        <w:t>Univariate</w:t>
+      </w:r>
+    </w:p>
+  </w:footnote>
+  <w:footnote w:id="11">
+    <w:p>
+      <w:pPr>
+        <w:pStyle w:val="FootnoteText"/>
+        <w:bidi w:val="0"/>
+      </w:pPr>
+      <w:r>
+        <w:rPr>
+          <w:rStyle w:val="FootnoteReference"/>
+        </w:rPr>
+        <w:footnoteRef/>
+      </w:r>
+      <w:r>
+        <w:rPr>
+          <w:rtl/>
+        </w:rPr>
+        <w:t xml:space="preserve"> </w:t>
+      </w:r>
+      <w:r>
+        <w:t>Multivariate</w:t>
+      </w:r>
+    </w:p>
+  </w:footnote>
+  <w:footnote w:id="12">
+    <w:p>
+      <w:pPr>
+        <w:pStyle w:val="FootnoteText"/>
+        <w:bidi w:val="0"/>
+      </w:pPr>
+      <w:r>
+        <w:rPr>
+          <w:rStyle w:val="FootnoteReference"/>
+        </w:rPr>
+        <w:footnoteRef/>
+      </w:r>
+      <w:r>
+        <w:rPr>
+          <w:rtl/>
+        </w:rPr>
+        <w:t xml:space="preserve"> </w:t>
+      </w:r>
+      <w:r>
+        <w:t>Spacial Statistics</w:t>
+      </w:r>
+    </w:p>
+  </w:footnote>
+  <w:footnote w:id="13">
+    <w:p>
+      <w:pPr>
+        <w:pStyle w:val="FootnoteText"/>
+        <w:bidi w:val="0"/>
+      </w:pPr>
+      <w:r>
+        <w:rPr>
+          <w:rStyle w:val="FootnoteReference"/>
+        </w:rPr>
+        <w:footnoteRef/>
+      </w:r>
+      <w:r>
+        <w:rPr>
+          <w:rtl/>
+        </w:rPr>
+        <w:t xml:space="preserve"> </w:t>
+      </w:r>
+      <w:r>
+        <w:t>Continuous Time</w:t>
+      </w:r>
+    </w:p>
+  </w:footnote>
+  <w:footnote w:id="14">
+    <w:p>
+      <w:pPr>
+        <w:pStyle w:val="FootnoteText"/>
+        <w:bidi w:val="0"/>
+      </w:pPr>
+      <w:r>
+        <w:rPr>
+          <w:rStyle w:val="FootnoteReference"/>
+        </w:rPr>
+        <w:footnoteRef/>
+      </w:r>
+      <w:r>
+        <w:rPr>
+          <w:rtl/>
+        </w:rPr>
+        <w:t xml:space="preserve"> </w:t>
+      </w:r>
+      <w:r>
+        <w:t>Discre</w:t>
+      </w:r>
+      <w:r>
+        <w:t>te</w:t>
+      </w:r>
+      <w:r>
+        <w:t xml:space="preserve"> Time</w:t>
       </w:r>
     </w:p>
   </w:footnote>
@@ -35879,6 +37815,16 @@
       <w:spacing w:after="0"/>
     </w:pPr>
   </w:style>
+  <w:style w:type="character" w:styleId="PlaceholderText">
+    <w:name w:val="Placeholder Text"/>
+    <w:basedOn w:val="DefaultParagraphFont"/>
+    <w:uiPriority w:val="99"/>
+    <w:semiHidden/>
+    <w:rsid w:val="00AF218E"/>
+    <w:rPr>
+      <w:color w:val="808080"/>
+    </w:rPr>
+  </w:style>
 </w:styles>
 </file>
 

</xml_diff>

<commit_message>
middle of chapter 3
</commit_message>
<xml_diff>
--- a/RezHodDoc.docx
+++ b/RezHodDoc.docx
@@ -112,7 +112,7 @@
           <v:shape id="_x0000_s1028" type="#_x0000_t75" style="position:absolute;left:0;text-align:left;margin-left:163.4pt;margin-top:0;width:126.95pt;height:78.4pt;z-index:251670528;visibility:visible;mso-wrap-edited:f" wrapcoords="-137 0 -137 21380 21600 21380 21600 0 -137 0" filled="t">
             <v:imagedata r:id="rId9" o:title=""/>
           </v:shape>
-          <o:OLEObject Type="Embed" ProgID="Word.Picture.8" ShapeID="_x0000_s1028" DrawAspect="Content" ObjectID="_1691948162" r:id="rId10"/>
+          <o:OLEObject Type="Embed" ProgID="Word.Picture.8" ShapeID="_x0000_s1028" DrawAspect="Content" ObjectID="_1692038883" r:id="rId10"/>
         </w:object>
       </w:r>
     </w:p>
@@ -594,7 +594,7 @@
           <v:shape id="_x0000_s1029" type="#_x0000_t75" style="position:absolute;left:0;text-align:left;margin-left:167.4pt;margin-top:.1pt;width:118.75pt;height:73.35pt;z-index:251672576;visibility:visible;mso-wrap-edited:f" wrapcoords="-137 0 -137 21380 21600 21380 21600 0 -137 0" filled="t">
             <v:imagedata r:id="rId9" o:title=""/>
           </v:shape>
-          <o:OLEObject Type="Embed" ProgID="Word.Picture.8" ShapeID="_x0000_s1029" DrawAspect="Content" ObjectID="_1691948163" r:id="rId11"/>
+          <o:OLEObject Type="Embed" ProgID="Word.Picture.8" ShapeID="_x0000_s1029" DrawAspect="Content" ObjectID="_1692038884" r:id="rId11"/>
         </w:object>
       </w:r>
     </w:p>
@@ -16234,9 +16234,40 @@
           <w:rFonts w:hint="cs"/>
           <w:rtl/>
         </w:rPr>
-        <w:t xml:space="preserve"> همچنین با استفاده از ابزارهای پایش موجود می‌توان داده‌های شبکه را به صورت بلادرنگ جمع‌آوری و در قالب گزارشات در فرمت‌های مرسوم </w:t>
-      </w:r>
-      <w:r>
+        <w:t xml:space="preserve"> همچنین با استفاده از ابزارهای پایش موجود می‌توان داده‌های شبکه را به صورت بلادرنگ جمع‌آوری و در قالب گزارشات در فرمت‌های مرسوم</w:t>
+      </w:r>
+      <w:r>
+        <w:rPr>
+          <w:rFonts w:hint="cs"/>
+          <w:rtl/>
+        </w:rPr>
+        <w:t xml:space="preserve"> ضبط بسته</w:t>
+      </w:r>
+      <w:r>
+        <w:rPr>
+          <w:rStyle w:val="FootnoteReference"/>
+          <w:rtl/>
+        </w:rPr>
+        <w:footnoteReference w:id="11"/>
+      </w:r>
+      <w:r>
+        <w:rPr>
+          <w:rFonts w:hint="cs"/>
+          <w:rtl/>
+        </w:rPr>
+        <w:t xml:space="preserve"> </w:t>
+      </w:r>
+      <w:r>
+        <w:rPr>
+          <w:rFonts w:hint="cs"/>
+          <w:rtl/>
+        </w:rPr>
+        <w:t>(</w:t>
+      </w:r>
+      <w:r>
+        <w:rPr>
+          <w:rFonts w:cs="Calibri"/>
+        </w:rPr>
         <w:t>pcap</w:t>
       </w:r>
       <w:r>
@@ -16244,7 +16275,35 @@
           <w:rFonts w:hint="cs"/>
           <w:rtl/>
         </w:rPr>
-        <w:t xml:space="preserve"> و یا </w:t>
+        <w:t xml:space="preserve">) </w:t>
+      </w:r>
+      <w:r>
+        <w:rPr>
+          <w:rFonts w:hint="cs"/>
+          <w:rtl/>
+        </w:rPr>
+        <w:t>و یا</w:t>
+      </w:r>
+      <w:r>
+        <w:rPr>
+          <w:rFonts w:hint="cs"/>
+          <w:rtl/>
+        </w:rPr>
+        <w:t xml:space="preserve"> مقادیر جدا شده با کاما</w:t>
+      </w:r>
+      <w:r>
+        <w:rPr>
+          <w:rStyle w:val="FootnoteReference"/>
+          <w:rtl/>
+        </w:rPr>
+        <w:footnoteReference w:id="12"/>
+      </w:r>
+      <w:r>
+        <w:rPr>
+          <w:rFonts w:hint="cs"/>
+          <w:rtl/>
+        </w:rPr>
+        <w:t xml:space="preserve"> (</w:t>
       </w:r>
       <w:r>
         <w:t>csv</w:t>
@@ -16254,7 +16313,14 @@
           <w:rFonts w:hint="cs"/>
           <w:rtl/>
         </w:rPr>
-        <w:t xml:space="preserve"> ذخیره کرد.</w:t>
+        <w:t xml:space="preserve">) </w:t>
+      </w:r>
+      <w:r>
+        <w:rPr>
+          <w:rFonts w:hint="cs"/>
+          <w:rtl/>
+        </w:rPr>
+        <w:t>ذخیره کرد.</w:t>
       </w:r>
     </w:p>
     <w:p>
@@ -16268,14 +16334,22 @@
           <w:rFonts w:hint="cs"/>
           <w:rtl/>
         </w:rPr>
-        <w:t>از آنجایی‌که امروز یافتن، ثبت و پیش‌بینی الگوی رفتاری شبکه‌های کامپیوتری اهمیت زیادی دارد، تکنیک‌هایی از علوم مختلف در این زمینه استفاده شده است که هرکدام اهداف و ویژگی‌های مشخصی دارد. به طور مثال، حافظه‌های طولانی کوتاه‌مدت</w:t>
+        <w:t xml:space="preserve">از آنجایی‌که امروز یافتن، ثبت و پیش‌بینی الگوی رفتاری شبکه‌های کامپیوتری اهمیت زیادی دارد، تکنیک‌هایی از علوم مختلف در این زمینه استفاده شده است که هرکدام اهداف و ویژگی‌های مشخصی دارد. به طور مثال، حافظه‌های </w:t>
+      </w:r>
+      <w:r>
+        <w:rPr>
+          <w:rFonts w:hint="cs"/>
+          <w:rtl/>
+        </w:rPr>
+        <w:lastRenderedPageBreak/>
+        <w:t>طولانی کوتاه‌مدت</w:t>
       </w:r>
       <w:r>
         <w:rPr>
           <w:rStyle w:val="FootnoteReference"/>
           <w:rtl/>
         </w:rPr>
-        <w:footnoteReference w:id="11"/>
+        <w:footnoteReference w:id="13"/>
       </w:r>
       <w:r>
         <w:rPr>
@@ -16306,7 +16380,7 @@
           <w:rStyle w:val="FootnoteReference"/>
           <w:rtl/>
         </w:rPr>
-        <w:footnoteReference w:id="12"/>
+        <w:footnoteReference w:id="14"/>
       </w:r>
       <w:r>
         <w:rPr>
@@ -16330,22 +16404,14 @@
           <w:rFonts w:hint="cs"/>
           <w:rtl/>
         </w:rPr>
-        <w:t xml:space="preserve">در کنار زمینه‌های مختلف شبکه، </w:t>
-      </w:r>
-      <w:r>
-        <w:rPr>
-          <w:rFonts w:hint="cs"/>
-          <w:rtl/>
-        </w:rPr>
-        <w:lastRenderedPageBreak/>
-        <w:t>مانند اینترنت اشیاء</w:t>
+        <w:t>در کنار زمینه‌های مختلف شبکه، مانند اینترنت اشیاء</w:t>
       </w:r>
       <w:r>
         <w:rPr>
           <w:rStyle w:val="FootnoteReference"/>
           <w:rtl/>
         </w:rPr>
-        <w:footnoteReference w:id="13"/>
+        <w:footnoteReference w:id="15"/>
       </w:r>
       <w:r>
         <w:rPr>
@@ -17286,7 +17352,6 @@
     <w:p>
       <w:pPr>
         <w:rPr>
-          <w:rFonts w:hint="cs"/>
           <w:rtl/>
         </w:rPr>
       </w:pPr>
@@ -17323,7 +17388,7 @@
           <w:rStyle w:val="FootnoteReference"/>
           <w:rtl/>
         </w:rPr>
-        <w:footnoteReference w:id="14"/>
+        <w:footnoteReference w:id="16"/>
       </w:r>
       <w:r>
         <w:rPr>
@@ -17354,7 +17419,7 @@
           <w:rStyle w:val="FootnoteReference"/>
           <w:rtl/>
         </w:rPr>
-        <w:footnoteReference w:id="15"/>
+        <w:footnoteReference w:id="17"/>
       </w:r>
       <w:r>
         <w:rPr>
@@ -17385,7 +17450,7 @@
           <w:rStyle w:val="FootnoteReference"/>
           <w:rtl/>
         </w:rPr>
-        <w:footnoteReference w:id="16"/>
+        <w:footnoteReference w:id="18"/>
       </w:r>
       <w:r>
         <w:rPr>
@@ -17430,7 +17495,7 @@
           <w:rStyle w:val="FootnoteReference"/>
           <w:rtl/>
         </w:rPr>
-        <w:footnoteReference w:id="17"/>
+        <w:footnoteReference w:id="19"/>
       </w:r>
       <w:r>
         <w:rPr>
@@ -17444,7 +17509,7 @@
           <w:rStyle w:val="FootnoteReference"/>
           <w:rtl/>
         </w:rPr>
-        <w:footnoteReference w:id="18"/>
+        <w:footnoteReference w:id="20"/>
       </w:r>
       <w:r>
         <w:rPr>
@@ -17458,7 +17523,7 @@
           <w:rStyle w:val="FootnoteReference"/>
           <w:rtl/>
         </w:rPr>
-        <w:footnoteReference w:id="19"/>
+        <w:footnoteReference w:id="21"/>
       </w:r>
       <w:r>
         <w:rPr>
@@ -17472,7 +17537,7 @@
           <w:rStyle w:val="FootnoteReference"/>
           <w:rtl/>
         </w:rPr>
-        <w:footnoteReference w:id="20"/>
+        <w:footnoteReference w:id="22"/>
       </w:r>
       <w:r>
         <w:rPr>
@@ -17493,7 +17558,15 @@
           <w:rFonts w:hint="cs"/>
           <w:rtl/>
         </w:rPr>
-        <w:t xml:space="preserve">در این پروژه از مفاهیم سری زمانی استفاده شده است که در بخش بعدی به طور کامل توضیح داده خواهد شد. ابزارهایی تحت این مفاهیم نیز وجود دارد که به کاربر امکان جمع‌آوری و ذخیره‌سازی داده‌های جاری، نه تنها در شبکه‌های کامپیوتری، بلکه در تمامی اجزای سیستم را می‌دهد. </w:t>
+        <w:t xml:space="preserve">در این پروژه از مفاهیم سری زمانی استفاده شده است که در بخش بعدی به طور کامل توضیح داده خواهد شد. ابزارهایی تحت این مفاهیم نیز وجود دارد که به کاربر امکان جمع‌آوری و ذخیره‌سازی داده‌های جاری، نه تنها در </w:t>
+      </w:r>
+      <w:r>
+        <w:rPr>
+          <w:rFonts w:hint="cs"/>
+          <w:rtl/>
+        </w:rPr>
+        <w:lastRenderedPageBreak/>
+        <w:t xml:space="preserve">شبکه‌های کامپیوتری، بلکه در تمامی اجزای سیستم را می‌دهد. </w:t>
       </w:r>
       <w:r>
         <w:rPr>
@@ -17507,22 +17580,14 @@
           <w:rStyle w:val="FootnoteReference"/>
           <w:rtl/>
         </w:rPr>
-        <w:footnoteReference w:id="21"/>
-      </w:r>
-      <w:r>
-        <w:rPr>
-          <w:rFonts w:hint="cs"/>
-          <w:rtl/>
-        </w:rPr>
-        <w:t xml:space="preserve"> از این دسته </w:t>
-      </w:r>
-      <w:r>
-        <w:rPr>
-          <w:rFonts w:hint="cs"/>
-          <w:rtl/>
-        </w:rPr>
-        <w:lastRenderedPageBreak/>
-        <w:t>هستند که ا</w:t>
+        <w:footnoteReference w:id="23"/>
+      </w:r>
+      <w:r>
+        <w:rPr>
+          <w:rFonts w:hint="cs"/>
+          <w:rtl/>
+        </w:rPr>
+        <w:t xml:space="preserve"> از این دسته هستند که ا</w:t>
       </w:r>
       <w:r>
         <w:rPr>
@@ -17536,7 +17601,7 @@
           <w:rStyle w:val="FootnoteReference"/>
           <w:rtl/>
         </w:rPr>
-        <w:footnoteReference w:id="22"/>
+        <w:footnoteReference w:id="24"/>
       </w:r>
       <w:r>
         <w:rPr>
@@ -17557,7 +17622,7 @@
           <w:rStyle w:val="FootnoteReference"/>
           <w:rtl/>
         </w:rPr>
-        <w:footnoteReference w:id="23"/>
+        <w:footnoteReference w:id="25"/>
       </w:r>
       <w:r>
         <w:rPr>
@@ -17592,7 +17657,7 @@
           <w:rStyle w:val="FootnoteReference"/>
           <w:rtl/>
         </w:rPr>
-        <w:footnoteReference w:id="24"/>
+        <w:footnoteReference w:id="26"/>
       </w:r>
       <w:r>
         <w:rPr>
@@ -17613,7 +17678,7 @@
           <w:rStyle w:val="FootnoteReference"/>
           <w:rtl/>
         </w:rPr>
-        <w:footnoteReference w:id="25"/>
+        <w:footnoteReference w:id="27"/>
       </w:r>
       <w:r>
         <w:rPr>
@@ -17634,7 +17699,7 @@
           <w:rStyle w:val="FootnoteReference"/>
           <w:rtl/>
         </w:rPr>
-        <w:footnoteReference w:id="26"/>
+        <w:footnoteReference w:id="28"/>
       </w:r>
       <w:r>
         <w:rPr>
@@ -17845,7 +17910,6 @@
     <w:p>
       <w:pPr>
         <w:rPr>
-          <w:rFonts w:hint="cs"/>
           <w:rtl/>
         </w:rPr>
       </w:pPr>
@@ -17868,7 +17932,7 @@
           <w:rStyle w:val="FootnoteReference"/>
           <w:rtl/>
         </w:rPr>
-        <w:footnoteReference w:id="27"/>
+        <w:footnoteReference w:id="29"/>
       </w:r>
       <w:r>
         <w:rPr>
@@ -18028,7 +18092,15 @@
           <w:rFonts w:hint="cs"/>
           <w:rtl/>
         </w:rPr>
-        <w:t xml:space="preserve">جمعیت یک منطقه، تغییرات ارزش سهام در بازار بورس و یا داده‌های جمع‌آوری شده از یک </w:t>
+        <w:t xml:space="preserve">جمعیت یک منطقه، تغییرات </w:t>
+      </w:r>
+      <w:r>
+        <w:rPr>
+          <w:rFonts w:hint="cs"/>
+          <w:rtl/>
+        </w:rPr>
+        <w:lastRenderedPageBreak/>
+        <w:t xml:space="preserve">ارزش سهام در بازار بورس و یا داده‌های جمع‌آوری شده از یک </w:t>
       </w:r>
       <w:r>
         <w:t>CN</w:t>
@@ -18059,7 +18131,6 @@
           <w:rFonts w:hint="cs"/>
           <w:rtl/>
         </w:rPr>
-        <w:lastRenderedPageBreak/>
         <w:t xml:space="preserve">به دلیل وابسته بودن داده‌های </w:t>
       </w:r>
       <w:r>
@@ -18607,7 +18678,7 @@
           <w:rFonts w:eastAsiaTheme="minorEastAsia"/>
           <w:rtl/>
         </w:rPr>
-        <w:footnoteReference w:id="28"/>
+        <w:footnoteReference w:id="30"/>
       </w:r>
       <w:r>
         <w:rPr>
@@ -18629,7 +18700,7 @@
           <w:rFonts w:eastAsiaTheme="minorEastAsia"/>
           <w:rtl/>
         </w:rPr>
-        <w:footnoteReference w:id="29"/>
+        <w:footnoteReference w:id="31"/>
       </w:r>
       <w:r>
         <w:rPr>
@@ -18671,7 +18742,7 @@
           <w:rFonts w:eastAsiaTheme="minorEastAsia"/>
           <w:rtl/>
         </w:rPr>
-        <w:footnoteReference w:id="30"/>
+        <w:footnoteReference w:id="32"/>
       </w:r>
       <w:r>
         <w:rPr>
@@ -18693,6 +18764,7 @@
           <w:rFonts w:eastAsiaTheme="minorEastAsia" w:hint="cs"/>
           <w:rtl/>
         </w:rPr>
+        <w:lastRenderedPageBreak/>
         <w:t xml:space="preserve">معمولا مرحله‌ی جمع‌آوری داده‌های </w:t>
       </w:r>
       <w:r>
@@ -18721,7 +18793,7 @@
           <w:rFonts w:eastAsiaTheme="minorEastAsia"/>
           <w:rtl/>
         </w:rPr>
-        <w:footnoteReference w:id="31"/>
+        <w:footnoteReference w:id="33"/>
       </w:r>
       <w:r>
         <w:rPr>
@@ -18757,7 +18829,7 @@
           <w:rFonts w:eastAsiaTheme="minorEastAsia"/>
           <w:rtl/>
         </w:rPr>
-        <w:footnoteReference w:id="32"/>
+        <w:footnoteReference w:id="34"/>
       </w:r>
       <w:r>
         <w:rPr>
@@ -18785,15 +18857,7 @@
           <w:rFonts w:eastAsiaTheme="minorEastAsia" w:hint="cs"/>
           <w:rtl/>
         </w:rPr>
-        <w:t xml:space="preserve"> در تحلیل‌های انجام شده معمولا از روش جمع‌آوری زمان-گسسته انجام می‌شود که مقاطع مشخصی از زمان برای آن‌ها </w:t>
-      </w:r>
-      <w:r>
-        <w:rPr>
-          <w:rFonts w:eastAsiaTheme="minorEastAsia" w:hint="cs"/>
-          <w:rtl/>
-        </w:rPr>
-        <w:lastRenderedPageBreak/>
-        <w:t xml:space="preserve">در نظر گرفته می‌شود. به طور مثال جمع‌آوری داده‌ها به صورت بازه‌های ساعتی، روزانه، هفتگی، ماهانه و سالانه انجام می‌شود. </w:t>
+        <w:t xml:space="preserve"> در تحلیل‌های انجام شده معمولا از روش جمع‌آوری زمان-گسسته انجام می‌شود که مقاطع مشخصی از زمان برای آن‌ها در نظر گرفته می‌شود. به طور مثال جمع‌آوری داده‌ها به صورت بازه‌های ساعتی، روزانه، هفتگی، ماهانه و سالانه انجام می‌شود. </w:t>
       </w:r>
       <w:r>
         <w:rPr>
@@ -18972,7 +19036,7 @@
           <w:rStyle w:val="FootnoteReference"/>
           <w:rtl/>
         </w:rPr>
-        <w:footnoteReference w:id="33"/>
+        <w:footnoteReference w:id="35"/>
       </w:r>
       <w:r>
         <w:rPr>
@@ -19208,6 +19272,7 @@
         <w:rPr>
           <w:noProof/>
         </w:rPr>
+        <w:lastRenderedPageBreak/>
         <w:drawing>
           <wp:inline distT="0" distB="0" distL="0" distR="0" wp14:anchorId="6633E0BE" wp14:editId="4BCF1D43">
             <wp:extent cx="5519747" cy="1630018"/>
@@ -19432,7 +19497,6 @@
           <w:rFonts w:hint="cs"/>
           <w:rtl/>
         </w:rPr>
-        <w:lastRenderedPageBreak/>
         <w:t xml:space="preserve">باید به این نکته توجه داشت که روند دائمی نیست، و هنگامی که افزایش یا کاهش ممتد در داده‌ها رویت می‌شود می‌توان وجود روند را اعلام کرد. </w:t>
       </w:r>
       <w:r>
@@ -19754,6 +19818,7 @@
           <w:noProof/>
           <w:rtl/>
         </w:rPr>
+        <w:lastRenderedPageBreak/>
         <w:drawing>
           <wp:inline distT="0" distB="0" distL="0" distR="0" wp14:anchorId="01738E48" wp14:editId="5F7513DB">
             <wp:extent cx="5749925" cy="1261110"/>
@@ -19954,15 +20019,7 @@
           <w:rFonts w:hint="cs"/>
           <w:rtl/>
         </w:rPr>
-        <w:t xml:space="preserve">تغییرات چرخه‌ای که در بازه‌های مختلف و نامعلوم در روند داده‌ها دیده می‌شود، الگوهای تناوبی نام دارند. بر خلاف الگوهای فصلی که در زمان مشخص و در بازه‌های تعیین شده امکان حضور داشتند،‌ تغییرات تناوبی در بازه‌های </w:t>
-      </w:r>
-      <w:r>
-        <w:rPr>
-          <w:rFonts w:hint="cs"/>
-          <w:rtl/>
-        </w:rPr>
-        <w:lastRenderedPageBreak/>
-        <w:t>نامشخص و طولانی مدت رخ می‌دهند که معمولا این بازه‌ها بیشتر از ۲ سال است.</w:t>
+        <w:t>تغییرات چرخه‌ای که در بازه‌های مختلف و نامعلوم در روند داده‌ها دیده می‌شود، الگوهای تناوبی نام دارند. بر خلاف الگوهای فصلی که در زمان مشخص و در بازه‌های تعیین شده امکان حضور داشتند،‌ تغییرات تناوبی در بازه‌های نامشخص و طولانی مدت رخ می‌دهند که معمولا این بازه‌ها بیشتر از ۲ سال است.</w:t>
       </w:r>
       <w:r>
         <w:rPr>
@@ -20111,7 +20168,7 @@
           <w:rStyle w:val="FootnoteReference"/>
           <w:rtl/>
         </w:rPr>
-        <w:footnoteReference w:id="34"/>
+        <w:footnoteReference w:id="36"/>
       </w:r>
       <w:r>
         <w:rPr>
@@ -20139,7 +20196,7 @@
           <w:rStyle w:val="FootnoteReference"/>
           <w:rtl/>
         </w:rPr>
-        <w:footnoteReference w:id="35"/>
+        <w:footnoteReference w:id="37"/>
       </w:r>
       <w:r>
         <w:rPr>
@@ -20153,7 +20210,7 @@
           <w:rStyle w:val="FootnoteReference"/>
           <w:rtl/>
         </w:rPr>
-        <w:footnoteReference w:id="36"/>
+        <w:footnoteReference w:id="38"/>
       </w:r>
       <w:r>
         <w:rPr>
@@ -20419,6 +20476,7 @@
           <w:rFonts w:hint="cs"/>
           <w:rtl/>
         </w:rPr>
+        <w:lastRenderedPageBreak/>
         <w:t>نمودارهای تابع خودهمبستگی</w:t>
       </w:r>
       <w:r>
@@ -20426,7 +20484,7 @@
           <w:rStyle w:val="FootnoteReference"/>
           <w:rtl/>
         </w:rPr>
-        <w:footnoteReference w:id="37"/>
+        <w:footnoteReference w:id="39"/>
       </w:r>
       <w:r>
         <w:rPr>
@@ -20450,7 +20508,7 @@
           <w:rStyle w:val="FootnoteReference"/>
           <w:rtl/>
         </w:rPr>
-        <w:footnoteReference w:id="38"/>
+        <w:footnoteReference w:id="40"/>
       </w:r>
       <w:r>
         <w:rPr>
@@ -20517,7 +20575,7 @@
           <w:rStyle w:val="FootnoteReference"/>
           <w:rtl/>
         </w:rPr>
-        <w:footnoteReference w:id="39"/>
+        <w:footnoteReference w:id="41"/>
       </w:r>
       <w:r>
         <w:rPr>
@@ -20573,15 +20631,7 @@
           <w:rFonts w:hint="cs"/>
           <w:rtl/>
         </w:rPr>
-        <w:t xml:space="preserve">. اگر سری زمانی موردنظر با سری زمانی دیگری </w:t>
-      </w:r>
-      <w:r>
-        <w:rPr>
-          <w:rFonts w:hint="cs"/>
-          <w:rtl/>
-        </w:rPr>
-        <w:lastRenderedPageBreak/>
-        <w:t>مقایسه شود به آن بررسی میزان همبستگی گویند و اگر مقادیر یک سری زمانی با خودش مقایسه شود به آن بررسی میزان خودهمبستگی گویند.</w:t>
+        <w:t>. اگر سری زمانی موردنظر با سری زمانی دیگری مقایسه شود به آن بررسی میزان همبستگی گویند و اگر مقادیر یک سری زمانی با خودش مقایسه شود به آن بررسی میزان خودهمبستگی گویند.</w:t>
       </w:r>
     </w:p>
     <w:p>
@@ -21004,7 +21054,7 @@
           <w:rStyle w:val="FootnoteReference"/>
           <w:rtl/>
         </w:rPr>
-        <w:footnoteReference w:id="40"/>
+        <w:footnoteReference w:id="42"/>
       </w:r>
       <w:r>
         <w:rPr>
@@ -21143,6 +21193,7 @@
           <w:noProof/>
           <w:rtl/>
         </w:rPr>
+        <w:lastRenderedPageBreak/>
         <w:drawing>
           <wp:inline distT="0" distB="0" distL="0" distR="0" wp14:anchorId="0A190734" wp14:editId="3EAD68CC">
             <wp:extent cx="2384516" cy="1715442"/>
@@ -21364,15 +21415,7 @@
           <w:rFonts w:hint="cs"/>
           <w:rtl/>
         </w:rPr>
-        <w:t xml:space="preserve">در این نمودار، محور افقی نشان‌دهنده‌ی شماره و تعداد تأخیرها و محور عمودی نشان‌دهنده‌ی ضریب همبستگی </w:t>
-      </w:r>
-      <w:r>
-        <w:rPr>
-          <w:rFonts w:hint="cs"/>
-          <w:rtl/>
-        </w:rPr>
-        <w:lastRenderedPageBreak/>
-        <w:t>است.</w:t>
+        <w:t>در این نمودار، محور افقی نشان‌دهنده‌ی شماره و تعداد تأخیرها و محور عمودی نشان‌دهنده‌ی ضریب همبستگی است.</w:t>
       </w:r>
       <w:r>
         <w:rPr>
@@ -21424,7 +21467,7 @@
           <w:rStyle w:val="FootnoteReference"/>
           <w:rtl/>
         </w:rPr>
-        <w:footnoteReference w:id="41"/>
+        <w:footnoteReference w:id="43"/>
       </w:r>
       <w:r>
         <w:rPr>
@@ -21561,7 +21604,7 @@
           <w:rStyle w:val="FootnoteReference"/>
           <w:rtl/>
         </w:rPr>
-        <w:footnoteReference w:id="42"/>
+        <w:footnoteReference w:id="44"/>
       </w:r>
       <w:r>
         <w:rPr>
@@ -21575,7 +21618,7 @@
           <w:rStyle w:val="FootnoteReference"/>
           <w:rtl/>
         </w:rPr>
-        <w:footnoteReference w:id="43"/>
+        <w:footnoteReference w:id="45"/>
       </w:r>
       <w:r>
         <w:rPr>
@@ -21596,7 +21639,7 @@
           <w:rStyle w:val="FootnoteReference"/>
           <w:rtl/>
         </w:rPr>
-        <w:footnoteReference w:id="44"/>
+        <w:footnoteReference w:id="46"/>
       </w:r>
       <w:r>
         <w:rPr>
@@ -21617,6 +21660,7 @@
           <w:noProof/>
           <w:rtl/>
         </w:rPr>
+        <w:lastRenderedPageBreak/>
         <w:drawing>
           <wp:inline distT="0" distB="0" distL="0" distR="0" wp14:anchorId="0832406D" wp14:editId="6DE66288">
             <wp:extent cx="2275372" cy="1665025"/>
@@ -21807,7 +21851,7 @@
           <w:rStyle w:val="FootnoteReference"/>
           <w:rtl/>
         </w:rPr>
-        <w:footnoteReference w:id="45"/>
+        <w:footnoteReference w:id="47"/>
       </w:r>
       <w:r>
         <w:rPr>
@@ -21845,7 +21889,7 @@
           <w:rStyle w:val="FootnoteReference"/>
           <w:rtl/>
         </w:rPr>
-        <w:footnoteReference w:id="46"/>
+        <w:footnoteReference w:id="48"/>
       </w:r>
       <w:r>
         <w:rPr>
@@ -21866,7 +21910,7 @@
           <w:rStyle w:val="FootnoteReference"/>
           <w:rtl/>
         </w:rPr>
-        <w:footnoteReference w:id="47"/>
+        <w:footnoteReference w:id="49"/>
       </w:r>
       <w:r>
         <w:rPr>
@@ -22140,15 +22184,7 @@
           <w:rFonts w:hint="cs"/>
           <w:rtl/>
         </w:rPr>
-        <w:t xml:space="preserve">عدم حضور روند در </w:t>
-      </w:r>
-      <w:r>
-        <w:rPr>
-          <w:rFonts w:hint="cs"/>
-          <w:rtl/>
-        </w:rPr>
-        <w:lastRenderedPageBreak/>
-        <w:t>آن اشاره کرد.</w:t>
+        <w:t>عدم حضور روند در آن اشاره کرد.</w:t>
       </w:r>
       <w:r>
         <w:rPr>
@@ -22227,6 +22263,7 @@
           <w:noProof/>
           <w:rtl/>
         </w:rPr>
+        <w:lastRenderedPageBreak/>
         <w:drawing>
           <wp:inline distT="0" distB="0" distL="0" distR="0" wp14:anchorId="2A54F098" wp14:editId="6AD5598E">
             <wp:extent cx="4742669" cy="1433015"/>
@@ -22783,7 +22820,6 @@
           <w:rFonts w:hint="cs"/>
           <w:rtl/>
         </w:rPr>
-        <w:lastRenderedPageBreak/>
         <w:t>پیاده‌روی تصادفی (</w:t>
       </w:r>
       <w:r>
@@ -22914,7 +22950,15 @@
           <w:rFonts w:hint="cs"/>
           <w:rtl/>
         </w:rPr>
-        <w:t xml:space="preserve"> هر مقدار تولیدی در سری زمانی بدون وابستگی به زمان و داده‌های دیگر سری است. ولی در پیاده‌روی تصادفی هر مقدار با توجه به مقدار قبلی تولید می‌شود؛ به این صورت که به مقدار کنونی یک مقدار تصادفی اضافه شده و مقدار بعدی تولید می‌شود.</w:t>
+        <w:t xml:space="preserve"> هر مقدار تولیدی در سری زمانی بدون وابستگی به زمان و داده‌های دیگر سری است. ولی در پیاده‌روی تصادفی هر مقدار با توجه به </w:t>
+      </w:r>
+      <w:r>
+        <w:rPr>
+          <w:rFonts w:hint="cs"/>
+          <w:rtl/>
+        </w:rPr>
+        <w:lastRenderedPageBreak/>
+        <w:t>مقدار قبلی تولید می‌شود؛ به این صورت که به مقدار کنونی یک مقدار تصادفی اضافه شده و مقدار بعدی تولید می‌شود.</w:t>
       </w:r>
       <w:r>
         <w:rPr>
@@ -23491,7 +23535,6 @@
           <w:rFonts w:hint="cs"/>
           <w:rtl/>
         </w:rPr>
-        <w:lastRenderedPageBreak/>
         <w:t>ایستایی (</w:t>
       </w:r>
       <w:r>
@@ -23541,7 +23584,15 @@
           <w:rFonts w:hint="cs"/>
           <w:rtl/>
         </w:rPr>
-        <w:t xml:space="preserve"> از طرفی، وجود خاصیت فصلی و یا وجود روند مشخص در سری زمانی نشان‌دهنده‌ی وابستگی مقادیر به زمان است. در نتیجه سری‌های زمانی ایستا روند مشخص و خاصیت فصلی ندارند.</w:t>
+        <w:t xml:space="preserve"> از طرفی، وجود خاصیت </w:t>
+      </w:r>
+      <w:r>
+        <w:rPr>
+          <w:rFonts w:hint="cs"/>
+          <w:rtl/>
+        </w:rPr>
+        <w:lastRenderedPageBreak/>
+        <w:t>فصلی و یا وجود روند مشخص در سری زمانی نشان‌دهنده‌ی وابستگی مقادیر به زمان است. در نتیجه سری‌های زمانی ایستا روند مشخص و خاصیت فصلی ندارند.</w:t>
       </w:r>
       <w:r>
         <w:rPr>
@@ -23866,7 +23917,7 @@
           <w:rStyle w:val="FootnoteReference"/>
           <w:rtl/>
         </w:rPr>
-        <w:footnoteReference w:id="48"/>
+        <w:footnoteReference w:id="50"/>
       </w:r>
       <w:r>
         <w:rPr>
@@ -23880,7 +23931,7 @@
           <w:rStyle w:val="FootnoteReference"/>
           <w:rtl/>
         </w:rPr>
-        <w:footnoteReference w:id="49"/>
+        <w:footnoteReference w:id="51"/>
       </w:r>
       <w:r>
         <w:rPr>
@@ -23901,7 +23952,63 @@
           <w:rFonts w:hint="cs"/>
           <w:rtl/>
         </w:rPr>
-        <w:t xml:space="preserve"> این دسته آزمون‌ها روش‌ها و گرایش‌های زیادی دارند که روش دیکی-</w:t>
+        <w:t xml:space="preserve"> این دسته آزمون‌ها روش‌ها و گرایش‌های زیادی دارند که روش دیکی-فولر یکی از آن‌ها است.</w:t>
+      </w:r>
+      <w:r>
+        <w:rPr>
+          <w:rFonts w:hint="cs"/>
+          <w:rtl/>
+        </w:rPr>
+        <w:t xml:space="preserve"> این تست سری زمانی را به عنوان ورودی دریافت می‌کند و خروجی خود را تولید می‌کند. شکل ۸-۲ یک خروجی نمونه از تست دیکی-فولر است.</w:t>
+      </w:r>
+      <w:r>
+        <w:rPr>
+          <w:rFonts w:hint="cs"/>
+          <w:rtl/>
+        </w:rPr>
+        <w:t xml:space="preserve"> در خروجی این تست، درصدهایی به عنوان معیار نشان داده می‌شوند که در شکل ۲-۸ در سطرهای </w:t>
+      </w:r>
+      <w:r>
+        <w:rPr>
+          <w:rFonts w:hint="cs"/>
+          <w:rtl/>
+        </w:rPr>
+        <w:t>پنج</w:t>
+      </w:r>
+      <w:r>
+        <w:rPr>
+          <w:rFonts w:hint="cs"/>
+          <w:rtl/>
+        </w:rPr>
+        <w:t xml:space="preserve"> الی </w:t>
+      </w:r>
+      <w:r>
+        <w:rPr>
+          <w:rFonts w:hint="cs"/>
+          <w:rtl/>
+        </w:rPr>
+        <w:t>هفت</w:t>
+      </w:r>
+      <w:r>
+        <w:rPr>
+          <w:rFonts w:hint="cs"/>
+          <w:rtl/>
+        </w:rPr>
+        <w:t xml:space="preserve"> خروجی قرار دارند. سطر اول خروجی باید با این معیارها مقایسه شود تا درصدی که به آن اندازه احتمال می‌رود داده‌های سری زمانی ایستا باشند شناسایی شود.</w:t>
+      </w:r>
+      <w:r>
+        <w:rPr>
+          <w:rFonts w:hint="cs"/>
+          <w:rtl/>
+        </w:rPr>
+        <w:t xml:space="preserve"> در شکل ۲-۸ عدد سطر اول منفی یک است که از مقدار معیارهای درصدهای داده شده بیشتر است</w:t>
+      </w:r>
+      <w:r>
+        <w:rPr>
+          <w:rFonts w:hint="cs"/>
+          <w:rtl/>
+        </w:rPr>
+        <w:t xml:space="preserve">. همچنین در سطر دوم عدد به دست آمده </w:t>
       </w:r>
       <w:r>
         <w:rPr>
@@ -23909,63 +24016,7 @@
           <w:rtl/>
         </w:rPr>
         <w:lastRenderedPageBreak/>
-        <w:t>فولر یکی از آن‌ها است.</w:t>
-      </w:r>
-      <w:r>
-        <w:rPr>
-          <w:rFonts w:hint="cs"/>
-          <w:rtl/>
-        </w:rPr>
-        <w:t xml:space="preserve"> این تست سری زمانی را به عنوان ورودی دریافت می‌کند و خروجی خود را تولید می‌کند. شکل ۸-۲ یک خروجی نمونه از تست دیکی-فولر است.</w:t>
-      </w:r>
-      <w:r>
-        <w:rPr>
-          <w:rFonts w:hint="cs"/>
-          <w:rtl/>
-        </w:rPr>
-        <w:t xml:space="preserve"> در خروجی این تست، درصدهایی به عنوان معیار نشان داده می‌شوند که در شکل ۲-۸ در سطرهای </w:t>
-      </w:r>
-      <w:r>
-        <w:rPr>
-          <w:rFonts w:hint="cs"/>
-          <w:rtl/>
-        </w:rPr>
-        <w:t>پنج</w:t>
-      </w:r>
-      <w:r>
-        <w:rPr>
-          <w:rFonts w:hint="cs"/>
-          <w:rtl/>
-        </w:rPr>
-        <w:t xml:space="preserve"> الی </w:t>
-      </w:r>
-      <w:r>
-        <w:rPr>
-          <w:rFonts w:hint="cs"/>
-          <w:rtl/>
-        </w:rPr>
-        <w:t>هفت</w:t>
-      </w:r>
-      <w:r>
-        <w:rPr>
-          <w:rFonts w:hint="cs"/>
-          <w:rtl/>
-        </w:rPr>
-        <w:t xml:space="preserve"> خروجی قرار دارند. سطر اول خروجی باید با این معیارها مقایسه شود تا درصدی که به آن اندازه احتمال می‌رود داده‌های سری زمانی ایستا باشند شناسایی شود.</w:t>
-      </w:r>
-      <w:r>
-        <w:rPr>
-          <w:rFonts w:hint="cs"/>
-          <w:rtl/>
-        </w:rPr>
-        <w:t xml:space="preserve"> در شکل ۲-۸ عدد سطر اول منفی یک است که از مقدار معیارهای درصدهای داده شده بیشتر است</w:t>
-      </w:r>
-      <w:r>
-        <w:rPr>
-          <w:rFonts w:hint="cs"/>
-          <w:rtl/>
-        </w:rPr>
-        <w:t>. همچنین در سطر دوم عدد به دست آمده حدوداً چهل‌ویک صدم است که از عدد معیار یعنی پنج‌صدم بیشتر است. با توجه به نتایج به دست آمده می‌توان نتیجه گرفت که سری زمانی داده شده ایستا نیست.</w:t>
+        <w:t>حدوداً چهل‌ویک صدم است که از عدد معیار یعنی پنج‌صدم بیشتر است. با توجه به نتایج به دست آمده می‌توان نتیجه گرفت که سری زمانی داده شده ایستا نیست.</w:t>
       </w:r>
     </w:p>
     <w:p>
@@ -24201,7 +24252,7 @@
           <w:rStyle w:val="FootnoteReference"/>
           <w:rtl/>
         </w:rPr>
-        <w:footnoteReference w:id="50"/>
+        <w:footnoteReference w:id="52"/>
       </w:r>
       <w:r>
         <w:rPr>
@@ -24436,7 +24487,7 @@
           <w:rStyle w:val="FootnoteReference"/>
           <w:rtl/>
         </w:rPr>
-        <w:footnoteReference w:id="51"/>
+        <w:footnoteReference w:id="53"/>
       </w:r>
       <w:r>
         <w:rPr>
@@ -24659,15 +24710,7 @@
           <w:rFonts w:hint="cs"/>
           <w:rtl/>
         </w:rPr>
-        <w:t xml:space="preserve"> </w:t>
-      </w:r>
-      <w:r>
-        <w:rPr>
-          <w:rFonts w:hint="cs"/>
-          <w:rtl/>
-        </w:rPr>
-        <w:lastRenderedPageBreak/>
-        <w:t xml:space="preserve">یک سری زمانی </w:t>
+        <w:t xml:space="preserve"> یک سری زمانی </w:t>
       </w:r>
       <w:r>
         <w:t>RW</w:t>
@@ -24711,6 +24754,7 @@
           <w:noProof/>
           <w:rtl/>
         </w:rPr>
+        <w:lastRenderedPageBreak/>
         <w:drawing>
           <wp:inline distT="0" distB="0" distL="0" distR="0" wp14:anchorId="3DB1D409" wp14:editId="63EF62BC">
             <wp:extent cx="5749925" cy="1694180"/>
@@ -25115,7 +25159,7 @@
     <w:p>
       <w:pPr>
         <w:rPr>
-          <w:rFonts w:cs="Arial" w:hint="cs"/>
+          <w:rFonts w:cs="Arial"/>
           <w:rtl/>
         </w:rPr>
       </w:pPr>
@@ -25138,7 +25182,7 @@
           <w:rStyle w:val="FootnoteReference"/>
           <w:rtl/>
         </w:rPr>
-        <w:footnoteReference w:id="52"/>
+        <w:footnoteReference w:id="54"/>
       </w:r>
       <w:r>
         <w:rPr>
@@ -25152,22 +25196,14 @@
           <w:rFonts w:hint="cs"/>
           <w:rtl/>
         </w:rPr>
-        <w:t xml:space="preserve">. روش میانگین </w:t>
-      </w:r>
-      <w:r>
-        <w:rPr>
-          <w:rFonts w:hint="cs"/>
-          <w:rtl/>
-        </w:rPr>
-        <w:lastRenderedPageBreak/>
-        <w:t>متحرک</w:t>
+        <w:t>. روش میانگین متحرک</w:t>
       </w:r>
       <w:r>
         <w:rPr>
           <w:rStyle w:val="FootnoteReference"/>
           <w:rtl/>
         </w:rPr>
-        <w:footnoteReference w:id="53"/>
+        <w:footnoteReference w:id="55"/>
       </w:r>
       <w:r>
         <w:rPr>
@@ -25188,7 +25224,7 @@
           <w:rStyle w:val="FootnoteReference"/>
           <w:rtl/>
         </w:rPr>
-        <w:footnoteReference w:id="54"/>
+        <w:footnoteReference w:id="56"/>
       </w:r>
       <w:r>
         <w:rPr>
@@ -25232,6 +25268,7 @@
           <w:rFonts w:hint="cs"/>
           <w:rtl/>
         </w:rPr>
+        <w:lastRenderedPageBreak/>
         <w:t>مدل‌های پیش‌گویی در سری‌های زمانی</w:t>
       </w:r>
       <w:bookmarkEnd w:id="37"/>
@@ -25313,7 +25350,7 @@
           <w:bCs/>
           <w:rtl/>
         </w:rPr>
-        <w:footnoteReference w:id="55"/>
+        <w:footnoteReference w:id="57"/>
       </w:r>
       <w:r>
         <w:rPr>
@@ -26724,7 +26761,7 @@
           <w:bCs/>
           <w:rtl/>
         </w:rPr>
-        <w:footnoteReference w:id="56"/>
+        <w:footnoteReference w:id="58"/>
       </w:r>
       <w:r>
         <w:rPr>
@@ -27714,7 +27751,6 @@
       <w:pPr>
         <w:pStyle w:val="Caption"/>
         <w:rPr>
-          <w:rFonts w:hint="cs"/>
           <w:rtl/>
         </w:rPr>
       </w:pPr>
@@ -27879,7 +27915,6 @@
     <w:p>
       <w:pPr>
         <w:rPr>
-          <w:rFonts w:hint="cs"/>
           <w:rtl/>
         </w:rPr>
       </w:pPr>
@@ -27960,7 +27995,7 @@
           <w:rStyle w:val="FootnoteReference"/>
           <w:rtl/>
         </w:rPr>
-        <w:footnoteReference w:id="57"/>
+        <w:footnoteReference w:id="59"/>
       </w:r>
       <w:r>
         <w:rPr>
@@ -28270,7 +28305,7 @@
           <w:rStyle w:val="FootnoteReference"/>
           <w:rtl/>
         </w:rPr>
-        <w:footnoteReference w:id="58"/>
+        <w:footnoteReference w:id="60"/>
       </w:r>
       <w:r>
         <w:rPr>
@@ -28404,7 +28439,7 @@
           <w:rStyle w:val="FootnoteReference"/>
           <w:rtl/>
         </w:rPr>
-        <w:footnoteReference w:id="59"/>
+        <w:footnoteReference w:id="61"/>
       </w:r>
       <w:r>
         <w:rPr>
@@ -28585,7 +28620,6 @@
     <w:p>
       <w:pPr>
         <w:rPr>
-          <w:rFonts w:hint="cs"/>
           <w:rtl/>
         </w:rPr>
       </w:pPr>
@@ -28670,9 +28704,13 @@
       <w:pPr>
         <w:keepNext/>
         <w:jc w:val="center"/>
-      </w:pPr>
-      <w:r>
-        <w:rPr>
+        <w:rPr>
+          <w:rtl/>
+        </w:rPr>
+      </w:pPr>
+      <w:r>
+        <w:rPr>
+          <w:noProof/>
           <w:rtl/>
         </w:rPr>
         <w:lastRenderedPageBreak/>
@@ -28880,77 +28918,577 @@
     <w:p>
       <w:pPr>
         <w:rPr>
-          <w:color w:val="FF0000"/>
-          <w:rtl/>
-        </w:rPr>
-      </w:pPr>
-      <w:r>
-        <w:rPr>
-          <w:rFonts w:hint="cs"/>
-          <w:color w:val="FF0000"/>
-          <w:rtl/>
-        </w:rPr>
-        <w:t>.....۱- تحلیل اولیه</w:t>
+          <w:rtl/>
+        </w:rPr>
+      </w:pPr>
+      <w:r>
+        <w:rPr>
+          <w:rFonts w:hint="cs"/>
+          <w:rtl/>
+        </w:rPr>
+        <w:t>برای شروع پروژه باید داده‌های خام را آماده‌ی پردازش کرد</w:t>
+      </w:r>
+      <w:r>
+        <w:rPr>
+          <w:rFonts w:hint="cs"/>
+          <w:rtl/>
+        </w:rPr>
+        <w:t>.</w:t>
+      </w:r>
+      <w:r>
+        <w:rPr>
+          <w:rFonts w:hint="cs"/>
+          <w:rtl/>
+        </w:rPr>
+        <w:t xml:space="preserve"> از آنجایی که داده‌های </w:t>
+      </w:r>
+      <w:r>
+        <w:rPr>
+          <w:rFonts w:hint="cs"/>
+          <w:rtl/>
+        </w:rPr>
+        <w:t>ورودی</w:t>
+      </w:r>
+      <w:r>
+        <w:rPr>
+          <w:rFonts w:hint="cs"/>
+          <w:rtl/>
+        </w:rPr>
+        <w:t xml:space="preserve"> در</w:t>
+      </w:r>
+      <w:r>
+        <w:rPr>
+          <w:rFonts w:hint="cs"/>
+          <w:rtl/>
+        </w:rPr>
+        <w:t xml:space="preserve"> این پروژه داده‌های </w:t>
+      </w:r>
+      <w:r>
+        <w:rPr>
+          <w:rFonts w:hint="cs"/>
+          <w:rtl/>
+        </w:rPr>
+        <w:t>جمع‌آوری شده</w:t>
+      </w:r>
+      <w:r>
+        <w:rPr>
+          <w:rFonts w:hint="cs"/>
+          <w:rtl/>
+        </w:rPr>
+        <w:t xml:space="preserve"> از شبکه هستند، باید ابتدا فایل‌هایی که در نتیجه‌ی پایش و ذخیره کردن بسته‌های شبکه آماده شده‌اند مهیا باش</w:t>
+      </w:r>
+      <w:r>
+        <w:rPr>
+          <w:rFonts w:hint="cs"/>
+          <w:rtl/>
+        </w:rPr>
+        <w:t>ند.</w:t>
+      </w:r>
+      <w:r>
+        <w:rPr>
+          <w:rFonts w:hint="cs"/>
+          <w:rtl/>
+        </w:rPr>
+        <w:t xml:space="preserve"> همان‌طور که در بخش‌های قبل گفته شد، فایل‌هایی با پسوند </w:t>
+      </w:r>
+      <w:r>
+        <w:rPr>
+          <w:rFonts w:cs="Calibri"/>
+        </w:rPr>
+        <w:t>pcap</w:t>
+      </w:r>
+      <w:r>
+        <w:rPr>
+          <w:rFonts w:cs="Calibri" w:hint="cs"/>
+          <w:rtl/>
+        </w:rPr>
+        <w:t xml:space="preserve"> </w:t>
+      </w:r>
+      <w:r>
+        <w:rPr>
+          <w:rFonts w:hint="cs"/>
+          <w:rtl/>
+        </w:rPr>
+        <w:t xml:space="preserve">وجود دارد که می‌توان آن‌ها را از نرم‌افزارهایی مانند </w:t>
+      </w:r>
+      <w:r>
+        <w:t>Wireshark</w:t>
+      </w:r>
+      <w:r>
+        <w:rPr>
+          <w:rFonts w:hint="cs"/>
+          <w:rtl/>
+        </w:rPr>
+        <w:t xml:space="preserve"> به عنوان خروجی دریافت کرد</w:t>
+      </w:r>
+      <w:r>
+        <w:rPr>
+          <w:rFonts w:hint="cs"/>
+          <w:rtl/>
+        </w:rPr>
+        <w:t xml:space="preserve"> </w:t>
+      </w:r>
+      <w:r>
+        <w:rPr>
+          <w:rFonts w:hint="cs"/>
+          <w:rtl/>
+        </w:rPr>
+        <w:t>که</w:t>
+      </w:r>
+      <w:r>
+        <w:rPr>
+          <w:rFonts w:hint="cs"/>
+          <w:rtl/>
+        </w:rPr>
+        <w:t xml:space="preserve"> این نوع فایل‌ها در این پروژه به عنوان ورودی مورداستفاده قرار می‌گیرند.</w:t>
+      </w:r>
+      <w:r>
+        <w:rPr>
+          <w:rFonts w:hint="cs"/>
+          <w:rtl/>
+        </w:rPr>
+        <w:t xml:space="preserve"> همچنین فایل‌هایی با پسوند </w:t>
+      </w:r>
+      <w:r>
+        <w:t>csv</w:t>
+      </w:r>
+      <w:r>
+        <w:rPr>
+          <w:rFonts w:hint="cs"/>
+          <w:rtl/>
+        </w:rPr>
+        <w:t xml:space="preserve"> نیز می‌توانند به عنوان ورودی این پروژه در</w:t>
+      </w:r>
+      <w:r>
+        <w:rPr>
+          <w:rFonts w:hint="cs"/>
+          <w:rtl/>
+        </w:rPr>
+        <w:t xml:space="preserve"> </w:t>
+      </w:r>
+      <w:r>
+        <w:rPr>
+          <w:rFonts w:hint="cs"/>
+          <w:rtl/>
+        </w:rPr>
+        <w:t>نظر گرفته شوند.</w:t>
+      </w:r>
+      <w:r>
+        <w:rPr>
+          <w:rFonts w:hint="cs"/>
+          <w:rtl/>
+        </w:rPr>
+        <w:t xml:space="preserve"> همان طور که در شکل‌های ۲-۱ و ۲-۷ مشاهده شد، هر دو نوع فایل </w:t>
+      </w:r>
+      <w:r>
+        <w:t>pcap</w:t>
+      </w:r>
+      <w:r>
+        <w:rPr>
+          <w:rFonts w:hint="cs"/>
+          <w:rtl/>
+        </w:rPr>
+        <w:t xml:space="preserve"> و </w:t>
+      </w:r>
+      <w:r>
+        <w:t>csv</w:t>
+      </w:r>
+      <w:r>
+        <w:rPr>
+          <w:rFonts w:hint="cs"/>
+          <w:rtl/>
+        </w:rPr>
+        <w:t xml:space="preserve"> شامل رکورد‌هایی هستند که درمورد هر تأخیر در سری زمانی اطلاعاتی را ارائه می‌دهند.</w:t>
+      </w:r>
+      <w:r>
+        <w:rPr>
+          <w:rFonts w:hint="cs"/>
+          <w:rtl/>
+        </w:rPr>
+        <w:t xml:space="preserve"> معمولا فایل‌های </w:t>
+      </w:r>
+      <w:r>
+        <w:t>pcap</w:t>
+      </w:r>
+      <w:r>
+        <w:rPr>
+          <w:rFonts w:hint="cs"/>
+          <w:rtl/>
+        </w:rPr>
+        <w:t xml:space="preserve"> حاوی اطلاعات بسته‌های شبکه ازجمله آدرس آی‌پی مبدأ</w:t>
+      </w:r>
+      <w:r>
+        <w:rPr>
+          <w:rStyle w:val="FootnoteReference"/>
+          <w:rtl/>
+        </w:rPr>
+        <w:footnoteReference w:id="62"/>
+      </w:r>
+      <w:r>
+        <w:rPr>
+          <w:rFonts w:hint="cs"/>
+          <w:rtl/>
+        </w:rPr>
+        <w:t>، آدرس آی‌پی مقصد</w:t>
+      </w:r>
+      <w:r>
+        <w:rPr>
+          <w:rStyle w:val="FootnoteReference"/>
+          <w:rtl/>
+        </w:rPr>
+        <w:footnoteReference w:id="63"/>
+      </w:r>
+      <w:r>
+        <w:rPr>
+          <w:rFonts w:hint="cs"/>
+          <w:rtl/>
+        </w:rPr>
+        <w:t>، تعداد بسته‌های منتقل شده در هر تأخیر، حجم بسته‌های منتقل شده در هر تأخیر، زمان ارسال و دریافت بسته‌های هر تأخیر و غیره هستند.</w:t>
       </w:r>
     </w:p>
     <w:p>
       <w:pPr>
         <w:rPr>
-          <w:color w:val="FF0000"/>
-          <w:rtl/>
-        </w:rPr>
-      </w:pPr>
-      <w:r>
-        <w:rPr>
-          <w:rFonts w:hint="cs"/>
-          <w:color w:val="FF0000"/>
-          <w:rtl/>
-        </w:rPr>
-        <w:t>زمان هر پکت، پروتکل، آدرس آی پی مبدا و مقصد جداسازی می‌شوند و درون یک شی از کلاس پاندا ماندا.</w:t>
+          <w:rFonts w:hint="cs"/>
+          <w:rtl/>
+        </w:rPr>
+      </w:pPr>
+      <w:r>
+        <w:rPr>
+          <w:rFonts w:hint="cs"/>
+          <w:rtl/>
+        </w:rPr>
+        <w:t xml:space="preserve">ابتدا باید دقت داشت که اگر فایل ورودی پروژه </w:t>
+      </w:r>
+      <w:r>
+        <w:rPr>
+          <w:rFonts w:hint="cs"/>
+          <w:rtl/>
+        </w:rPr>
+        <w:t>در</w:t>
+      </w:r>
+      <w:r>
+        <w:rPr>
+          <w:rFonts w:hint="cs"/>
+          <w:rtl/>
+        </w:rPr>
+        <w:t xml:space="preserve"> فرمت </w:t>
+      </w:r>
+      <w:r>
+        <w:t>pcap</w:t>
+      </w:r>
+      <w:r>
+        <w:rPr>
+          <w:rFonts w:hint="cs"/>
+          <w:rtl/>
+        </w:rPr>
+        <w:t xml:space="preserve"> بود، </w:t>
+      </w:r>
+      <w:r>
+        <w:rPr>
+          <w:rFonts w:hint="cs"/>
+          <w:rtl/>
+        </w:rPr>
+        <w:t>باید به</w:t>
+      </w:r>
+      <w:r>
+        <w:rPr>
+          <w:rFonts w:hint="cs"/>
+          <w:rtl/>
+        </w:rPr>
+        <w:t xml:space="preserve"> </w:t>
+      </w:r>
+      <w:r>
+        <w:t>csv</w:t>
+      </w:r>
+      <w:r>
+        <w:rPr>
+          <w:rFonts w:hint="cs"/>
+          <w:rtl/>
+        </w:rPr>
+        <w:t xml:space="preserve"> تبدیل </w:t>
+      </w:r>
+      <w:r>
+        <w:rPr>
+          <w:rFonts w:hint="cs"/>
+          <w:rtl/>
+        </w:rPr>
+        <w:t>شود</w:t>
+      </w:r>
+      <w:r>
+        <w:rPr>
+          <w:rFonts w:hint="cs"/>
+          <w:rtl/>
+        </w:rPr>
+        <w:t xml:space="preserve">؛ زیرا مدت زمان بارگیری فایل‌های </w:t>
+      </w:r>
+      <w:r>
+        <w:t>pcap</w:t>
+      </w:r>
+      <w:r>
+        <w:rPr>
+          <w:rFonts w:hint="cs"/>
+          <w:rtl/>
+        </w:rPr>
+        <w:t xml:space="preserve"> طولانی بوده و سربار زیادی به سیستم تحمیل می‌شود.</w:t>
+      </w:r>
+      <w:r>
+        <w:rPr>
+          <w:rFonts w:hint="cs"/>
+          <w:rtl/>
+        </w:rPr>
+        <w:t xml:space="preserve"> پس از آماده‌سازی</w:t>
+      </w:r>
+      <w:r>
+        <w:rPr>
+          <w:rFonts w:hint="cs"/>
+          <w:rtl/>
+        </w:rPr>
+        <w:t xml:space="preserve"> فایل </w:t>
+      </w:r>
+      <w:r>
+        <w:t>csv</w:t>
+      </w:r>
+      <w:r>
+        <w:rPr>
+          <w:rFonts w:hint="cs"/>
+          <w:rtl/>
+        </w:rPr>
+        <w:t>، آن را در پروژه بار کرده</w:t>
+      </w:r>
+      <w:r>
+        <w:rPr>
+          <w:rFonts w:hint="cs"/>
+          <w:rtl/>
+        </w:rPr>
+        <w:t xml:space="preserve"> </w:t>
+      </w:r>
+      <w:r>
+        <w:rPr>
+          <w:rFonts w:hint="cs"/>
+          <w:rtl/>
+        </w:rPr>
+        <w:t xml:space="preserve">و ویژگی‌های موجود در آن بررسی می‌شود. سپس ويژگی‌های مشخص‌کننده‌ی تعداد بسته‌های جاری در شبکه و آدرس‌های آی‌پی مبدأ و مقصد از آن استخراج </w:t>
+      </w:r>
+      <w:r>
+        <w:rPr>
+          <w:rFonts w:hint="cs"/>
+          <w:rtl/>
+        </w:rPr>
+        <w:t>شده و</w:t>
+      </w:r>
+      <w:r>
+        <w:rPr>
+          <w:rFonts w:hint="cs"/>
+          <w:rtl/>
+        </w:rPr>
+        <w:t xml:space="preserve"> </w:t>
+      </w:r>
+      <w:r>
+        <w:rPr>
+          <w:rFonts w:hint="cs"/>
+          <w:rtl/>
+        </w:rPr>
+        <w:t>در ساختمان داده‌هایی به نام دیتافریم</w:t>
+      </w:r>
+      <w:r>
+        <w:rPr>
+          <w:rStyle w:val="FootnoteReference"/>
+          <w:rtl/>
+        </w:rPr>
+        <w:footnoteReference w:id="64"/>
+      </w:r>
+      <w:r>
+        <w:rPr>
+          <w:rFonts w:hint="cs"/>
+          <w:rtl/>
+        </w:rPr>
+        <w:t xml:space="preserve"> </w:t>
+      </w:r>
+      <w:r>
+        <w:rPr>
+          <w:rFonts w:hint="cs"/>
+          <w:rtl/>
+        </w:rPr>
+        <w:t xml:space="preserve">ذخیره </w:t>
+      </w:r>
+      <w:r>
+        <w:rPr>
+          <w:rFonts w:hint="cs"/>
+          <w:rtl/>
+        </w:rPr>
+        <w:t>می‌شو</w:t>
+      </w:r>
+      <w:r>
+        <w:rPr>
+          <w:rFonts w:hint="cs"/>
+          <w:rtl/>
+        </w:rPr>
+        <w:t>ند</w:t>
+      </w:r>
+      <w:r>
+        <w:rPr>
+          <w:rFonts w:hint="cs"/>
+          <w:rtl/>
+        </w:rPr>
+        <w:t xml:space="preserve">. </w:t>
+      </w:r>
+      <w:r>
+        <w:rPr>
+          <w:rFonts w:hint="cs"/>
+          <w:rtl/>
+        </w:rPr>
+        <w:t>دیتافریم ساختار داده‌ای دو بعدی است که هر ستون آن معرف یک ویژگی از داده‌های جمع‌آوری شده‌ است.</w:t>
       </w:r>
     </w:p>
     <w:p>
       <w:pPr>
         <w:rPr>
-          <w:color w:val="FF0000"/>
-          <w:rtl/>
-        </w:rPr>
-      </w:pPr>
-      <w:r>
-        <w:rPr>
-          <w:rFonts w:hint="cs"/>
-          <w:color w:val="FF0000"/>
-          <w:rtl/>
-        </w:rPr>
-        <w:t>ایندکس دیتافریم هم به زمان تغییر میکنه.</w:t>
-      </w:r>
-    </w:p>
-    <w:p>
-      <w:pPr>
-        <w:rPr>
-          <w:rtl/>
-        </w:rPr>
-      </w:pPr>
-      <w:r>
-        <w:rPr>
-          <w:rFonts w:hint="cs"/>
-          <w:rtl/>
-        </w:rPr>
-        <w:t>.....۲- تحلیل اولیه</w:t>
-      </w:r>
-    </w:p>
-    <w:p>
-      <w:pPr>
-        <w:rPr>
-          <w:rtl/>
-        </w:rPr>
-      </w:pPr>
-      <w:r>
-        <w:rPr>
-          <w:rFonts w:hint="cs"/>
-          <w:rtl/>
-        </w:rPr>
-        <w:t>پلات داده‌ها بر اساس تعداد پکت</w:t>
+          <w:rtl/>
+        </w:rPr>
+      </w:pPr>
+      <w:r>
+        <w:rPr>
+          <w:rFonts w:hint="cs"/>
+          <w:rtl/>
+        </w:rPr>
+        <w:lastRenderedPageBreak/>
+        <w:t xml:space="preserve">در </w:t>
+      </w:r>
+      <w:r>
+        <w:rPr>
+          <w:rFonts w:hint="cs"/>
+          <w:rtl/>
+        </w:rPr>
+        <w:t>ادامه</w:t>
+      </w:r>
+      <w:r>
+        <w:rPr>
+          <w:rFonts w:hint="cs"/>
+          <w:rtl/>
+        </w:rPr>
+        <w:t xml:space="preserve"> لازم است تا ویژگی‌های ذکر شده از فایل </w:t>
+      </w:r>
+      <w:r>
+        <w:t>pcap</w:t>
+      </w:r>
+      <w:r>
+        <w:rPr>
+          <w:rFonts w:hint="cs"/>
+          <w:rtl/>
+        </w:rPr>
+        <w:t xml:space="preserve"> استخراج شوند. نکته‌ای که باید به‌ آن توجه داشت </w:t>
+      </w:r>
+      <w:r>
+        <w:rPr>
+          <w:rFonts w:hint="cs"/>
+          <w:rtl/>
+        </w:rPr>
+        <w:t xml:space="preserve">آن </w:t>
+      </w:r>
+      <w:r>
+        <w:rPr>
+          <w:rFonts w:hint="cs"/>
+          <w:rtl/>
+        </w:rPr>
+        <w:t xml:space="preserve">است که اندیس‌گذاری فایل‌های </w:t>
+      </w:r>
+      <w:r>
+        <w:t>pcap</w:t>
+      </w:r>
+      <w:r>
+        <w:rPr>
+          <w:rFonts w:hint="cs"/>
+          <w:rtl/>
+        </w:rPr>
+        <w:t xml:space="preserve"> و </w:t>
+      </w:r>
+      <w:r>
+        <w:t>csv</w:t>
+      </w:r>
+      <w:r>
+        <w:rPr>
+          <w:rFonts w:hint="cs"/>
+          <w:rtl/>
+        </w:rPr>
+        <w:t xml:space="preserve"> طبق زمان نیست.</w:t>
+      </w:r>
+      <w:r>
+        <w:rPr>
+          <w:rFonts w:hint="cs"/>
+          <w:rtl/>
+        </w:rPr>
+        <w:t xml:space="preserve"> </w:t>
+      </w:r>
+      <w:r>
+        <w:rPr>
+          <w:rFonts w:hint="cs"/>
+          <w:rtl/>
+        </w:rPr>
+        <w:t>هدف اصلی این پروژه،</w:t>
+      </w:r>
+      <w:r>
+        <w:rPr>
+          <w:rFonts w:hint="cs"/>
+          <w:rtl/>
+        </w:rPr>
+        <w:t xml:space="preserve"> بهره‌گیری از مفاهیم سری زمانی برای تحلیل داده‌های شبکه است</w:t>
+      </w:r>
+      <w:r>
+        <w:rPr>
+          <w:rFonts w:hint="cs"/>
+          <w:rtl/>
+        </w:rPr>
+        <w:t xml:space="preserve"> و سری‌های زمانی </w:t>
+      </w:r>
+      <w:r>
+        <w:rPr>
+          <w:rFonts w:hint="cs"/>
+          <w:rtl/>
+        </w:rPr>
+        <w:t xml:space="preserve">وابسته به </w:t>
+      </w:r>
+      <w:r>
+        <w:rPr>
+          <w:rFonts w:hint="cs"/>
+          <w:rtl/>
+        </w:rPr>
+        <w:t>گذر</w:t>
+      </w:r>
+      <w:r>
+        <w:rPr>
+          <w:rFonts w:hint="cs"/>
+          <w:rtl/>
+        </w:rPr>
+        <w:t xml:space="preserve"> زمان هستند.</w:t>
+      </w:r>
+      <w:r>
+        <w:rPr>
+          <w:rFonts w:hint="cs"/>
+          <w:rtl/>
+        </w:rPr>
+        <w:t xml:space="preserve"> پس لازم است که فایل ورودی طبق زمان رویداد هر تأخیر سری زمانی اندیس‌گذاری شود</w:t>
+      </w:r>
+      <w:r>
+        <w:rPr>
+          <w:rFonts w:hint="cs"/>
+          <w:rtl/>
+        </w:rPr>
+        <w:t xml:space="preserve"> [۸، ۹]</w:t>
+      </w:r>
+      <w:r>
+        <w:rPr>
+          <w:rFonts w:hint="cs"/>
+          <w:rtl/>
+        </w:rPr>
+        <w:t xml:space="preserve">. </w:t>
+      </w:r>
+      <w:r>
+        <w:rPr>
+          <w:rFonts w:hint="cs"/>
+          <w:rtl/>
+        </w:rPr>
+        <w:t>پس از تنظیم کردن اندیس فایل ورودی، اولین گام پروژه به اتمام رسیده و فایل موردنظر برای انجام هرگونه پردازش آماده است.</w:t>
       </w:r>
     </w:p>
     <w:p>
@@ -28979,6 +29517,143 @@
     </w:p>
     <w:p>
       <w:pPr>
+        <w:rPr>
+          <w:rFonts w:hint="cs"/>
+          <w:rtl/>
+        </w:rPr>
+      </w:pPr>
+      <w:r>
+        <w:rPr>
+          <w:rFonts w:hint="cs"/>
+          <w:rtl/>
+        </w:rPr>
+        <w:t>فایلی که در شروع این گام از پروژه در دسترس است، حاوی  ستون است.</w:t>
+      </w:r>
+      <w:r>
+        <w:rPr>
+          <w:rFonts w:hint="cs"/>
+          <w:rtl/>
+        </w:rPr>
+        <w:t xml:space="preserve"> ستون اول، معرف زمان و تاریخ رویداد هر تأخیر، اندیس فایل است.</w:t>
+      </w:r>
+      <w:r>
+        <w:rPr>
+          <w:rFonts w:hint="cs"/>
+          <w:rtl/>
+        </w:rPr>
+        <w:t xml:space="preserve"> ستون‌های بعدی آدرس آی‌پی مبدا، مقصد و تعداد بسته‌های هر تأخیر است.</w:t>
+      </w:r>
+      <w:r>
+        <w:rPr>
+          <w:rFonts w:hint="cs"/>
+          <w:rtl/>
+        </w:rPr>
+        <w:t xml:space="preserve"> سری زمانی اصلی و مدنظر این پروژه، سری زمانی ایجاد شده توسط تعداد بسته‌های تأخیرها است.</w:t>
+      </w:r>
+      <w:r>
+        <w:rPr>
+          <w:rFonts w:hint="cs"/>
+          <w:rtl/>
+        </w:rPr>
+        <w:t xml:space="preserve"> آدرس‌های آی‌پی مبدا و مقصد در صورتی که کاربرد دارند که هدف، دسته‌بندی </w:t>
+      </w:r>
+      <w:r>
+        <w:rPr>
+          <w:rFonts w:hint="cs"/>
+          <w:rtl/>
+        </w:rPr>
+        <w:t xml:space="preserve">و تحلیل </w:t>
+      </w:r>
+      <w:r>
+        <w:rPr>
+          <w:rFonts w:hint="cs"/>
+          <w:rtl/>
+        </w:rPr>
+        <w:t>داده‌ها بر اساس گره‌های</w:t>
+      </w:r>
+      <w:r>
+        <w:rPr>
+          <w:rStyle w:val="FootnoteReference"/>
+          <w:rtl/>
+        </w:rPr>
+        <w:footnoteReference w:id="65"/>
+      </w:r>
+      <w:r>
+        <w:rPr>
+          <w:rFonts w:hint="cs"/>
+          <w:rtl/>
+        </w:rPr>
+        <w:t xml:space="preserve"> شبکه باشد.</w:t>
+      </w:r>
+      <w:r>
+        <w:rPr>
+          <w:rFonts w:hint="cs"/>
+          <w:rtl/>
+        </w:rPr>
+        <w:t xml:space="preserve"> در این حالت می‌توان برای هر گره شبکه تحلیل سری زمانی انجام داد و در نهایت داده‌های خروجی مورد انتظار پروژه که دانه‌های زمانی هستند را برای گره موردنظر دریافت کرد.</w:t>
+      </w:r>
+      <w:r>
+        <w:rPr>
+          <w:rFonts w:hint="cs"/>
+          <w:rtl/>
+        </w:rPr>
+        <w:t xml:space="preserve"> </w:t>
+      </w:r>
+    </w:p>
+    <w:p>
+      <w:pPr>
+        <w:rPr>
+          <w:rtl/>
+        </w:rPr>
+      </w:pPr>
+      <w:r>
+        <w:rPr>
+          <w:rFonts w:hint="cs"/>
+          <w:rtl/>
+        </w:rPr>
+        <w:t xml:space="preserve">ابتدا با استفاده ابزار و کتابخانه‌های رسم نمودار سری‌های زمانی، نمودار سری زمانی داده‌های موردنظر را رسم می‌کنیم. هدف از این کار </w:t>
+      </w:r>
+      <w:r>
+        <w:rPr>
+          <w:rFonts w:hint="cs"/>
+          <w:rtl/>
+        </w:rPr>
+        <w:t xml:space="preserve">شناسایی </w:t>
+      </w:r>
+      <w:r>
+        <w:rPr>
+          <w:rFonts w:hint="cs"/>
+          <w:rtl/>
+        </w:rPr>
+        <w:t>ویژگی‌های موجود در سری زمانی از جمله</w:t>
+      </w:r>
+      <w:r>
+        <w:rPr>
+          <w:rFonts w:hint="cs"/>
+          <w:rtl/>
+        </w:rPr>
+        <w:t xml:space="preserve"> روند</w:t>
+      </w:r>
+      <w:r>
+        <w:rPr>
+          <w:rFonts w:hint="cs"/>
+          <w:rtl/>
+        </w:rPr>
+        <w:t xml:space="preserve">، فصلی بودن، الگوهای تناوبی و در نهایت تشخیص اولیه‌ی </w:t>
+      </w:r>
+      <w:r>
+        <w:t>white noise</w:t>
+      </w:r>
+      <w:r>
+        <w:rPr>
+          <w:rFonts w:hint="cs"/>
+          <w:rtl/>
+        </w:rPr>
+        <w:t xml:space="preserve"> است.</w:t>
+      </w:r>
+    </w:p>
+    <w:p>
+      <w:pPr>
         <w:pStyle w:val="Heading3"/>
         <w:rPr>
           <w:rtl/>
@@ -29029,13 +29704,6 @@
           <w:rtl/>
         </w:rPr>
         <w:t>بندی</w:t>
-      </w:r>
-      <w:r>
-        <w:rPr>
-          <w:rFonts w:hint="cs"/>
-          <w:rtl/>
-        </w:rPr>
-        <w:t>0</w:t>
       </w:r>
       <w:bookmarkEnd w:id="53"/>
     </w:p>
@@ -30717,10 +31385,7 @@
         <w:t>[18]</w:t>
       </w:r>
       <w:r>
-        <w:t xml:space="preserve"> </w:t>
-      </w:r>
-      <w:r>
-        <w:t>Jofipasi, Chesilia Amora. "Selection for the best ETS (error, trend, seasonal) model to forecast weather in the Aceh Besar District." In IOP conference series: materials science and engineering, vol. 352, no. 1, p. 012055. IOP Publishing, 2018.</w:t>
+        <w:t xml:space="preserve"> Jofipasi, Chesilia Amora. "Selection for the best ETS (error, trend, seasonal) model to forecast weather in the Aceh Besar District." In IOP conference series: materials science and engineering, vol. 352, no. 1, p. 012055. IOP Publishing, 2018.</w:t>
       </w:r>
     </w:p>
     <w:sectPr>
@@ -31097,7 +31762,7 @@
         <w:t xml:space="preserve"> </w:t>
       </w:r>
       <w:r>
-        <w:t>Long Short-Term Memory</w:t>
+        <w:t>Packet Capture</w:t>
       </w:r>
     </w:p>
   </w:footnote>
@@ -31120,7 +31785,7 @@
         <w:t xml:space="preserve"> </w:t>
       </w:r>
       <w:r>
-        <w:t>Deep Learning</w:t>
+        <w:t>Comma-Seperated Values</w:t>
       </w:r>
     </w:p>
   </w:footnote>
@@ -31143,7 +31808,7 @@
         <w:t xml:space="preserve"> </w:t>
       </w:r>
       <w:r>
-        <w:t>Intenet of Things</w:t>
+        <w:t>Long Short-Term Memory</w:t>
       </w:r>
     </w:p>
   </w:footnote>
@@ -31166,7 +31831,7 @@
         <w:t xml:space="preserve"> </w:t>
       </w:r>
       <w:r>
-        <w:t>Protocols</w:t>
+        <w:t>Deep Learning</w:t>
       </w:r>
     </w:p>
   </w:footnote>
@@ -31189,7 +31854,7 @@
         <w:t xml:space="preserve"> </w:t>
       </w:r>
       <w:r>
-        <w:t>Remote Network Monitoring</w:t>
+        <w:t>Intenet of Things</w:t>
       </w:r>
     </w:p>
   </w:footnote>
@@ -31212,7 +31877,7 @@
         <w:t xml:space="preserve"> </w:t>
       </w:r>
       <w:r>
-        <w:t>Common Management Information Protocol</w:t>
+        <w:t>Protocols</w:t>
       </w:r>
     </w:p>
   </w:footnote>
@@ -31235,7 +31900,7 @@
         <w:t xml:space="preserve"> </w:t>
       </w:r>
       <w:r>
-        <w:t>Cisco</w:t>
+        <w:t>Remote Network Monitoring</w:t>
       </w:r>
     </w:p>
   </w:footnote>
@@ -31258,7 +31923,7 @@
         <w:t xml:space="preserve"> </w:t>
       </w:r>
       <w:r>
-        <w:t>NetFlow</w:t>
+        <w:t>Common Management Information Protocol</w:t>
       </w:r>
     </w:p>
   </w:footnote>
@@ -31281,7 +31946,7 @@
         <w:t xml:space="preserve"> </w:t>
       </w:r>
       <w:r>
-        <w:t>Routers</w:t>
+        <w:t>Cisco</w:t>
       </w:r>
     </w:p>
   </w:footnote>
@@ -31304,7 +31969,7 @@
         <w:t xml:space="preserve"> </w:t>
       </w:r>
       <w:r>
-        <w:t>Interfaces</w:t>
+        <w:t>NetFlow</w:t>
       </w:r>
     </w:p>
   </w:footnote>
@@ -31327,7 +31992,7 @@
         <w:t xml:space="preserve"> </w:t>
       </w:r>
       <w:r>
-        <w:t>Prometheus</w:t>
+        <w:t>Routers</w:t>
       </w:r>
     </w:p>
   </w:footnote>
@@ -31350,7 +32015,7 @@
         <w:t xml:space="preserve"> </w:t>
       </w:r>
       <w:r>
-        <w:t>Grafana</w:t>
+        <w:t>Interfaces</w:t>
       </w:r>
     </w:p>
   </w:footnote>
@@ -31373,7 +32038,7 @@
         <w:t xml:space="preserve"> </w:t>
       </w:r>
       <w:r>
-        <w:t>influxDB</w:t>
+        <w:t>Prometheus</w:t>
       </w:r>
     </w:p>
   </w:footnote>
@@ -31396,7 +32061,7 @@
         <w:t xml:space="preserve"> </w:t>
       </w:r>
       <w:r>
-        <w:t>Alteryx</w:t>
+        <w:t>Grafana</w:t>
       </w:r>
     </w:p>
   </w:footnote>
@@ -31419,7 +32084,10 @@
         <w:t xml:space="preserve"> </w:t>
       </w:r>
       <w:r>
-        <w:t>Data Science &amp; Analytics</w:t>
+        <w:t>I</w:t>
+      </w:r>
+      <w:r>
+        <w:t>nfluxDB</w:t>
       </w:r>
     </w:p>
   </w:footnote>
@@ -31442,7 +32110,7 @@
         <w:t xml:space="preserve"> </w:t>
       </w:r>
       <w:r>
-        <w:t>Graphical User Interface</w:t>
+        <w:t>Alteryx</w:t>
       </w:r>
     </w:p>
   </w:footnote>
@@ -31465,7 +32133,7 @@
         <w:t xml:space="preserve"> </w:t>
       </w:r>
       <w:r>
-        <w:t>Forest Model</w:t>
+        <w:t>Data Science &amp; Analytics</w:t>
       </w:r>
     </w:p>
   </w:footnote>
@@ -31488,7 +32156,7 @@
         <w:t xml:space="preserve"> </w:t>
       </w:r>
       <w:r>
-        <w:t>Univariate</w:t>
+        <w:t>Graphical User Interface</w:t>
       </w:r>
     </w:p>
   </w:footnote>
@@ -31511,7 +32179,7 @@
         <w:t xml:space="preserve"> </w:t>
       </w:r>
       <w:r>
-        <w:t>Multivariate</w:t>
+        <w:t>Forest Model</w:t>
       </w:r>
     </w:p>
   </w:footnote>
@@ -31534,7 +32202,7 @@
         <w:t xml:space="preserve"> </w:t>
       </w:r>
       <w:r>
-        <w:t>Spacial Statistics</w:t>
+        <w:t>Univariate</w:t>
       </w:r>
     </w:p>
   </w:footnote>
@@ -31557,7 +32225,7 @@
         <w:t xml:space="preserve"> </w:t>
       </w:r>
       <w:r>
-        <w:t>Continuous Time</w:t>
+        <w:t>Multivariate</w:t>
       </w:r>
     </w:p>
   </w:footnote>
@@ -31580,13 +32248,7 @@
         <w:t xml:space="preserve"> </w:t>
       </w:r>
       <w:r>
-        <w:t>Discre</w:t>
-      </w:r>
-      <w:r>
-        <w:t>te</w:t>
-      </w:r>
-      <w:r>
-        <w:t xml:space="preserve"> Time</w:t>
+        <w:t>Spacial Statistics</w:t>
       </w:r>
     </w:p>
   </w:footnote>
@@ -31609,7 +32271,7 @@
         <w:t xml:space="preserve"> </w:t>
       </w:r>
       <w:r>
-        <w:t>Trend</w:t>
+        <w:t>Continuous Time</w:t>
       </w:r>
     </w:p>
   </w:footnote>
@@ -31632,7 +32294,13 @@
         <w:t xml:space="preserve"> </w:t>
       </w:r>
       <w:r>
-        <w:t>Irregular Changes</w:t>
+        <w:t>Discre</w:t>
+      </w:r>
+      <w:r>
+        <w:t>te</w:t>
+      </w:r>
+      <w:r>
+        <w:t xml:space="preserve"> Time</w:t>
       </w:r>
     </w:p>
   </w:footnote>
@@ -31655,7 +32323,7 @@
         <w:t xml:space="preserve"> </w:t>
       </w:r>
       <w:r>
-        <w:t>Spike</w:t>
+        <w:t>Trend</w:t>
       </w:r>
     </w:p>
   </w:footnote>
@@ -31678,13 +32346,7 @@
         <w:t xml:space="preserve"> </w:t>
       </w:r>
       <w:r>
-        <w:t>Do</w:t>
-      </w:r>
-      <w:r>
-        <w:t>WN</w:t>
-      </w:r>
-      <w:r>
-        <w:t>fall</w:t>
+        <w:t>Irregular Changes</w:t>
       </w:r>
     </w:p>
   </w:footnote>
@@ -31707,10 +32369,7 @@
         <w:t xml:space="preserve"> </w:t>
       </w:r>
       <w:r>
-        <w:t>Auto</w:t>
-      </w:r>
-      <w:r>
-        <w:t xml:space="preserve"> Correlation Function</w:t>
+        <w:t>Spike</w:t>
       </w:r>
     </w:p>
   </w:footnote>
@@ -31733,10 +32392,13 @@
         <w:t xml:space="preserve"> </w:t>
       </w:r>
       <w:r>
-        <w:t>Partial Auto Correlation</w:t>
-      </w:r>
-      <w:r>
-        <w:t xml:space="preserve"> Function</w:t>
+        <w:t>Do</w:t>
+      </w:r>
+      <w:r>
+        <w:t>WN</w:t>
+      </w:r>
+      <w:r>
+        <w:t>fall</w:t>
       </w:r>
     </w:p>
   </w:footnote>
@@ -31759,7 +32421,10 @@
         <w:t xml:space="preserve"> </w:t>
       </w:r>
       <w:r>
-        <w:t>Lag</w:t>
+        <w:t>Auto</w:t>
+      </w:r>
+      <w:r>
+        <w:t xml:space="preserve"> Correlation Function</w:t>
       </w:r>
     </w:p>
   </w:footnote>
@@ -31782,7 +32447,10 @@
         <w:t xml:space="preserve"> </w:t>
       </w:r>
       <w:r>
-        <w:t>Shifts</w:t>
+        <w:t>Partial Auto Correlation</w:t>
+      </w:r>
+      <w:r>
+        <w:t xml:space="preserve"> Function</w:t>
       </w:r>
     </w:p>
   </w:footnote>
@@ -31805,7 +32473,7 @@
         <w:t xml:space="preserve"> </w:t>
       </w:r>
       <w:r>
-        <w:t>Confidence Interval</w:t>
+        <w:t>Lag</w:t>
       </w:r>
     </w:p>
   </w:footnote>
@@ -31828,10 +32496,7 @@
         <w:t xml:space="preserve"> </w:t>
       </w:r>
       <w:r>
-        <w:t>Forecasted Values</w:t>
-      </w:r>
-      <w:r>
-        <w:t xml:space="preserve"> – Fitted Values</w:t>
+        <w:t>Shifts</w:t>
       </w:r>
     </w:p>
   </w:footnote>
@@ -31854,7 +32519,7 @@
         <w:t xml:space="preserve"> </w:t>
       </w:r>
       <w:r>
-        <w:t>Observed Values</w:t>
+        <w:t>Confidence Interval</w:t>
       </w:r>
     </w:p>
   </w:footnote>
@@ -31877,7 +32542,10 @@
         <w:t xml:space="preserve"> </w:t>
       </w:r>
       <w:r>
-        <w:t>Residual</w:t>
+        <w:t>Forecasted Values</w:t>
+      </w:r>
+      <w:r>
+        <w:t xml:space="preserve"> – Fitted Values</w:t>
       </w:r>
     </w:p>
   </w:footnote>
@@ -31900,7 +32568,7 @@
         <w:t xml:space="preserve"> </w:t>
       </w:r>
       <w:r>
-        <w:t>White Noise</w:t>
+        <w:t>Observed Values</w:t>
       </w:r>
     </w:p>
   </w:footnote>
@@ -31923,7 +32591,7 @@
         <w:t xml:space="preserve"> </w:t>
       </w:r>
       <w:r>
-        <w:t>Stationarity</w:t>
+        <w:t>Residual</w:t>
       </w:r>
     </w:p>
   </w:footnote>
@@ -31946,7 +32614,7 @@
         <w:t xml:space="preserve"> </w:t>
       </w:r>
       <w:r>
-        <w:t>Random Walk</w:t>
+        <w:t>White Noise</w:t>
       </w:r>
     </w:p>
   </w:footnote>
@@ -31969,10 +32637,7 @@
         <w:t xml:space="preserve"> </w:t>
       </w:r>
       <w:r>
-        <w:t>Dick</w:t>
-      </w:r>
-      <w:r>
-        <w:t>ey-Fuller Test</w:t>
+        <w:t>Stationarity</w:t>
       </w:r>
     </w:p>
   </w:footnote>
@@ -31995,7 +32660,7 @@
         <w:t xml:space="preserve"> </w:t>
       </w:r>
       <w:r>
-        <w:t>Unit Root Test</w:t>
+        <w:t>Random Walk</w:t>
       </w:r>
     </w:p>
   </w:footnote>
@@ -32018,7 +32683,10 @@
         <w:t xml:space="preserve"> </w:t>
       </w:r>
       <w:r>
-        <w:t>Classic Approaches</w:t>
+        <w:t>Dick</w:t>
+      </w:r>
+      <w:r>
+        <w:t>ey-Fuller Test</w:t>
       </w:r>
     </w:p>
   </w:footnote>
@@ -32041,7 +32709,7 @@
         <w:t xml:space="preserve"> </w:t>
       </w:r>
       <w:r>
-        <w:t>First Order Difference</w:t>
+        <w:t>Unit Root Test</w:t>
       </w:r>
     </w:p>
   </w:footnote>
@@ -32064,7 +32732,7 @@
         <w:t xml:space="preserve"> </w:t>
       </w:r>
       <w:r>
-        <w:t>Average</w:t>
+        <w:t>Classic Approaches</w:t>
       </w:r>
     </w:p>
   </w:footnote>
@@ -32087,7 +32755,7 @@
         <w:t xml:space="preserve"> </w:t>
       </w:r>
       <w:r>
-        <w:t>Moving Average</w:t>
+        <w:t>First Order Difference</w:t>
       </w:r>
     </w:p>
   </w:footnote>
@@ -32110,7 +32778,7 @@
         <w:t xml:space="preserve"> </w:t>
       </w:r>
       <w:r>
-        <w:t>Naive</w:t>
+        <w:t>Average</w:t>
       </w:r>
     </w:p>
   </w:footnote>
@@ -32133,13 +32801,7 @@
         <w:t xml:space="preserve"> </w:t>
       </w:r>
       <w:r>
-        <w:t>Auto</w:t>
-      </w:r>
-      <w:r>
-        <w:t xml:space="preserve"> R</w:t>
-      </w:r>
-      <w:r>
-        <w:t>egression</w:t>
+        <w:t>Moving Average</w:t>
       </w:r>
     </w:p>
   </w:footnote>
@@ -32162,7 +32824,7 @@
         <w:t xml:space="preserve"> </w:t>
       </w:r>
       <w:r>
-        <w:t>Moving Average</w:t>
+        <w:t>Naive</w:t>
       </w:r>
     </w:p>
   </w:footnote>
@@ -32185,7 +32847,13 @@
         <w:t xml:space="preserve"> </w:t>
       </w:r>
       <w:r>
-        <w:t>Error, Trend, Seasonal</w:t>
+        <w:t>Auto</w:t>
+      </w:r>
+      <w:r>
+        <w:t xml:space="preserve"> R</w:t>
+      </w:r>
+      <w:r>
+        <w:t>egression</w:t>
       </w:r>
     </w:p>
   </w:footnote>
@@ -32208,7 +32876,7 @@
         <w:t xml:space="preserve"> </w:t>
       </w:r>
       <w:r>
-        <w:t>Online</w:t>
+        <w:t>Moving Average</w:t>
       </w:r>
     </w:p>
   </w:footnote>
@@ -32231,7 +32899,152 @@
         <w:t xml:space="preserve"> </w:t>
       </w:r>
       <w:r>
+        <w:t>Error, Trend, Seasonal</w:t>
+      </w:r>
+    </w:p>
+  </w:footnote>
+  <w:footnote w:id="60">
+    <w:p>
+      <w:pPr>
+        <w:pStyle w:val="FootnoteText"/>
+        <w:bidi w:val="0"/>
+      </w:pPr>
+      <w:r>
+        <w:rPr>
+          <w:rStyle w:val="FootnoteReference"/>
+        </w:rPr>
+        <w:footnoteRef/>
+      </w:r>
+      <w:r>
+        <w:rPr>
+          <w:rtl/>
+        </w:rPr>
+        <w:t xml:space="preserve"> </w:t>
+      </w:r>
+      <w:r>
+        <w:t>Online</w:t>
+      </w:r>
+    </w:p>
+  </w:footnote>
+  <w:footnote w:id="61">
+    <w:p>
+      <w:pPr>
+        <w:pStyle w:val="FootnoteText"/>
+        <w:bidi w:val="0"/>
+      </w:pPr>
+      <w:r>
+        <w:rPr>
+          <w:rStyle w:val="FootnoteReference"/>
+        </w:rPr>
+        <w:footnoteRef/>
+      </w:r>
+      <w:r>
+        <w:rPr>
+          <w:rtl/>
+        </w:rPr>
+        <w:t xml:space="preserve"> </w:t>
+      </w:r>
+      <w:r>
         <w:t>Time Seeds</w:t>
+      </w:r>
+    </w:p>
+  </w:footnote>
+  <w:footnote w:id="62">
+    <w:p>
+      <w:pPr>
+        <w:pStyle w:val="FootnoteText"/>
+        <w:bidi w:val="0"/>
+      </w:pPr>
+      <w:r>
+        <w:rPr>
+          <w:rStyle w:val="FootnoteReference"/>
+        </w:rPr>
+        <w:footnoteRef/>
+      </w:r>
+      <w:r>
+        <w:rPr>
+          <w:rtl/>
+        </w:rPr>
+        <w:t xml:space="preserve"> </w:t>
+      </w:r>
+      <w:r>
+        <w:t>Source IP Address</w:t>
+      </w:r>
+    </w:p>
+  </w:footnote>
+  <w:footnote w:id="63">
+    <w:p>
+      <w:pPr>
+        <w:pStyle w:val="FootnoteText"/>
+        <w:bidi w:val="0"/>
+      </w:pPr>
+      <w:r>
+        <w:rPr>
+          <w:rStyle w:val="FootnoteReference"/>
+        </w:rPr>
+        <w:footnoteRef/>
+      </w:r>
+      <w:r>
+        <w:rPr>
+          <w:rtl/>
+        </w:rPr>
+        <w:t xml:space="preserve"> </w:t>
+      </w:r>
+      <w:r>
+        <w:t>Destination IP Address</w:t>
+      </w:r>
+    </w:p>
+  </w:footnote>
+  <w:footnote w:id="64">
+    <w:p>
+      <w:pPr>
+        <w:pStyle w:val="FootnoteText"/>
+        <w:bidi w:val="0"/>
+      </w:pPr>
+      <w:r>
+        <w:rPr>
+          <w:rStyle w:val="FootnoteReference"/>
+        </w:rPr>
+        <w:footnoteRef/>
+      </w:r>
+      <w:r>
+        <w:rPr>
+          <w:rtl/>
+        </w:rPr>
+        <w:t xml:space="preserve"> </w:t>
+      </w:r>
+      <w:r>
+        <w:t>Dataframe</w:t>
+      </w:r>
+    </w:p>
+  </w:footnote>
+  <w:footnote w:id="65">
+    <w:p>
+      <w:pPr>
+        <w:pStyle w:val="FootnoteText"/>
+        <w:bidi w:val="0"/>
+      </w:pPr>
+      <w:r>
+        <w:rPr>
+          <w:rStyle w:val="FootnoteReference"/>
+        </w:rPr>
+        <w:footnoteRef/>
+      </w:r>
+      <w:r>
+        <w:rPr>
+          <w:rtl/>
+        </w:rPr>
+        <w:t xml:space="preserve"> </w:t>
+      </w:r>
+      <w:r>
+        <w:rPr>
+          <w:rFonts w:hint="cs"/>
+          <w:rtl/>
+        </w:rPr>
+        <w:t>‌</w:t>
+      </w:r>
+      <w:r>
+        <w:t>Nodes</w:t>
       </w:r>
     </w:p>
   </w:footnote>

</xml_diff>